<commit_message>
made some changes on
</commit_message>
<xml_diff>
--- a/Activities/Reports/REPUBLIC_OF_CONGO_ASSIGNMENT_1.pdf.docx
+++ b/Activities/Reports/REPUBLIC_OF_CONGO_ASSIGNMENT_1.pdf.docx
@@ -1,6 +1,7 @@
 
 <file path=word/document.xml><?xml version="1.0" encoding="utf-8"?>
 <w:document xmlns:wpc="http://schemas.microsoft.com/office/word/2010/wordprocessingCanvas" xmlns:cx="http://schemas.microsoft.com/office/drawing/2014/chartex" xmlns:cx1="http://schemas.microsoft.com/office/drawing/2015/9/8/chartex" xmlns:cx2="http://schemas.microsoft.com/office/drawing/2015/10/21/chartex" xmlns:cx3="http://schemas.microsoft.com/office/drawing/2016/5/9/chartex" xmlns:cx4="http://schemas.microsoft.com/office/drawing/2016/5/10/chartex" xmlns:cx5="http://schemas.microsoft.com/office/drawing/2016/5/11/chartex" xmlns:cx6="http://schemas.microsoft.com/office/drawing/2016/5/12/chartex" xmlns:cx7="http://schemas.microsoft.com/office/drawing/2016/5/13/chartex" xmlns:cx8="http://schemas.microsoft.com/office/drawing/2016/5/14/chartex" xmlns:mc="http://schemas.openxmlformats.org/markup-compatibility/2006" xmlns:aink="http://schemas.microsoft.com/office/drawing/2016/ink" xmlns:am3d="http://schemas.microsoft.com/office/drawing/2017/model3d" xmlns:o="urn:schemas-microsoft-com:office:office" xmlns:oel="http://schemas.microsoft.com/office/2019/extlst" xmlns:r="http://schemas.openxmlformats.org/officeDocument/2006/relationships" xmlns:m="http://schemas.openxmlformats.org/officeDocument/2006/math" xmlns:v="urn:schemas-microsoft-com:vml" xmlns:wp14="http://schemas.microsoft.com/office/word/2010/wordprocessingDrawing" xmlns:wp="http://schemas.openxmlformats.org/drawingml/2006/wordprocessingDrawing" xmlns:w10="urn:schemas-microsoft-com:office:word" xmlns:w="http://schemas.openxmlformats.org/wordprocessingml/2006/main" xmlns:w14="http://schemas.microsoft.com/office/word/2010/wordml" xmlns:w15="http://schemas.microsoft.com/office/word/2012/wordml" xmlns:w16cex="http://schemas.microsoft.com/office/word/2018/wordml/cex" xmlns:w16cid="http://schemas.microsoft.com/office/word/2016/wordml/cid" xmlns:w16="http://schemas.microsoft.com/office/word/2018/wordml" xmlns:w16sdtdh="http://schemas.microsoft.com/office/word/2020/wordml/sdtdatahash" xmlns:w16se="http://schemas.microsoft.com/office/word/2015/wordml/symex" xmlns:wpg="http://schemas.microsoft.com/office/word/2010/wordprocessingGroup" xmlns:wpi="http://schemas.microsoft.com/office/word/2010/wordprocessingInk" xmlns:wne="http://schemas.microsoft.com/office/word/2006/wordml" xmlns:wps="http://schemas.microsoft.com/office/word/2010/wordprocessingShape" mc:Ignorable="w14 w15 w16se w16cid w16 w16cex w16sdtdh wp14">
+  <w:background w:color="CCD9FF"/>
   <w:body>
     <w:p>
       <w:pPr>
@@ -12,6 +13,95 @@
           <w:szCs w:val="42"/>
         </w:rPr>
       </w:pPr>
+      <w:r>
+        <w:rPr>
+          <w:rFonts w:cstheme="minorHAnsi"/>
+          <w:b/>
+          <w:bCs/>
+          <w:noProof/>
+          <w:sz w:val="42"/>
+          <w:szCs w:val="42"/>
+          <w14:ligatures w14:val="standardContextual"/>
+        </w:rPr>
+        <mc:AlternateContent>
+          <mc:Choice Requires="wps">
+            <w:drawing>
+              <wp:anchor distT="0" distB="0" distL="114300" distR="114300" simplePos="0" relativeHeight="251659264" behindDoc="0" locked="0" layoutInCell="1" allowOverlap="1" wp14:anchorId="3ED1C002" wp14:editId="7419322C">
+                <wp:simplePos x="0" y="0"/>
+                <wp:positionH relativeFrom="column">
+                  <wp:posOffset>-807490</wp:posOffset>
+                </wp:positionH>
+                <wp:positionV relativeFrom="paragraph">
+                  <wp:posOffset>-832485</wp:posOffset>
+                </wp:positionV>
+                <wp:extent cx="7479687" cy="9761658"/>
+                <wp:effectExtent l="19050" t="19050" r="45085" b="30480"/>
+                <wp:wrapNone/>
+                <wp:docPr id="6118241" name="Rectangle 1"/>
+                <wp:cNvGraphicFramePr/>
+                <a:graphic xmlns:a="http://schemas.openxmlformats.org/drawingml/2006/main">
+                  <a:graphicData uri="http://schemas.microsoft.com/office/word/2010/wordprocessingShape">
+                    <wps:wsp>
+                      <wps:cNvSpPr/>
+                      <wps:spPr>
+                        <a:xfrm>
+                          <a:off x="0" y="0"/>
+                          <a:ext cx="7479687" cy="9761658"/>
+                        </a:xfrm>
+                        <a:prstGeom prst="rect">
+                          <a:avLst/>
+                        </a:prstGeom>
+                        <a:noFill/>
+                        <a:ln w="57150">
+                          <a:solidFill>
+                            <a:schemeClr val="accent3">
+                              <a:lumMod val="20000"/>
+                              <a:lumOff val="80000"/>
+                            </a:schemeClr>
+                          </a:solidFill>
+                        </a:ln>
+                      </wps:spPr>
+                      <wps:style>
+                        <a:lnRef idx="2">
+                          <a:schemeClr val="accent1">
+                            <a:shade val="15000"/>
+                          </a:schemeClr>
+                        </a:lnRef>
+                        <a:fillRef idx="1">
+                          <a:schemeClr val="accent1"/>
+                        </a:fillRef>
+                        <a:effectRef idx="0">
+                          <a:schemeClr val="accent1"/>
+                        </a:effectRef>
+                        <a:fontRef idx="minor">
+                          <a:schemeClr val="lt1"/>
+                        </a:fontRef>
+                      </wps:style>
+                      <wps:bodyPr rot="0" spcFirstLastPara="0" vertOverflow="overflow" horzOverflow="overflow" vert="horz" wrap="square" lIns="91440" tIns="45720" rIns="91440" bIns="45720" numCol="1" spcCol="0" rtlCol="0" fromWordArt="0" anchor="ctr" anchorCtr="0" forceAA="0" compatLnSpc="1">
+                        <a:prstTxWarp prst="textNoShape">
+                          <a:avLst/>
+                        </a:prstTxWarp>
+                        <a:noAutofit/>
+                      </wps:bodyPr>
+                    </wps:wsp>
+                  </a:graphicData>
+                </a:graphic>
+                <wp14:sizeRelH relativeFrom="margin">
+                  <wp14:pctWidth>0</wp14:pctWidth>
+                </wp14:sizeRelH>
+                <wp14:sizeRelV relativeFrom="margin">
+                  <wp14:pctHeight>0</wp14:pctHeight>
+                </wp14:sizeRelV>
+              </wp:anchor>
+            </w:drawing>
+          </mc:Choice>
+          <mc:Fallback>
+            <w:pict>
+              <v:rect w14:anchorId="0001FB75" id="Rectangle 1" o:spid="_x0000_s1026" style="position:absolute;margin-left:-63.6pt;margin-top:-65.55pt;width:588.95pt;height:768.65pt;z-index:251659264;visibility:visible;mso-wrap-style:square;mso-width-percent:0;mso-height-percent:0;mso-wrap-distance-left:9pt;mso-wrap-distance-top:0;mso-wrap-distance-right:9pt;mso-wrap-distance-bottom:0;mso-position-horizontal:absolute;mso-position-horizontal-relative:text;mso-position-vertical:absolute;mso-position-vertical-relative:text;mso-width-percent:0;mso-height-percent:0;mso-width-relative:margin;mso-height-relative:margin;v-text-anchor:middle" o:gfxdata="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" filled="f" strokecolor="#eaf1dd [662]" strokeweight="4.5pt"/>
+            </w:pict>
+          </mc:Fallback>
+        </mc:AlternateContent>
+      </w:r>
       <w:r>
         <w:rPr>
           <w:rFonts w:cstheme="minorHAnsi"/>
@@ -262,6 +352,98 @@
           <w:szCs w:val="96"/>
         </w:rPr>
       </w:pPr>
+      <w:r>
+        <w:rPr>
+          <w:rFonts w:cstheme="minorHAnsi"/>
+          <w:b/>
+          <w:bCs/>
+          <w:noProof/>
+          <w:sz w:val="42"/>
+          <w:szCs w:val="42"/>
+          <w14:ligatures w14:val="standardContextual"/>
+        </w:rPr>
+        <w:lastRenderedPageBreak/>
+        <mc:AlternateContent>
+          <mc:Choice Requires="wps">
+            <w:drawing>
+              <wp:anchor distT="0" distB="0" distL="114300" distR="114300" simplePos="0" relativeHeight="251661312" behindDoc="0" locked="0" layoutInCell="1" allowOverlap="1" wp14:anchorId="2513F811" wp14:editId="1402AB05">
+                <wp:simplePos x="0" y="0"/>
+                <wp:positionH relativeFrom="margin">
+                  <wp:posOffset>-798830</wp:posOffset>
+                </wp:positionH>
+                <wp:positionV relativeFrom="paragraph">
+                  <wp:posOffset>-759865</wp:posOffset>
+                </wp:positionV>
+                <wp:extent cx="7479687" cy="9761658"/>
+                <wp:effectExtent l="19050" t="19050" r="45085" b="30480"/>
+                <wp:wrapNone/>
+                <wp:docPr id="1790538886" name="Rectangle 1"/>
+                <wp:cNvGraphicFramePr/>
+                <a:graphic xmlns:a="http://schemas.openxmlformats.org/drawingml/2006/main">
+                  <a:graphicData uri="http://schemas.microsoft.com/office/word/2010/wordprocessingShape">
+                    <wps:wsp>
+                      <wps:cNvSpPr/>
+                      <wps:spPr>
+                        <a:xfrm>
+                          <a:off x="0" y="0"/>
+                          <a:ext cx="7479687" cy="9761658"/>
+                        </a:xfrm>
+                        <a:prstGeom prst="rect">
+                          <a:avLst/>
+                        </a:prstGeom>
+                        <a:noFill/>
+                        <a:ln w="57150">
+                          <a:solidFill>
+                            <a:schemeClr val="accent3">
+                              <a:lumMod val="20000"/>
+                              <a:lumOff val="80000"/>
+                            </a:schemeClr>
+                          </a:solidFill>
+                        </a:ln>
+                      </wps:spPr>
+                      <wps:style>
+                        <a:lnRef idx="2">
+                          <a:schemeClr val="accent1">
+                            <a:shade val="15000"/>
+                          </a:schemeClr>
+                        </a:lnRef>
+                        <a:fillRef idx="1">
+                          <a:schemeClr val="accent1"/>
+                        </a:fillRef>
+                        <a:effectRef idx="0">
+                          <a:schemeClr val="accent1"/>
+                        </a:effectRef>
+                        <a:fontRef idx="minor">
+                          <a:schemeClr val="lt1"/>
+                        </a:fontRef>
+                      </wps:style>
+                      <wps:bodyPr rot="0" spcFirstLastPara="0" vertOverflow="overflow" horzOverflow="overflow" vert="horz" wrap="square" lIns="91440" tIns="45720" rIns="91440" bIns="45720" numCol="1" spcCol="0" rtlCol="0" fromWordArt="0" anchor="ctr" anchorCtr="0" forceAA="0" compatLnSpc="1">
+                        <a:prstTxWarp prst="textNoShape">
+                          <a:avLst/>
+                        </a:prstTxWarp>
+                        <a:noAutofit/>
+                      </wps:bodyPr>
+                    </wps:wsp>
+                  </a:graphicData>
+                </a:graphic>
+                <wp14:sizeRelH relativeFrom="margin">
+                  <wp14:pctWidth>0</wp14:pctWidth>
+                </wp14:sizeRelH>
+                <wp14:sizeRelV relativeFrom="margin">
+                  <wp14:pctHeight>0</wp14:pctHeight>
+                </wp14:sizeRelV>
+              </wp:anchor>
+            </w:drawing>
+          </mc:Choice>
+          <mc:Fallback>
+            <w:pict>
+              <v:rect w14:anchorId="5455C5E3" id="Rectangle 1" o:spid="_x0000_s1026" style="position:absolute;margin-left:-62.9pt;margin-top:-59.85pt;width:588.95pt;height:768.65pt;z-index:251661312;visibility:visible;mso-wrap-style:square;mso-width-percent:0;mso-height-percent:0;mso-wrap-distance-left:9pt;mso-wrap-distance-top:0;mso-wrap-distance-right:9pt;mso-wrap-distance-bottom:0;mso-position-horizontal:absolute;mso-position-horizontal-relative:margin;mso-position-vertical:absolute;mso-position-vertical-relative:text;mso-width-percent:0;mso-height-percent:0;mso-width-relative:margin;mso-height-relative:margin;v-text-anchor:middle" o:gfxdata="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" filled="f" strokecolor="#eaf1dd [662]" strokeweight="4.5pt">
+                <w10:wrap anchorx="margin"/>
+              </v:rect>
+            </w:pict>
+          </mc:Fallback>
+        </mc:AlternateContent>
+      </w:r>
     </w:p>
     <w:p>
       <w:pPr>
@@ -410,18 +592,6 @@
           <w:rFonts w:cstheme="minorHAnsi"/>
           <w:b/>
           <w:bCs/>
-          <w:sz w:val="42"/>
-          <w:szCs w:val="42"/>
-        </w:rPr>
-      </w:pPr>
-    </w:p>
-    <w:p>
-      <w:pPr>
-        <w:jc w:val="center"/>
-        <w:rPr>
-          <w:rFonts w:cstheme="minorHAnsi"/>
-          <w:b/>
-          <w:bCs/>
           <w:sz w:val="36"/>
           <w:szCs w:val="36"/>
         </w:rPr>
@@ -430,6 +600,8 @@
     <w:sdt>
       <w:sdtPr>
         <w:rPr>
+          <w:rFonts w:asciiTheme="minorHAnsi" w:eastAsiaTheme="minorHAnsi" w:hAnsiTheme="minorHAnsi" w:cstheme="minorBidi"/>
+          <w:color w:val="auto"/>
           <w:sz w:val="36"/>
           <w:szCs w:val="36"/>
         </w:rPr>
@@ -441,11 +613,9 @@
       </w:sdtPr>
       <w:sdtEndPr>
         <w:rPr>
-          <w:rFonts w:asciiTheme="minorHAnsi" w:eastAsiaTheme="minorHAnsi" w:hAnsiTheme="minorHAnsi" w:cstheme="minorBidi"/>
           <w:b/>
           <w:bCs/>
           <w:noProof/>
-          <w:color w:val="auto"/>
           <w:sz w:val="22"/>
           <w:szCs w:val="22"/>
         </w:rPr>
@@ -459,6 +629,97 @@
               <w:szCs w:val="48"/>
             </w:rPr>
           </w:pPr>
+          <w:r>
+            <w:rPr>
+              <w:rFonts w:cstheme="minorHAnsi"/>
+              <w:b/>
+              <w:bCs/>
+              <w:noProof/>
+              <w:sz w:val="42"/>
+              <w:szCs w:val="42"/>
+              <w14:ligatures w14:val="standardContextual"/>
+            </w:rPr>
+            <mc:AlternateContent>
+              <mc:Choice Requires="wps">
+                <w:drawing>
+                  <wp:anchor distT="0" distB="0" distL="114300" distR="114300" simplePos="0" relativeHeight="251663360" behindDoc="0" locked="0" layoutInCell="1" allowOverlap="1" wp14:anchorId="33162564" wp14:editId="470B0FD2">
+                    <wp:simplePos x="0" y="0"/>
+                    <wp:positionH relativeFrom="page">
+                      <wp:posOffset>133350</wp:posOffset>
+                    </wp:positionH>
+                    <wp:positionV relativeFrom="paragraph">
+                      <wp:posOffset>-780820</wp:posOffset>
+                    </wp:positionV>
+                    <wp:extent cx="7479687" cy="9761658"/>
+                    <wp:effectExtent l="19050" t="19050" r="45085" b="30480"/>
+                    <wp:wrapNone/>
+                    <wp:docPr id="1705912542" name="Rectangle 1"/>
+                    <wp:cNvGraphicFramePr/>
+                    <a:graphic xmlns:a="http://schemas.openxmlformats.org/drawingml/2006/main">
+                      <a:graphicData uri="http://schemas.microsoft.com/office/word/2010/wordprocessingShape">
+                        <wps:wsp>
+                          <wps:cNvSpPr/>
+                          <wps:spPr>
+                            <a:xfrm>
+                              <a:off x="0" y="0"/>
+                              <a:ext cx="7479687" cy="9761658"/>
+                            </a:xfrm>
+                            <a:prstGeom prst="rect">
+                              <a:avLst/>
+                            </a:prstGeom>
+                            <a:noFill/>
+                            <a:ln w="57150">
+                              <a:solidFill>
+                                <a:schemeClr val="accent3">
+                                  <a:lumMod val="20000"/>
+                                  <a:lumOff val="80000"/>
+                                </a:schemeClr>
+                              </a:solidFill>
+                            </a:ln>
+                          </wps:spPr>
+                          <wps:style>
+                            <a:lnRef idx="2">
+                              <a:schemeClr val="accent1">
+                                <a:shade val="15000"/>
+                              </a:schemeClr>
+                            </a:lnRef>
+                            <a:fillRef idx="1">
+                              <a:schemeClr val="accent1"/>
+                            </a:fillRef>
+                            <a:effectRef idx="0">
+                              <a:schemeClr val="accent1"/>
+                            </a:effectRef>
+                            <a:fontRef idx="minor">
+                              <a:schemeClr val="lt1"/>
+                            </a:fontRef>
+                          </wps:style>
+                          <wps:bodyPr rot="0" spcFirstLastPara="0" vertOverflow="overflow" horzOverflow="overflow" vert="horz" wrap="square" lIns="91440" tIns="45720" rIns="91440" bIns="45720" numCol="1" spcCol="0" rtlCol="0" fromWordArt="0" anchor="ctr" anchorCtr="0" forceAA="0" compatLnSpc="1">
+                            <a:prstTxWarp prst="textNoShape">
+                              <a:avLst/>
+                            </a:prstTxWarp>
+                            <a:noAutofit/>
+                          </wps:bodyPr>
+                        </wps:wsp>
+                      </a:graphicData>
+                    </a:graphic>
+                    <wp14:sizeRelH relativeFrom="margin">
+                      <wp14:pctWidth>0</wp14:pctWidth>
+                    </wp14:sizeRelH>
+                    <wp14:sizeRelV relativeFrom="margin">
+                      <wp14:pctHeight>0</wp14:pctHeight>
+                    </wp14:sizeRelV>
+                  </wp:anchor>
+                </w:drawing>
+              </mc:Choice>
+              <mc:Fallback>
+                <w:pict>
+                  <v:rect w14:anchorId="2740B9EC" id="Rectangle 1" o:spid="_x0000_s1026" style="position:absolute;margin-left:10.5pt;margin-top:-61.5pt;width:588.95pt;height:768.65pt;z-index:251663360;visibility:visible;mso-wrap-style:square;mso-width-percent:0;mso-height-percent:0;mso-wrap-distance-left:9pt;mso-wrap-distance-top:0;mso-wrap-distance-right:9pt;mso-wrap-distance-bottom:0;mso-position-horizontal:absolute;mso-position-horizontal-relative:page;mso-position-vertical:absolute;mso-position-vertical-relative:text;mso-width-percent:0;mso-height-percent:0;mso-width-relative:margin;mso-height-relative:margin;v-text-anchor:middle" o:gfxdata="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" filled="f" strokecolor="#eaf1dd [662]" strokeweight="4.5pt">
+                    <w10:wrap anchorx="page"/>
+                  </v:rect>
+                </w:pict>
+              </mc:Fallback>
+            </mc:AlternateContent>
+          </w:r>
           <w:r>
             <w:rPr>
               <w:sz w:val="48"/>
@@ -966,7 +1227,7 @@
               <w:rPr>
                 <w:webHidden/>
               </w:rPr>
-              <w:t>13</w:t>
+              <w:t>12</w:t>
             </w:r>
             <w:r>
               <w:rPr>
@@ -1088,7 +1349,7 @@
               <w:rPr>
                 <w:webHidden/>
               </w:rPr>
-              <w:t>16</w:t>
+              <w:t>15</w:t>
             </w:r>
             <w:r>
               <w:rPr>
@@ -1149,7 +1410,7 @@
               <w:rPr>
                 <w:webHidden/>
               </w:rPr>
-              <w:t>17</w:t>
+              <w:t>16</w:t>
             </w:r>
             <w:r>
               <w:rPr>
@@ -1233,6 +1494,7 @@
     </w:p>
     <w:p>
       <w:pPr>
+        <w:jc w:val="center"/>
         <w:rPr>
           <w:rFonts w:cstheme="minorHAnsi"/>
           <w:b/>
@@ -1241,22 +1503,99 @@
           <w:szCs w:val="42"/>
         </w:rPr>
       </w:pPr>
-    </w:p>
-    <w:p>
-      <w:pPr>
-        <w:jc w:val="center"/>
-        <w:rPr>
-          <w:rFonts w:cstheme="minorHAnsi"/>
-          <w:b/>
-          <w:bCs/>
+      <w:r>
+        <w:rPr>
+          <w:rFonts w:cstheme="minorHAnsi"/>
+          <w:b/>
+          <w:bCs/>
+          <w:noProof/>
           <w:sz w:val="42"/>
           <w:szCs w:val="42"/>
-        </w:rPr>
-      </w:pPr>
-    </w:p>
-    <w:p>
-      <w:pPr>
-        <w:jc w:val="center"/>
+          <w14:ligatures w14:val="standardContextual"/>
+        </w:rPr>
+        <w:lastRenderedPageBreak/>
+        <mc:AlternateContent>
+          <mc:Choice Requires="wps">
+            <w:drawing>
+              <wp:anchor distT="0" distB="0" distL="114300" distR="114300" simplePos="0" relativeHeight="251665408" behindDoc="0" locked="0" layoutInCell="1" allowOverlap="1" wp14:anchorId="308F5ADE" wp14:editId="718442C6">
+                <wp:simplePos x="0" y="0"/>
+                <wp:positionH relativeFrom="page">
+                  <wp:posOffset>129770</wp:posOffset>
+                </wp:positionH>
+                <wp:positionV relativeFrom="paragraph">
+                  <wp:posOffset>-814070</wp:posOffset>
+                </wp:positionV>
+                <wp:extent cx="7479687" cy="9761658"/>
+                <wp:effectExtent l="19050" t="19050" r="45085" b="30480"/>
+                <wp:wrapNone/>
+                <wp:docPr id="598513719" name="Rectangle 1"/>
+                <wp:cNvGraphicFramePr/>
+                <a:graphic xmlns:a="http://schemas.openxmlformats.org/drawingml/2006/main">
+                  <a:graphicData uri="http://schemas.microsoft.com/office/word/2010/wordprocessingShape">
+                    <wps:wsp>
+                      <wps:cNvSpPr/>
+                      <wps:spPr>
+                        <a:xfrm>
+                          <a:off x="0" y="0"/>
+                          <a:ext cx="7479687" cy="9761658"/>
+                        </a:xfrm>
+                        <a:prstGeom prst="rect">
+                          <a:avLst/>
+                        </a:prstGeom>
+                        <a:noFill/>
+                        <a:ln w="57150">
+                          <a:solidFill>
+                            <a:schemeClr val="accent3">
+                              <a:lumMod val="20000"/>
+                              <a:lumOff val="80000"/>
+                            </a:schemeClr>
+                          </a:solidFill>
+                        </a:ln>
+                      </wps:spPr>
+                      <wps:style>
+                        <a:lnRef idx="2">
+                          <a:schemeClr val="accent1">
+                            <a:shade val="15000"/>
+                          </a:schemeClr>
+                        </a:lnRef>
+                        <a:fillRef idx="1">
+                          <a:schemeClr val="accent1"/>
+                        </a:fillRef>
+                        <a:effectRef idx="0">
+                          <a:schemeClr val="accent1"/>
+                        </a:effectRef>
+                        <a:fontRef idx="minor">
+                          <a:schemeClr val="lt1"/>
+                        </a:fontRef>
+                      </wps:style>
+                      <wps:bodyPr rot="0" spcFirstLastPara="0" vertOverflow="overflow" horzOverflow="overflow" vert="horz" wrap="square" lIns="91440" tIns="45720" rIns="91440" bIns="45720" numCol="1" spcCol="0" rtlCol="0" fromWordArt="0" anchor="ctr" anchorCtr="0" forceAA="0" compatLnSpc="1">
+                        <a:prstTxWarp prst="textNoShape">
+                          <a:avLst/>
+                        </a:prstTxWarp>
+                        <a:noAutofit/>
+                      </wps:bodyPr>
+                    </wps:wsp>
+                  </a:graphicData>
+                </a:graphic>
+                <wp14:sizeRelH relativeFrom="margin">
+                  <wp14:pctWidth>0</wp14:pctWidth>
+                </wp14:sizeRelH>
+                <wp14:sizeRelV relativeFrom="margin">
+                  <wp14:pctHeight>0</wp14:pctHeight>
+                </wp14:sizeRelV>
+              </wp:anchor>
+            </w:drawing>
+          </mc:Choice>
+          <mc:Fallback>
+            <w:pict>
+              <v:rect w14:anchorId="6D1DF10B" id="Rectangle 1" o:spid="_x0000_s1026" style="position:absolute;margin-left:10.2pt;margin-top:-64.1pt;width:588.95pt;height:768.65pt;z-index:251665408;visibility:visible;mso-wrap-style:square;mso-width-percent:0;mso-height-percent:0;mso-wrap-distance-left:9pt;mso-wrap-distance-top:0;mso-wrap-distance-right:9pt;mso-wrap-distance-bottom:0;mso-position-horizontal:absolute;mso-position-horizontal-relative:page;mso-position-vertical:absolute;mso-position-vertical-relative:text;mso-width-percent:0;mso-height-percent:0;mso-width-relative:margin;mso-height-relative:margin;v-text-anchor:middle" o:gfxdata="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" filled="f" strokecolor="#eaf1dd [662]" strokeweight="4.5pt">
+                <w10:wrap anchorx="page"/>
+              </v:rect>
+            </w:pict>
+          </mc:Fallback>
+        </mc:AlternateContent>
+      </w:r>
+      <w:r>
         <w:rPr>
           <w:rFonts w:cstheme="minorHAnsi"/>
           <w:b/>
@@ -1264,27 +1603,6 @@
           <w:sz w:val="42"/>
           <w:szCs w:val="42"/>
         </w:rPr>
-      </w:pPr>
-    </w:p>
-    <w:p>
-      <w:pPr>
-        <w:jc w:val="center"/>
-        <w:rPr>
-          <w:rFonts w:cstheme="minorHAnsi"/>
-          <w:b/>
-          <w:bCs/>
-          <w:sz w:val="42"/>
-          <w:szCs w:val="42"/>
-        </w:rPr>
-      </w:pPr>
-      <w:r>
-        <w:rPr>
-          <w:rFonts w:cstheme="minorHAnsi"/>
-          <w:b/>
-          <w:bCs/>
-          <w:sz w:val="42"/>
-          <w:szCs w:val="42"/>
-        </w:rPr>
         <w:t>REPUBLIC OF CONGO</w:t>
       </w:r>
     </w:p>
@@ -1526,7 +1844,6 @@
         <w:rPr>
           <w:rFonts w:cstheme="minorHAnsi"/>
         </w:rPr>
-        <w:lastRenderedPageBreak/>
         <w:t>Despite its essential role in the country’s infrastructure, the railway system in Congo faces several challenges. These challenges include:</w:t>
       </w:r>
     </w:p>
@@ -1598,6 +1915,96 @@
       <w:r>
         <w:rPr>
           <w:rFonts w:cstheme="minorHAnsi"/>
+          <w:b/>
+          <w:bCs/>
+          <w:noProof/>
+          <w:sz w:val="42"/>
+          <w:szCs w:val="42"/>
+          <w14:ligatures w14:val="standardContextual"/>
+        </w:rPr>
+        <w:lastRenderedPageBreak/>
+        <mc:AlternateContent>
+          <mc:Choice Requires="wps">
+            <w:drawing>
+              <wp:anchor distT="0" distB="0" distL="114300" distR="114300" simplePos="0" relativeHeight="251667456" behindDoc="0" locked="0" layoutInCell="1" allowOverlap="1" wp14:anchorId="531C5321" wp14:editId="0ABE11B9">
+                <wp:simplePos x="0" y="0"/>
+                <wp:positionH relativeFrom="column">
+                  <wp:posOffset>-775970</wp:posOffset>
+                </wp:positionH>
+                <wp:positionV relativeFrom="paragraph">
+                  <wp:posOffset>-801775</wp:posOffset>
+                </wp:positionV>
+                <wp:extent cx="7479687" cy="9761658"/>
+                <wp:effectExtent l="19050" t="19050" r="45085" b="30480"/>
+                <wp:wrapNone/>
+                <wp:docPr id="743292177" name="Rectangle 1"/>
+                <wp:cNvGraphicFramePr/>
+                <a:graphic xmlns:a="http://schemas.openxmlformats.org/drawingml/2006/main">
+                  <a:graphicData uri="http://schemas.microsoft.com/office/word/2010/wordprocessingShape">
+                    <wps:wsp>
+                      <wps:cNvSpPr/>
+                      <wps:spPr>
+                        <a:xfrm>
+                          <a:off x="0" y="0"/>
+                          <a:ext cx="7479687" cy="9761658"/>
+                        </a:xfrm>
+                        <a:prstGeom prst="rect">
+                          <a:avLst/>
+                        </a:prstGeom>
+                        <a:noFill/>
+                        <a:ln w="57150">
+                          <a:solidFill>
+                            <a:schemeClr val="accent3">
+                              <a:lumMod val="20000"/>
+                              <a:lumOff val="80000"/>
+                            </a:schemeClr>
+                          </a:solidFill>
+                        </a:ln>
+                      </wps:spPr>
+                      <wps:style>
+                        <a:lnRef idx="2">
+                          <a:schemeClr val="accent1">
+                            <a:shade val="15000"/>
+                          </a:schemeClr>
+                        </a:lnRef>
+                        <a:fillRef idx="1">
+                          <a:schemeClr val="accent1"/>
+                        </a:fillRef>
+                        <a:effectRef idx="0">
+                          <a:schemeClr val="accent1"/>
+                        </a:effectRef>
+                        <a:fontRef idx="minor">
+                          <a:schemeClr val="lt1"/>
+                        </a:fontRef>
+                      </wps:style>
+                      <wps:bodyPr rot="0" spcFirstLastPara="0" vertOverflow="overflow" horzOverflow="overflow" vert="horz" wrap="square" lIns="91440" tIns="45720" rIns="91440" bIns="45720" numCol="1" spcCol="0" rtlCol="0" fromWordArt="0" anchor="ctr" anchorCtr="0" forceAA="0" compatLnSpc="1">
+                        <a:prstTxWarp prst="textNoShape">
+                          <a:avLst/>
+                        </a:prstTxWarp>
+                        <a:noAutofit/>
+                      </wps:bodyPr>
+                    </wps:wsp>
+                  </a:graphicData>
+                </a:graphic>
+                <wp14:sizeRelH relativeFrom="margin">
+                  <wp14:pctWidth>0</wp14:pctWidth>
+                </wp14:sizeRelH>
+                <wp14:sizeRelV relativeFrom="margin">
+                  <wp14:pctHeight>0</wp14:pctHeight>
+                </wp14:sizeRelV>
+              </wp:anchor>
+            </w:drawing>
+          </mc:Choice>
+          <mc:Fallback>
+            <w:pict>
+              <v:rect w14:anchorId="41C9E22C" id="Rectangle 1" o:spid="_x0000_s1026" style="position:absolute;margin-left:-61.1pt;margin-top:-63.15pt;width:588.95pt;height:768.65pt;z-index:251667456;visibility:visible;mso-wrap-style:square;mso-width-percent:0;mso-height-percent:0;mso-wrap-distance-left:9pt;mso-wrap-distance-top:0;mso-wrap-distance-right:9pt;mso-wrap-distance-bottom:0;mso-position-horizontal:absolute;mso-position-horizontal-relative:text;mso-position-vertical:absolute;mso-position-vertical-relative:text;mso-width-percent:0;mso-height-percent:0;mso-width-relative:margin;mso-height-relative:margin;v-text-anchor:middle" o:gfxdata="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" filled="f" strokecolor="#eaf1dd [662]" strokeweight="4.5pt"/>
+            </w:pict>
+          </mc:Fallback>
+        </mc:AlternateContent>
+      </w:r>
+      <w:r>
+        <w:rPr>
+          <w:rFonts w:cstheme="minorHAnsi"/>
         </w:rPr>
         <w:t>Limited passenger services: The railway system in Congo mainly focuses on freight transportation, and the passenger services are limited, making it difficult for people to travel between cities and towns.</w:t>
       </w:r>
@@ -1740,14 +2147,7 @@
         <w:rPr>
           <w:rFonts w:cstheme="minorHAnsi"/>
         </w:rPr>
-        <w:t xml:space="preserve">The Brazzaville Dry Port project is an infrastructure development initiative to improve the efficiency of cargo handling and clearance at the ports. The project is being implemented by the Congolese </w:t>
-      </w:r>
-      <w:r>
-        <w:rPr>
-          <w:rFonts w:cstheme="minorHAnsi"/>
-        </w:rPr>
-        <w:lastRenderedPageBreak/>
-        <w:t xml:space="preserve">government in partnership with China </w:t>
+        <w:t xml:space="preserve">The Brazzaville Dry Port project is an infrastructure development initiative to improve the efficiency of cargo handling and clearance at the ports. The project is being implemented by the Congolese government in partnership with China </w:t>
       </w:r>
       <w:proofErr w:type="spellStart"/>
       <w:r>
@@ -1822,6 +2222,98 @@
       <w:r>
         <w:rPr>
           <w:rFonts w:cstheme="minorHAnsi"/>
+          <w:b/>
+          <w:bCs/>
+          <w:noProof/>
+          <w:sz w:val="42"/>
+          <w:szCs w:val="42"/>
+          <w14:ligatures w14:val="standardContextual"/>
+        </w:rPr>
+        <w:lastRenderedPageBreak/>
+        <mc:AlternateContent>
+          <mc:Choice Requires="wps">
+            <w:drawing>
+              <wp:anchor distT="0" distB="0" distL="114300" distR="114300" simplePos="0" relativeHeight="251669504" behindDoc="0" locked="0" layoutInCell="1" allowOverlap="1" wp14:anchorId="693C4507" wp14:editId="1DAA804C">
+                <wp:simplePos x="0" y="0"/>
+                <wp:positionH relativeFrom="page">
+                  <wp:posOffset>129310</wp:posOffset>
+                </wp:positionH>
+                <wp:positionV relativeFrom="paragraph">
+                  <wp:posOffset>-814705</wp:posOffset>
+                </wp:positionV>
+                <wp:extent cx="7479687" cy="9761658"/>
+                <wp:effectExtent l="19050" t="19050" r="45085" b="30480"/>
+                <wp:wrapNone/>
+                <wp:docPr id="1250927842" name="Rectangle 1"/>
+                <wp:cNvGraphicFramePr/>
+                <a:graphic xmlns:a="http://schemas.openxmlformats.org/drawingml/2006/main">
+                  <a:graphicData uri="http://schemas.microsoft.com/office/word/2010/wordprocessingShape">
+                    <wps:wsp>
+                      <wps:cNvSpPr/>
+                      <wps:spPr>
+                        <a:xfrm>
+                          <a:off x="0" y="0"/>
+                          <a:ext cx="7479687" cy="9761658"/>
+                        </a:xfrm>
+                        <a:prstGeom prst="rect">
+                          <a:avLst/>
+                        </a:prstGeom>
+                        <a:noFill/>
+                        <a:ln w="57150">
+                          <a:solidFill>
+                            <a:schemeClr val="accent3">
+                              <a:lumMod val="20000"/>
+                              <a:lumOff val="80000"/>
+                            </a:schemeClr>
+                          </a:solidFill>
+                        </a:ln>
+                      </wps:spPr>
+                      <wps:style>
+                        <a:lnRef idx="2">
+                          <a:schemeClr val="accent1">
+                            <a:shade val="15000"/>
+                          </a:schemeClr>
+                        </a:lnRef>
+                        <a:fillRef idx="1">
+                          <a:schemeClr val="accent1"/>
+                        </a:fillRef>
+                        <a:effectRef idx="0">
+                          <a:schemeClr val="accent1"/>
+                        </a:effectRef>
+                        <a:fontRef idx="minor">
+                          <a:schemeClr val="lt1"/>
+                        </a:fontRef>
+                      </wps:style>
+                      <wps:bodyPr rot="0" spcFirstLastPara="0" vertOverflow="overflow" horzOverflow="overflow" vert="horz" wrap="square" lIns="91440" tIns="45720" rIns="91440" bIns="45720" numCol="1" spcCol="0" rtlCol="0" fromWordArt="0" anchor="ctr" anchorCtr="0" forceAA="0" compatLnSpc="1">
+                        <a:prstTxWarp prst="textNoShape">
+                          <a:avLst/>
+                        </a:prstTxWarp>
+                        <a:noAutofit/>
+                      </wps:bodyPr>
+                    </wps:wsp>
+                  </a:graphicData>
+                </a:graphic>
+                <wp14:sizeRelH relativeFrom="margin">
+                  <wp14:pctWidth>0</wp14:pctWidth>
+                </wp14:sizeRelH>
+                <wp14:sizeRelV relativeFrom="margin">
+                  <wp14:pctHeight>0</wp14:pctHeight>
+                </wp14:sizeRelV>
+              </wp:anchor>
+            </w:drawing>
+          </mc:Choice>
+          <mc:Fallback>
+            <w:pict>
+              <v:rect w14:anchorId="643AB846" id="Rectangle 1" o:spid="_x0000_s1026" style="position:absolute;margin-left:10.2pt;margin-top:-64.15pt;width:588.95pt;height:768.65pt;z-index:251669504;visibility:visible;mso-wrap-style:square;mso-width-percent:0;mso-height-percent:0;mso-wrap-distance-left:9pt;mso-wrap-distance-top:0;mso-wrap-distance-right:9pt;mso-wrap-distance-bottom:0;mso-position-horizontal:absolute;mso-position-horizontal-relative:page;mso-position-vertical:absolute;mso-position-vertical-relative:text;mso-width-percent:0;mso-height-percent:0;mso-width-relative:margin;mso-height-relative:margin;v-text-anchor:middle" o:gfxdata="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" filled="f" strokecolor="#eaf1dd [662]" strokeweight="4.5pt">
+                <w10:wrap anchorx="page"/>
+              </v:rect>
+            </w:pict>
+          </mc:Fallback>
+        </mc:AlternateContent>
+      </w:r>
+      <w:r>
+        <w:rPr>
+          <w:rFonts w:cstheme="minorHAnsi"/>
         </w:rPr>
         <w:t>Accessible by road and rail: The Dry Port will be accessible by road and rail, enabling the efficient transfer of cargo from the seaports to the inland destinations.</w:t>
       </w:r>
@@ -2135,34 +2627,6 @@
     </w:p>
     <w:p>
       <w:pPr>
-        <w:rPr>
-          <w:rFonts w:cstheme="minorHAnsi"/>
-        </w:rPr>
-      </w:pPr>
-    </w:p>
-    <w:p>
-      <w:pPr>
-        <w:rPr>
-          <w:rFonts w:cstheme="minorHAnsi"/>
-        </w:rPr>
-      </w:pPr>
-    </w:p>
-    <w:p>
-      <w:pPr>
-        <w:rPr>
-          <w:rFonts w:cstheme="minorHAnsi"/>
-        </w:rPr>
-      </w:pPr>
-    </w:p>
-    <w:p>
-      <w:pPr>
-        <w:rPr>
-          <w:rFonts w:cstheme="minorHAnsi"/>
-        </w:rPr>
-      </w:pPr>
-    </w:p>
-    <w:p>
-      <w:pPr>
         <w:pStyle w:val="Heading1"/>
         <w:rPr>
           <w:b/>
@@ -2172,6 +2636,98 @@
         </w:rPr>
       </w:pPr>
       <w:bookmarkStart w:id="3" w:name="_Toc140069285"/>
+      <w:r>
+        <w:rPr>
+          <w:rFonts w:cstheme="minorHAnsi"/>
+          <w:b/>
+          <w:bCs/>
+          <w:noProof/>
+          <w:sz w:val="42"/>
+          <w:szCs w:val="42"/>
+          <w14:ligatures w14:val="standardContextual"/>
+        </w:rPr>
+        <w:lastRenderedPageBreak/>
+        <mc:AlternateContent>
+          <mc:Choice Requires="wps">
+            <w:drawing>
+              <wp:anchor distT="0" distB="0" distL="114300" distR="114300" simplePos="0" relativeHeight="251671552" behindDoc="0" locked="0" layoutInCell="1" allowOverlap="1" wp14:anchorId="35D1C80A" wp14:editId="71967751">
+                <wp:simplePos x="0" y="0"/>
+                <wp:positionH relativeFrom="page">
+                  <wp:posOffset>149455</wp:posOffset>
+                </wp:positionH>
+                <wp:positionV relativeFrom="paragraph">
+                  <wp:posOffset>-771525</wp:posOffset>
+                </wp:positionV>
+                <wp:extent cx="7479687" cy="9761658"/>
+                <wp:effectExtent l="19050" t="19050" r="45085" b="30480"/>
+                <wp:wrapNone/>
+                <wp:docPr id="1829506803" name="Rectangle 1"/>
+                <wp:cNvGraphicFramePr/>
+                <a:graphic xmlns:a="http://schemas.openxmlformats.org/drawingml/2006/main">
+                  <a:graphicData uri="http://schemas.microsoft.com/office/word/2010/wordprocessingShape">
+                    <wps:wsp>
+                      <wps:cNvSpPr/>
+                      <wps:spPr>
+                        <a:xfrm>
+                          <a:off x="0" y="0"/>
+                          <a:ext cx="7479687" cy="9761658"/>
+                        </a:xfrm>
+                        <a:prstGeom prst="rect">
+                          <a:avLst/>
+                        </a:prstGeom>
+                        <a:noFill/>
+                        <a:ln w="57150">
+                          <a:solidFill>
+                            <a:schemeClr val="accent3">
+                              <a:lumMod val="20000"/>
+                              <a:lumOff val="80000"/>
+                            </a:schemeClr>
+                          </a:solidFill>
+                        </a:ln>
+                      </wps:spPr>
+                      <wps:style>
+                        <a:lnRef idx="2">
+                          <a:schemeClr val="accent1">
+                            <a:shade val="15000"/>
+                          </a:schemeClr>
+                        </a:lnRef>
+                        <a:fillRef idx="1">
+                          <a:schemeClr val="accent1"/>
+                        </a:fillRef>
+                        <a:effectRef idx="0">
+                          <a:schemeClr val="accent1"/>
+                        </a:effectRef>
+                        <a:fontRef idx="minor">
+                          <a:schemeClr val="lt1"/>
+                        </a:fontRef>
+                      </wps:style>
+                      <wps:bodyPr rot="0" spcFirstLastPara="0" vertOverflow="overflow" horzOverflow="overflow" vert="horz" wrap="square" lIns="91440" tIns="45720" rIns="91440" bIns="45720" numCol="1" spcCol="0" rtlCol="0" fromWordArt="0" anchor="ctr" anchorCtr="0" forceAA="0" compatLnSpc="1">
+                        <a:prstTxWarp prst="textNoShape">
+                          <a:avLst/>
+                        </a:prstTxWarp>
+                        <a:noAutofit/>
+                      </wps:bodyPr>
+                    </wps:wsp>
+                  </a:graphicData>
+                </a:graphic>
+                <wp14:sizeRelH relativeFrom="margin">
+                  <wp14:pctWidth>0</wp14:pctWidth>
+                </wp14:sizeRelH>
+                <wp14:sizeRelV relativeFrom="margin">
+                  <wp14:pctHeight>0</wp14:pctHeight>
+                </wp14:sizeRelV>
+              </wp:anchor>
+            </w:drawing>
+          </mc:Choice>
+          <mc:Fallback>
+            <w:pict>
+              <v:rect w14:anchorId="04A42D75" id="Rectangle 1" o:spid="_x0000_s1026" style="position:absolute;margin-left:11.75pt;margin-top:-60.75pt;width:588.95pt;height:768.65pt;z-index:251671552;visibility:visible;mso-wrap-style:square;mso-width-percent:0;mso-height-percent:0;mso-wrap-distance-left:9pt;mso-wrap-distance-top:0;mso-wrap-distance-right:9pt;mso-wrap-distance-bottom:0;mso-position-horizontal:absolute;mso-position-horizontal-relative:page;mso-position-vertical:absolute;mso-position-vertical-relative:text;mso-width-percent:0;mso-height-percent:0;mso-width-relative:margin;mso-height-relative:margin;v-text-anchor:middle" o:gfxdata="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" filled="f" strokecolor="#eaf1dd [662]" strokeweight="4.5pt">
+                <w10:wrap anchorx="page"/>
+              </v:rect>
+            </w:pict>
+          </mc:Fallback>
+        </mc:AlternateContent>
+      </w:r>
       <w:r>
         <w:rPr>
           <w:b/>
@@ -2371,7 +2927,6 @@
         <w:rPr>
           <w:rFonts w:cstheme="minorHAnsi"/>
         </w:rPr>
-        <w:lastRenderedPageBreak/>
         <w:t xml:space="preserve">The national grid also includes substation installations in the cities of Brazzaville, Pointe-Noire, </w:t>
       </w:r>
       <w:proofErr w:type="spellStart"/>
@@ -2508,6 +3063,98 @@
       <w:r>
         <w:rPr>
           <w:rFonts w:cstheme="minorHAnsi"/>
+          <w:b/>
+          <w:bCs/>
+          <w:noProof/>
+          <w:sz w:val="42"/>
+          <w:szCs w:val="42"/>
+          <w14:ligatures w14:val="standardContextual"/>
+        </w:rPr>
+        <w:lastRenderedPageBreak/>
+        <mc:AlternateContent>
+          <mc:Choice Requires="wps">
+            <w:drawing>
+              <wp:anchor distT="0" distB="0" distL="114300" distR="114300" simplePos="0" relativeHeight="251673600" behindDoc="0" locked="0" layoutInCell="1" allowOverlap="1" wp14:anchorId="398BB9DC" wp14:editId="0397BB49">
+                <wp:simplePos x="0" y="0"/>
+                <wp:positionH relativeFrom="margin">
+                  <wp:posOffset>-781050</wp:posOffset>
+                </wp:positionH>
+                <wp:positionV relativeFrom="paragraph">
+                  <wp:posOffset>-778105</wp:posOffset>
+                </wp:positionV>
+                <wp:extent cx="7479665" cy="9761220"/>
+                <wp:effectExtent l="19050" t="19050" r="45085" b="30480"/>
+                <wp:wrapNone/>
+                <wp:docPr id="1419931990" name="Rectangle 1"/>
+                <wp:cNvGraphicFramePr/>
+                <a:graphic xmlns:a="http://schemas.openxmlformats.org/drawingml/2006/main">
+                  <a:graphicData uri="http://schemas.microsoft.com/office/word/2010/wordprocessingShape">
+                    <wps:wsp>
+                      <wps:cNvSpPr/>
+                      <wps:spPr>
+                        <a:xfrm>
+                          <a:off x="0" y="0"/>
+                          <a:ext cx="7479665" cy="9761220"/>
+                        </a:xfrm>
+                        <a:prstGeom prst="rect">
+                          <a:avLst/>
+                        </a:prstGeom>
+                        <a:noFill/>
+                        <a:ln w="57150">
+                          <a:solidFill>
+                            <a:schemeClr val="accent3">
+                              <a:lumMod val="20000"/>
+                              <a:lumOff val="80000"/>
+                            </a:schemeClr>
+                          </a:solidFill>
+                        </a:ln>
+                      </wps:spPr>
+                      <wps:style>
+                        <a:lnRef idx="2">
+                          <a:schemeClr val="accent1">
+                            <a:shade val="15000"/>
+                          </a:schemeClr>
+                        </a:lnRef>
+                        <a:fillRef idx="1">
+                          <a:schemeClr val="accent1"/>
+                        </a:fillRef>
+                        <a:effectRef idx="0">
+                          <a:schemeClr val="accent1"/>
+                        </a:effectRef>
+                        <a:fontRef idx="minor">
+                          <a:schemeClr val="lt1"/>
+                        </a:fontRef>
+                      </wps:style>
+                      <wps:bodyPr rot="0" spcFirstLastPara="0" vertOverflow="overflow" horzOverflow="overflow" vert="horz" wrap="square" lIns="91440" tIns="45720" rIns="91440" bIns="45720" numCol="1" spcCol="0" rtlCol="0" fromWordArt="0" anchor="ctr" anchorCtr="0" forceAA="0" compatLnSpc="1">
+                        <a:prstTxWarp prst="textNoShape">
+                          <a:avLst/>
+                        </a:prstTxWarp>
+                        <a:noAutofit/>
+                      </wps:bodyPr>
+                    </wps:wsp>
+                  </a:graphicData>
+                </a:graphic>
+                <wp14:sizeRelH relativeFrom="margin">
+                  <wp14:pctWidth>0</wp14:pctWidth>
+                </wp14:sizeRelH>
+                <wp14:sizeRelV relativeFrom="margin">
+                  <wp14:pctHeight>0</wp14:pctHeight>
+                </wp14:sizeRelV>
+              </wp:anchor>
+            </w:drawing>
+          </mc:Choice>
+          <mc:Fallback>
+            <w:pict>
+              <v:rect w14:anchorId="4EE91812" id="Rectangle 1" o:spid="_x0000_s1026" style="position:absolute;margin-left:-61.5pt;margin-top:-61.25pt;width:588.95pt;height:768.6pt;z-index:251673600;visibility:visible;mso-wrap-style:square;mso-width-percent:0;mso-height-percent:0;mso-wrap-distance-left:9pt;mso-wrap-distance-top:0;mso-wrap-distance-right:9pt;mso-wrap-distance-bottom:0;mso-position-horizontal:absolute;mso-position-horizontal-relative:margin;mso-position-vertical:absolute;mso-position-vertical-relative:text;mso-width-percent:0;mso-height-percent:0;mso-width-relative:margin;mso-height-relative:margin;v-text-anchor:middle" o:gfxdata="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" filled="f" strokecolor="#eaf1dd [662]" strokeweight="4.5pt">
+                <w10:wrap anchorx="margin"/>
+              </v:rect>
+            </w:pict>
+          </mc:Fallback>
+        </mc:AlternateContent>
+      </w:r>
+      <w:r>
+        <w:rPr>
+          <w:rFonts w:cstheme="minorHAnsi"/>
         </w:rPr>
         <w:t>Environmental benefits: The national grid will reduce the country's reliance on fossil fuels, improving energy security and reducing greenhouse gas emissions.</w:t>
       </w:r>
@@ -2691,20 +3338,6 @@
     </w:p>
     <w:p>
       <w:pPr>
-        <w:rPr>
-          <w:rFonts w:cstheme="minorHAnsi"/>
-        </w:rPr>
-      </w:pPr>
-    </w:p>
-    <w:p>
-      <w:pPr>
-        <w:rPr>
-          <w:rFonts w:cstheme="minorHAnsi"/>
-        </w:rPr>
-      </w:pPr>
-    </w:p>
-    <w:p>
-      <w:pPr>
         <w:pStyle w:val="Heading1"/>
         <w:rPr>
           <w:b/>
@@ -2716,6 +3349,98 @@
       <w:bookmarkStart w:id="4" w:name="_Toc140069286"/>
       <w:r>
         <w:rPr>
+          <w:rFonts w:cstheme="minorHAnsi"/>
+          <w:b/>
+          <w:bCs/>
+          <w:noProof/>
+          <w:sz w:val="42"/>
+          <w:szCs w:val="42"/>
+          <w14:ligatures w14:val="standardContextual"/>
+        </w:rPr>
+        <w:lastRenderedPageBreak/>
+        <mc:AlternateContent>
+          <mc:Choice Requires="wps">
+            <w:drawing>
+              <wp:anchor distT="0" distB="0" distL="114300" distR="114300" simplePos="0" relativeHeight="251675648" behindDoc="0" locked="0" layoutInCell="1" allowOverlap="1" wp14:anchorId="506E5AD8" wp14:editId="2B47DFD2">
+                <wp:simplePos x="0" y="0"/>
+                <wp:positionH relativeFrom="page">
+                  <wp:posOffset>149455</wp:posOffset>
+                </wp:positionH>
+                <wp:positionV relativeFrom="paragraph">
+                  <wp:posOffset>-814070</wp:posOffset>
+                </wp:positionV>
+                <wp:extent cx="7479687" cy="9761658"/>
+                <wp:effectExtent l="19050" t="19050" r="45085" b="30480"/>
+                <wp:wrapNone/>
+                <wp:docPr id="106861854" name="Rectangle 1"/>
+                <wp:cNvGraphicFramePr/>
+                <a:graphic xmlns:a="http://schemas.openxmlformats.org/drawingml/2006/main">
+                  <a:graphicData uri="http://schemas.microsoft.com/office/word/2010/wordprocessingShape">
+                    <wps:wsp>
+                      <wps:cNvSpPr/>
+                      <wps:spPr>
+                        <a:xfrm>
+                          <a:off x="0" y="0"/>
+                          <a:ext cx="7479687" cy="9761658"/>
+                        </a:xfrm>
+                        <a:prstGeom prst="rect">
+                          <a:avLst/>
+                        </a:prstGeom>
+                        <a:noFill/>
+                        <a:ln w="57150">
+                          <a:solidFill>
+                            <a:schemeClr val="accent3">
+                              <a:lumMod val="20000"/>
+                              <a:lumOff val="80000"/>
+                            </a:schemeClr>
+                          </a:solidFill>
+                        </a:ln>
+                      </wps:spPr>
+                      <wps:style>
+                        <a:lnRef idx="2">
+                          <a:schemeClr val="accent1">
+                            <a:shade val="15000"/>
+                          </a:schemeClr>
+                        </a:lnRef>
+                        <a:fillRef idx="1">
+                          <a:schemeClr val="accent1"/>
+                        </a:fillRef>
+                        <a:effectRef idx="0">
+                          <a:schemeClr val="accent1"/>
+                        </a:effectRef>
+                        <a:fontRef idx="minor">
+                          <a:schemeClr val="lt1"/>
+                        </a:fontRef>
+                      </wps:style>
+                      <wps:bodyPr rot="0" spcFirstLastPara="0" vertOverflow="overflow" horzOverflow="overflow" vert="horz" wrap="square" lIns="91440" tIns="45720" rIns="91440" bIns="45720" numCol="1" spcCol="0" rtlCol="0" fromWordArt="0" anchor="ctr" anchorCtr="0" forceAA="0" compatLnSpc="1">
+                        <a:prstTxWarp prst="textNoShape">
+                          <a:avLst/>
+                        </a:prstTxWarp>
+                        <a:noAutofit/>
+                      </wps:bodyPr>
+                    </wps:wsp>
+                  </a:graphicData>
+                </a:graphic>
+                <wp14:sizeRelH relativeFrom="margin">
+                  <wp14:pctWidth>0</wp14:pctWidth>
+                </wp14:sizeRelH>
+                <wp14:sizeRelV relativeFrom="margin">
+                  <wp14:pctHeight>0</wp14:pctHeight>
+                </wp14:sizeRelV>
+              </wp:anchor>
+            </w:drawing>
+          </mc:Choice>
+          <mc:Fallback>
+            <w:pict>
+              <v:rect w14:anchorId="5967895A" id="Rectangle 1" o:spid="_x0000_s1026" style="position:absolute;margin-left:11.75pt;margin-top:-64.1pt;width:588.95pt;height:768.65pt;z-index:251675648;visibility:visible;mso-wrap-style:square;mso-width-percent:0;mso-height-percent:0;mso-wrap-distance-left:9pt;mso-wrap-distance-top:0;mso-wrap-distance-right:9pt;mso-wrap-distance-bottom:0;mso-position-horizontal:absolute;mso-position-horizontal-relative:page;mso-position-vertical:absolute;mso-position-vertical-relative:text;mso-width-percent:0;mso-height-percent:0;mso-width-relative:margin;mso-height-relative:margin;v-text-anchor:middle" o:gfxdata="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" filled="f" strokecolor="#eaf1dd [662]" strokeweight="4.5pt">
+                <w10:wrap anchorx="page"/>
+              </v:rect>
+            </w:pict>
+          </mc:Fallback>
+        </mc:AlternateContent>
+      </w:r>
+      <w:r>
+        <w:rPr>
           <w:b/>
           <w:bCs/>
           <w:sz w:val="44"/>
@@ -2906,106 +3631,197 @@
         <w:rPr>
           <w:rFonts w:cstheme="minorHAnsi"/>
         </w:rPr>
-        <w:t xml:space="preserve"> National Park is home to several wildlife species, including the forest elephant and the lowland gorilla. The park covers an area of approximately 5,000 square kilometers and consists of evergreen forests, savannah grasslands, and mangrove swamps. </w:t>
-      </w:r>
-      <w:r>
-        <w:rPr>
-          <w:rFonts w:cstheme="minorHAnsi"/>
+        <w:t xml:space="preserve"> National Park is home to several wildlife species, including the forest elephant and the lowland gorilla. The park covers an area of approximately 5,000 square kilometers and consists of evergreen forests, savannah grasslands, and mangrove swamps. Visitors can enjoy bird watching, hiking, and wildlife viewing in the park's beautiful and diverse ecosystems.</w:t>
+      </w:r>
+    </w:p>
+    <w:p>
+      <w:pPr>
+        <w:rPr>
+          <w:rFonts w:cstheme="minorHAnsi"/>
+          <w:b/>
+          <w:bCs/>
+        </w:rPr>
+      </w:pPr>
+      <w:proofErr w:type="spellStart"/>
+      <w:r>
+        <w:rPr>
+          <w:rFonts w:cstheme="minorHAnsi"/>
+          <w:b/>
+          <w:bCs/>
+        </w:rPr>
+        <w:t>Lefini</w:t>
+      </w:r>
+      <w:proofErr w:type="spellEnd"/>
+      <w:r>
+        <w:rPr>
+          <w:rFonts w:cstheme="minorHAnsi"/>
+          <w:b/>
+          <w:bCs/>
+        </w:rPr>
+        <w:t xml:space="preserve"> Reserve:</w:t>
+      </w:r>
+    </w:p>
+    <w:p>
+      <w:pPr>
+        <w:rPr>
+          <w:rFonts w:cstheme="minorHAnsi"/>
+        </w:rPr>
+      </w:pPr>
+      <w:r>
+        <w:rPr>
+          <w:rFonts w:cstheme="minorHAnsi"/>
+        </w:rPr>
+        <w:t xml:space="preserve">Situated on the outskirts of Brazzaville, the </w:t>
+      </w:r>
+      <w:proofErr w:type="spellStart"/>
+      <w:r>
+        <w:rPr>
+          <w:rFonts w:cstheme="minorHAnsi"/>
+        </w:rPr>
+        <w:t>Lefini</w:t>
+      </w:r>
+      <w:proofErr w:type="spellEnd"/>
+      <w:r>
+        <w:rPr>
+          <w:rFonts w:cstheme="minorHAnsi"/>
+        </w:rPr>
+        <w:t xml:space="preserve"> Reserve is a relatively small but notable protected area. Home to several wildlife species such as antelopes, buffalo, and elephants, the reserve offers visitors a chance to experience the Congolese savannah's beauty. The reserve has several lodges and tents for visitors to stay in and provides game drives and guided safaris</w:t>
+      </w:r>
+    </w:p>
+    <w:p>
+      <w:pPr>
+        <w:rPr>
+          <w:rFonts w:cstheme="minorHAnsi"/>
+        </w:rPr>
+      </w:pPr>
+    </w:p>
+    <w:p>
+      <w:pPr>
+        <w:rPr>
+          <w:rFonts w:cstheme="minorHAnsi"/>
+        </w:rPr>
+      </w:pPr>
+      <w:r>
+        <w:rPr>
+          <w:rFonts w:cstheme="minorHAnsi"/>
+        </w:rPr>
+        <w:t>T</w:t>
+      </w:r>
+      <w:r>
+        <w:rPr>
+          <w:rFonts w:cstheme="minorHAnsi"/>
+        </w:rPr>
+        <w:t>he national parks in the Republic of Congo offer visitors a chance to experience the country's diverse and rich natural assets. The national parks are an essential part of the country's tourism industry and contribute significantly to its</w:t>
+      </w:r>
+      <w:r>
+        <w:rPr>
+          <w:rFonts w:cstheme="minorHAnsi"/>
+        </w:rPr>
+        <w:t xml:space="preserve"> </w:t>
+      </w:r>
+      <w:r>
+        <w:rPr>
+          <w:rFonts w:cstheme="minorHAnsi"/>
+        </w:rPr>
+        <w:t xml:space="preserve">economic development. The parks' conservation efforts also play a crucial role in protecting the country's wildlife, flora, and fauna, helping to maintain the critical ecosystems that underpin the country's agriculture and fishing industries. It is vital for the government to continue investing in the maintenance and protection of these national parks to ensure their future sustainability. Education and training programs for park rangers and local communities can help raise awareness about the importance of conservation efforts and foster sustainable eco-tourism practices. Developing </w:t>
+      </w:r>
+      <w:r>
+        <w:rPr>
+          <w:rFonts w:cstheme="minorHAnsi"/>
+          <w:b/>
+          <w:bCs/>
+          <w:noProof/>
+          <w:sz w:val="42"/>
+          <w:szCs w:val="42"/>
+          <w14:ligatures w14:val="standardContextual"/>
         </w:rPr>
         <w:lastRenderedPageBreak/>
-        <w:t>Visitors can enjoy bird watching, hiking, and wildlife viewing in the park's beautiful and diverse ecosystems.</w:t>
-      </w:r>
-    </w:p>
-    <w:p>
-      <w:pPr>
-        <w:rPr>
-          <w:rFonts w:cstheme="minorHAnsi"/>
-          <w:b/>
-          <w:bCs/>
-        </w:rPr>
-      </w:pPr>
-      <w:proofErr w:type="spellStart"/>
-      <w:r>
-        <w:rPr>
-          <w:rFonts w:cstheme="minorHAnsi"/>
-          <w:b/>
-          <w:bCs/>
-        </w:rPr>
-        <w:t>Lefini</w:t>
-      </w:r>
-      <w:proofErr w:type="spellEnd"/>
-      <w:r>
-        <w:rPr>
-          <w:rFonts w:cstheme="minorHAnsi"/>
-          <w:b/>
-          <w:bCs/>
-        </w:rPr>
-        <w:t xml:space="preserve"> Reserve:</w:t>
-      </w:r>
-    </w:p>
-    <w:p>
-      <w:pPr>
-        <w:rPr>
-          <w:rFonts w:cstheme="minorHAnsi"/>
-        </w:rPr>
-      </w:pPr>
-      <w:r>
-        <w:rPr>
-          <w:rFonts w:cstheme="minorHAnsi"/>
-        </w:rPr>
-        <w:t xml:space="preserve">Situated on the outskirts of Brazzaville, the </w:t>
-      </w:r>
-      <w:proofErr w:type="spellStart"/>
-      <w:r>
-        <w:rPr>
-          <w:rFonts w:cstheme="minorHAnsi"/>
-        </w:rPr>
-        <w:t>Lefini</w:t>
-      </w:r>
-      <w:proofErr w:type="spellEnd"/>
-      <w:r>
-        <w:rPr>
-          <w:rFonts w:cstheme="minorHAnsi"/>
-        </w:rPr>
-        <w:t xml:space="preserve"> Reserve is a relatively small but notable protected area. Home to several wildlife species such as antelopes, buffalo, and elephants, the reserve offers visitors a chance to experience the Congolese savannah's beauty. The reserve has several lodges and tents for visitors to stay in and provides game drives and guided safaris</w:t>
-      </w:r>
-    </w:p>
-    <w:p>
-      <w:pPr>
-        <w:rPr>
-          <w:rFonts w:cstheme="minorHAnsi"/>
-        </w:rPr>
-      </w:pPr>
-    </w:p>
-    <w:p>
-      <w:pPr>
-        <w:rPr>
-          <w:rFonts w:cstheme="minorHAnsi"/>
-        </w:rPr>
-      </w:pPr>
-      <w:r>
-        <w:rPr>
-          <w:rFonts w:cstheme="minorHAnsi"/>
-        </w:rPr>
-        <w:t>T</w:t>
-      </w:r>
-      <w:r>
-        <w:rPr>
-          <w:rFonts w:cstheme="minorHAnsi"/>
-        </w:rPr>
-        <w:t>he national parks in the Republic of Congo offer visitors a chance to experience the country's diverse and rich natural assets. The national parks are an essential part of the country's tourism industry and contribute significantly to its</w:t>
-      </w:r>
-      <w:r>
-        <w:rPr>
-          <w:rFonts w:cstheme="minorHAnsi"/>
-        </w:rPr>
-        <w:t xml:space="preserve"> </w:t>
-      </w:r>
-      <w:r>
-        <w:rPr>
-          <w:rFonts w:cstheme="minorHAnsi"/>
-        </w:rPr>
-        <w:t>economic development. The parks' conservation efforts also play a crucial role in protecting the country's wildlife, flora, and fauna, helping to maintain the critical ecosystems that underpin the country's agriculture and fishing industries. It is vital for the government to continue investing in the maintenance and protection of these national parks to ensure their future sustainability. Education and training programs for park rangers and local communities can help raise awareness about the importance of conservation efforts and foster sustainable eco-tourism practices. Developing infrastructure, such as tourist lodges and campsites, will also help attract more visitors and generate additional income. By balancing conservation and economic development, the government can continue to leverage the country's natural assets to drive sustainable growth and enhance its people's welfare.</w:t>
+        <mc:AlternateContent>
+          <mc:Choice Requires="wps">
+            <w:drawing>
+              <wp:anchor distT="0" distB="0" distL="114300" distR="114300" simplePos="0" relativeHeight="251677696" behindDoc="0" locked="0" layoutInCell="1" allowOverlap="1" wp14:anchorId="359A194C" wp14:editId="63126A82">
+                <wp:simplePos x="0" y="0"/>
+                <wp:positionH relativeFrom="page">
+                  <wp:posOffset>129540</wp:posOffset>
+                </wp:positionH>
+                <wp:positionV relativeFrom="paragraph">
+                  <wp:posOffset>-775565</wp:posOffset>
+                </wp:positionV>
+                <wp:extent cx="7479687" cy="9761658"/>
+                <wp:effectExtent l="19050" t="19050" r="45085" b="30480"/>
+                <wp:wrapNone/>
+                <wp:docPr id="827608690" name="Rectangle 1"/>
+                <wp:cNvGraphicFramePr/>
+                <a:graphic xmlns:a="http://schemas.openxmlformats.org/drawingml/2006/main">
+                  <a:graphicData uri="http://schemas.microsoft.com/office/word/2010/wordprocessingShape">
+                    <wps:wsp>
+                      <wps:cNvSpPr/>
+                      <wps:spPr>
+                        <a:xfrm>
+                          <a:off x="0" y="0"/>
+                          <a:ext cx="7479687" cy="9761658"/>
+                        </a:xfrm>
+                        <a:prstGeom prst="rect">
+                          <a:avLst/>
+                        </a:prstGeom>
+                        <a:noFill/>
+                        <a:ln w="57150">
+                          <a:solidFill>
+                            <a:schemeClr val="accent3">
+                              <a:lumMod val="20000"/>
+                              <a:lumOff val="80000"/>
+                            </a:schemeClr>
+                          </a:solidFill>
+                        </a:ln>
+                      </wps:spPr>
+                      <wps:style>
+                        <a:lnRef idx="2">
+                          <a:schemeClr val="accent1">
+                            <a:shade val="15000"/>
+                          </a:schemeClr>
+                        </a:lnRef>
+                        <a:fillRef idx="1">
+                          <a:schemeClr val="accent1"/>
+                        </a:fillRef>
+                        <a:effectRef idx="0">
+                          <a:schemeClr val="accent1"/>
+                        </a:effectRef>
+                        <a:fontRef idx="minor">
+                          <a:schemeClr val="lt1"/>
+                        </a:fontRef>
+                      </wps:style>
+                      <wps:bodyPr rot="0" spcFirstLastPara="0" vertOverflow="overflow" horzOverflow="overflow" vert="horz" wrap="square" lIns="91440" tIns="45720" rIns="91440" bIns="45720" numCol="1" spcCol="0" rtlCol="0" fromWordArt="0" anchor="ctr" anchorCtr="0" forceAA="0" compatLnSpc="1">
+                        <a:prstTxWarp prst="textNoShape">
+                          <a:avLst/>
+                        </a:prstTxWarp>
+                        <a:noAutofit/>
+                      </wps:bodyPr>
+                    </wps:wsp>
+                  </a:graphicData>
+                </a:graphic>
+                <wp14:sizeRelH relativeFrom="margin">
+                  <wp14:pctWidth>0</wp14:pctWidth>
+                </wp14:sizeRelH>
+                <wp14:sizeRelV relativeFrom="margin">
+                  <wp14:pctHeight>0</wp14:pctHeight>
+                </wp14:sizeRelV>
+              </wp:anchor>
+            </w:drawing>
+          </mc:Choice>
+          <mc:Fallback>
+            <w:pict>
+              <v:rect w14:anchorId="3077ED54" id="Rectangle 1" o:spid="_x0000_s1026" style="position:absolute;margin-left:10.2pt;margin-top:-61.05pt;width:588.95pt;height:768.65pt;z-index:251677696;visibility:visible;mso-wrap-style:square;mso-width-percent:0;mso-height-percent:0;mso-wrap-distance-left:9pt;mso-wrap-distance-top:0;mso-wrap-distance-right:9pt;mso-wrap-distance-bottom:0;mso-position-horizontal:absolute;mso-position-horizontal-relative:page;mso-position-vertical:absolute;mso-position-vertical-relative:text;mso-width-percent:0;mso-height-percent:0;mso-width-relative:margin;mso-height-relative:margin;v-text-anchor:middle" o:gfxdata="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" filled="f" strokecolor="#eaf1dd [662]" strokeweight="4.5pt">
+                <w10:wrap anchorx="page"/>
+              </v:rect>
+            </w:pict>
+          </mc:Fallback>
+        </mc:AlternateContent>
+      </w:r>
+      <w:r>
+        <w:rPr>
+          <w:rFonts w:cstheme="minorHAnsi"/>
+        </w:rPr>
+        <w:t>infrastructure, such as tourist lodges and campsites, will also help attract more visitors and generate additional income. By balancing conservation and economic development, the government can continue to leverage the country's natural assets to drive sustainable growth and enhance its people's welfare.</w:t>
       </w:r>
     </w:p>
     <w:p>
@@ -3175,94 +3991,191 @@
         <w:rPr>
           <w:rFonts w:cstheme="minorHAnsi"/>
         </w:rPr>
+        <w:t>The country also has significant natural gas reserves, estimated at around 3.7 trillion cubic feet (</w:t>
+      </w:r>
+      <w:proofErr w:type="spellStart"/>
+      <w:r>
+        <w:rPr>
+          <w:rFonts w:cstheme="minorHAnsi"/>
+        </w:rPr>
+        <w:t>Tcf</w:t>
+      </w:r>
+      <w:proofErr w:type="spellEnd"/>
+      <w:r>
+        <w:rPr>
+          <w:rFonts w:cstheme="minorHAnsi"/>
+        </w:rPr>
+        <w:t>), with the bulk of it situated offshore. The Congo natural gas sector is less developed than the oil sector, with activities focused on extracting associated gas for domestic power generation.</w:t>
+      </w:r>
+    </w:p>
+    <w:p>
+      <w:pPr>
+        <w:rPr>
+          <w:rFonts w:cstheme="minorHAnsi"/>
+          <w:b/>
+          <w:bCs/>
+        </w:rPr>
+      </w:pPr>
+      <w:r>
+        <w:rPr>
+          <w:rFonts w:cstheme="minorHAnsi"/>
+          <w:b/>
+          <w:bCs/>
+        </w:rPr>
+        <w:t>Environmental and Social Impact:</w:t>
+      </w:r>
+    </w:p>
+    <w:p>
+      <w:pPr>
+        <w:rPr>
+          <w:rFonts w:cstheme="minorHAnsi"/>
+        </w:rPr>
+      </w:pPr>
+      <w:r>
+        <w:rPr>
+          <w:rFonts w:cstheme="minorHAnsi"/>
+        </w:rPr>
+        <w:t>Despite the significant economic benefits of the oil and gas industry, there have been concerns about its environmental and social impact on the country. Oil spills, gas flaring, and deforestation linked to the industry have affected local communities and ecosystems, leading to health hazards, environmental degradation, and geological instability.</w:t>
+      </w:r>
+      <w:r>
+        <w:rPr>
+          <w:rFonts w:cstheme="minorHAnsi"/>
+        </w:rPr>
+        <w:t xml:space="preserve"> </w:t>
+      </w:r>
+      <w:r>
+        <w:rPr>
+          <w:rFonts w:cstheme="minorHAnsi"/>
+        </w:rPr>
+        <w:t>The government and international oil companies are increasingly focused on implementing measures to mitigate these impacts while promoting local content development in the industry. The government has implemented regulations requiring international oil companies to use local services in upstream activities, create employment opportunities for locals, and support local businesses, among other things. Initiatives are also being taken to promote responsible environmental management practices among oil and gas companies operating in the country.</w:t>
+      </w:r>
+    </w:p>
+    <w:p>
+      <w:pPr>
+        <w:rPr>
+          <w:rFonts w:cstheme="minorHAnsi"/>
+          <w:b/>
+          <w:bCs/>
+        </w:rPr>
+      </w:pPr>
+      <w:r>
+        <w:rPr>
+          <w:rFonts w:cstheme="minorHAnsi"/>
+          <w:b/>
+          <w:bCs/>
+        </w:rPr>
+        <w:t>Future Prospects:</w:t>
+      </w:r>
+    </w:p>
+    <w:p>
+      <w:pPr>
+        <w:rPr>
+          <w:rFonts w:cstheme="minorHAnsi"/>
+        </w:rPr>
+      </w:pPr>
+      <w:r>
+        <w:rPr>
+          <w:rFonts w:cstheme="minorHAnsi"/>
+        </w:rPr>
+        <w:t xml:space="preserve">The Republic of Congo has significant growth potential for its oil and gas sector, with further exploration and development activities continuing to identify new reserves. The government aims to increase the production of oil and gas by expanding exploration and production activities. The country also plans to </w:t>
+      </w:r>
+      <w:r>
+        <w:rPr>
+          <w:rFonts w:cstheme="minorHAnsi"/>
+          <w:b/>
+          <w:bCs/>
+          <w:noProof/>
+          <w:sz w:val="42"/>
+          <w:szCs w:val="42"/>
+          <w14:ligatures w14:val="standardContextual"/>
+        </w:rPr>
         <w:lastRenderedPageBreak/>
-        <w:t>The country also has significant natural gas reserves, estimated at around 3.7 trillion cubic feet (</w:t>
-      </w:r>
-      <w:proofErr w:type="spellStart"/>
-      <w:r>
-        <w:rPr>
-          <w:rFonts w:cstheme="minorHAnsi"/>
-        </w:rPr>
-        <w:t>Tcf</w:t>
-      </w:r>
-      <w:proofErr w:type="spellEnd"/>
-      <w:r>
-        <w:rPr>
-          <w:rFonts w:cstheme="minorHAnsi"/>
-        </w:rPr>
-        <w:t>), with the bulk of it situated offshore. The Congo natural gas sector is less developed than the oil sector, with activities focused on extracting associated gas for domestic power generation.</w:t>
-      </w:r>
-    </w:p>
-    <w:p>
-      <w:pPr>
-        <w:rPr>
-          <w:rFonts w:cstheme="minorHAnsi"/>
-          <w:b/>
-          <w:bCs/>
-        </w:rPr>
-      </w:pPr>
-      <w:r>
-        <w:rPr>
-          <w:rFonts w:cstheme="minorHAnsi"/>
-          <w:b/>
-          <w:bCs/>
-        </w:rPr>
-        <w:t>Environmental and Social Impact:</w:t>
-      </w:r>
-    </w:p>
-    <w:p>
-      <w:pPr>
-        <w:rPr>
-          <w:rFonts w:cstheme="minorHAnsi"/>
-        </w:rPr>
-      </w:pPr>
-      <w:r>
-        <w:rPr>
-          <w:rFonts w:cstheme="minorHAnsi"/>
-        </w:rPr>
-        <w:t>Despite the significant economic benefits of the oil and gas industry, there have been concerns about its environmental and social impact on the country. Oil spills, gas flaring, and deforestation linked to the industry have affected local communities and ecosystems, leading to health hazards, environmental degradation, and geological instability.</w:t>
-      </w:r>
-      <w:r>
-        <w:rPr>
-          <w:rFonts w:cstheme="minorHAnsi"/>
-        </w:rPr>
-        <w:t xml:space="preserve"> </w:t>
-      </w:r>
-      <w:r>
-        <w:rPr>
-          <w:rFonts w:cstheme="minorHAnsi"/>
-        </w:rPr>
-        <w:t>The government and international oil companies are increasingly focused on implementing measures to mitigate these impacts while promoting local content development in the industry. The government has implemented regulations requiring international oil companies to use local services in upstream activities, create employment opportunities for locals, and support local businesses, among other things. Initiatives are also being taken to promote responsible environmental management practices among oil and gas companies operating in the country.</w:t>
-      </w:r>
-    </w:p>
-    <w:p>
-      <w:pPr>
-        <w:rPr>
-          <w:rFonts w:cstheme="minorHAnsi"/>
-          <w:b/>
-          <w:bCs/>
-        </w:rPr>
-      </w:pPr>
-      <w:r>
-        <w:rPr>
-          <w:rFonts w:cstheme="minorHAnsi"/>
-          <w:b/>
-          <w:bCs/>
-        </w:rPr>
-        <w:t>Future Prospects:</w:t>
-      </w:r>
-    </w:p>
-    <w:p>
-      <w:pPr>
-        <w:rPr>
-          <w:rFonts w:cstheme="minorHAnsi"/>
-        </w:rPr>
-      </w:pPr>
-      <w:r>
-        <w:rPr>
-          <w:rFonts w:cstheme="minorHAnsi"/>
-        </w:rPr>
-        <w:t>The Republic of Congo has significant growth potential for its oil and gas sector, with further exploration and development activities continuing to identify new reserves. The government aims to increase the production of oil and gas by expanding exploration and production activities. The country also plans to monetize the significant natural gas resources available, including a Gas Master Plan to create an enabling gas infrastructure and encourage investment in the sector.</w:t>
+        <mc:AlternateContent>
+          <mc:Choice Requires="wps">
+            <w:drawing>
+              <wp:anchor distT="0" distB="0" distL="114300" distR="114300" simplePos="0" relativeHeight="251679744" behindDoc="0" locked="0" layoutInCell="1" allowOverlap="1" wp14:anchorId="3A1AD93C" wp14:editId="5DB0549C">
+                <wp:simplePos x="0" y="0"/>
+                <wp:positionH relativeFrom="page">
+                  <wp:posOffset>109220</wp:posOffset>
+                </wp:positionH>
+                <wp:positionV relativeFrom="paragraph">
+                  <wp:posOffset>-815110</wp:posOffset>
+                </wp:positionV>
+                <wp:extent cx="7479687" cy="9761658"/>
+                <wp:effectExtent l="19050" t="19050" r="45085" b="30480"/>
+                <wp:wrapNone/>
+                <wp:docPr id="719523221" name="Rectangle 1"/>
+                <wp:cNvGraphicFramePr/>
+                <a:graphic xmlns:a="http://schemas.openxmlformats.org/drawingml/2006/main">
+                  <a:graphicData uri="http://schemas.microsoft.com/office/word/2010/wordprocessingShape">
+                    <wps:wsp>
+                      <wps:cNvSpPr/>
+                      <wps:spPr>
+                        <a:xfrm>
+                          <a:off x="0" y="0"/>
+                          <a:ext cx="7479687" cy="9761658"/>
+                        </a:xfrm>
+                        <a:prstGeom prst="rect">
+                          <a:avLst/>
+                        </a:prstGeom>
+                        <a:noFill/>
+                        <a:ln w="57150">
+                          <a:solidFill>
+                            <a:schemeClr val="accent3">
+                              <a:lumMod val="20000"/>
+                              <a:lumOff val="80000"/>
+                            </a:schemeClr>
+                          </a:solidFill>
+                        </a:ln>
+                      </wps:spPr>
+                      <wps:style>
+                        <a:lnRef idx="2">
+                          <a:schemeClr val="accent1">
+                            <a:shade val="15000"/>
+                          </a:schemeClr>
+                        </a:lnRef>
+                        <a:fillRef idx="1">
+                          <a:schemeClr val="accent1"/>
+                        </a:fillRef>
+                        <a:effectRef idx="0">
+                          <a:schemeClr val="accent1"/>
+                        </a:effectRef>
+                        <a:fontRef idx="minor">
+                          <a:schemeClr val="lt1"/>
+                        </a:fontRef>
+                      </wps:style>
+                      <wps:bodyPr rot="0" spcFirstLastPara="0" vertOverflow="overflow" horzOverflow="overflow" vert="horz" wrap="square" lIns="91440" tIns="45720" rIns="91440" bIns="45720" numCol="1" spcCol="0" rtlCol="0" fromWordArt="0" anchor="ctr" anchorCtr="0" forceAA="0" compatLnSpc="1">
+                        <a:prstTxWarp prst="textNoShape">
+                          <a:avLst/>
+                        </a:prstTxWarp>
+                        <a:noAutofit/>
+                      </wps:bodyPr>
+                    </wps:wsp>
+                  </a:graphicData>
+                </a:graphic>
+                <wp14:sizeRelH relativeFrom="margin">
+                  <wp14:pctWidth>0</wp14:pctWidth>
+                </wp14:sizeRelH>
+                <wp14:sizeRelV relativeFrom="margin">
+                  <wp14:pctHeight>0</wp14:pctHeight>
+                </wp14:sizeRelV>
+              </wp:anchor>
+            </w:drawing>
+          </mc:Choice>
+          <mc:Fallback>
+            <w:pict>
+              <v:rect w14:anchorId="4C01FD62" id="Rectangle 1" o:spid="_x0000_s1026" style="position:absolute;margin-left:8.6pt;margin-top:-64.2pt;width:588.95pt;height:768.65pt;z-index:251679744;visibility:visible;mso-wrap-style:square;mso-width-percent:0;mso-height-percent:0;mso-wrap-distance-left:9pt;mso-wrap-distance-top:0;mso-wrap-distance-right:9pt;mso-wrap-distance-bottom:0;mso-position-horizontal:absolute;mso-position-horizontal-relative:page;mso-position-vertical:absolute;mso-position-vertical-relative:text;mso-width-percent:0;mso-height-percent:0;mso-width-relative:margin;mso-height-relative:margin;v-text-anchor:middle" o:gfxdata="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" filled="f" strokecolor="#eaf1dd [662]" strokeweight="4.5pt">
+                <w10:wrap anchorx="page"/>
+              </v:rect>
+            </w:pict>
+          </mc:Fallback>
+        </mc:AlternateContent>
+      </w:r>
+      <w:r>
+        <w:rPr>
+          <w:rFonts w:cstheme="minorHAnsi"/>
+        </w:rPr>
+        <w:t>monetize the significant natural gas resources available, including a Gas Master Plan to create an enabling gas infrastructure and encourage investment in the sector.</w:t>
       </w:r>
     </w:p>
     <w:p>
@@ -3363,97 +4276,182 @@
         <w:rPr>
           <w:rFonts w:cstheme="minorHAnsi"/>
         </w:rPr>
-        <w:t xml:space="preserve">The Republic of Congo's telecommunications industry has seen significant growth over the past few years, with the sector increasingly becoming a significant contributor to the country's economic development. The industry has evolved rapidly since the early 2000s, much of which can be attributed </w:t>
-      </w:r>
-      <w:r>
-        <w:rPr>
-          <w:rFonts w:cstheme="minorHAnsi"/>
+        <w:t>The Republic of Congo's telecommunications industry has seen significant growth over the past few years, with the sector increasingly becoming a significant contributor to the country's economic development. The industry has evolved rapidly since the early 2000s, much of which can be attributed to investments from both private and public sectors aimed at creating a more robust and efficient telecommunications infrastructure.</w:t>
+      </w:r>
+    </w:p>
+    <w:p>
+      <w:pPr>
+        <w:rPr>
+          <w:rFonts w:cstheme="minorHAnsi"/>
+          <w:b/>
+          <w:bCs/>
+        </w:rPr>
+      </w:pPr>
+      <w:r>
+        <w:rPr>
+          <w:rFonts w:cstheme="minorHAnsi"/>
+          <w:b/>
+          <w:bCs/>
+        </w:rPr>
+        <w:t>Market Overview:</w:t>
+      </w:r>
+    </w:p>
+    <w:p>
+      <w:pPr>
+        <w:rPr>
+          <w:rFonts w:cstheme="minorHAnsi"/>
+        </w:rPr>
+      </w:pPr>
+      <w:r>
+        <w:rPr>
+          <w:rFonts w:cstheme="minorHAnsi"/>
+        </w:rPr>
+        <w:t>According to data from the International Telecommunications Union (ITU), Congo had over 4.3 million mobile phone subscribers in 2020, representing a mobile phone penetration rate of around 80%. The country also has two major mobile network operators- MTN Congo and Airtel Congo- who provide voice, messaging, and data services. Apart from the two major operators, there are several smaller providers offering internet-services only.</w:t>
+      </w:r>
+    </w:p>
+    <w:p>
+      <w:pPr>
+        <w:rPr>
+          <w:rFonts w:cstheme="minorHAnsi"/>
+        </w:rPr>
+      </w:pPr>
+      <w:r>
+        <w:rPr>
+          <w:rFonts w:cstheme="minorHAnsi"/>
+        </w:rPr>
+        <w:t>In terms of fixed-line infrastructure, there are limited networks mainly owned by public sector enterprises and used in public sector communication and emergency services. There are approximately 25,000 fixed-line subscribers across the country. Congo has also launched broadband internet services, including 2G, 3G, and 4G networks.</w:t>
+      </w:r>
+    </w:p>
+    <w:p>
+      <w:pPr>
+        <w:rPr>
+          <w:rFonts w:cstheme="minorHAnsi"/>
+          <w:b/>
+          <w:bCs/>
+        </w:rPr>
+      </w:pPr>
+      <w:r>
+        <w:rPr>
+          <w:rFonts w:cstheme="minorHAnsi"/>
+          <w:b/>
+          <w:bCs/>
+        </w:rPr>
+        <w:t>Regulatory Framework:</w:t>
+      </w:r>
+    </w:p>
+    <w:p>
+      <w:pPr>
+        <w:rPr>
+          <w:rFonts w:cstheme="minorHAnsi"/>
+        </w:rPr>
+      </w:pPr>
+      <w:r>
+        <w:rPr>
+          <w:rFonts w:cstheme="minorHAnsi"/>
+        </w:rPr>
+        <w:t>The telecommunications sector in Congo is regulated by the Regulatory Authority for Electronic Communications and Postal Services (ARCEP). The authority is responsible for licensing telecommunications operators, promoting healthy competition, ensuring transparency in the sector, and safeguarding consumers' interests.</w:t>
+      </w:r>
+    </w:p>
+    <w:p>
+      <w:pPr>
+        <w:rPr>
+          <w:rFonts w:cstheme="minorHAnsi"/>
+          <w:b/>
+          <w:bCs/>
+        </w:rPr>
+      </w:pPr>
+      <w:r>
+        <w:rPr>
+          <w:rFonts w:cstheme="minorHAnsi"/>
+          <w:b/>
+          <w:bCs/>
+          <w:noProof/>
+          <w:sz w:val="42"/>
+          <w:szCs w:val="42"/>
+          <w14:ligatures w14:val="standardContextual"/>
         </w:rPr>
         <w:lastRenderedPageBreak/>
-        <w:t>to investments from both private and public sectors aimed at creating a more robust and efficient telecommunications infrastructure.</w:t>
-      </w:r>
-    </w:p>
-    <w:p>
-      <w:pPr>
-        <w:rPr>
-          <w:rFonts w:cstheme="minorHAnsi"/>
-          <w:b/>
-          <w:bCs/>
-        </w:rPr>
-      </w:pPr>
-      <w:r>
-        <w:rPr>
-          <w:rFonts w:cstheme="minorHAnsi"/>
-          <w:b/>
-          <w:bCs/>
-        </w:rPr>
-        <w:t>Market Overview:</w:t>
-      </w:r>
-    </w:p>
-    <w:p>
-      <w:pPr>
-        <w:rPr>
-          <w:rFonts w:cstheme="minorHAnsi"/>
-        </w:rPr>
-      </w:pPr>
-      <w:r>
-        <w:rPr>
-          <w:rFonts w:cstheme="minorHAnsi"/>
-        </w:rPr>
-        <w:t>According to data from the International Telecommunications Union (ITU), Congo had over 4.3 million mobile phone subscribers in 2020, representing a mobile phone penetration rate of around 80%. The country also has two major mobile network operators- MTN Congo and Airtel Congo- who provide voice, messaging, and data services. Apart from the two major operators, there are several smaller providers offering internet-services only.</w:t>
-      </w:r>
-    </w:p>
-    <w:p>
-      <w:pPr>
-        <w:rPr>
-          <w:rFonts w:cstheme="minorHAnsi"/>
-        </w:rPr>
-      </w:pPr>
-      <w:r>
-        <w:rPr>
-          <w:rFonts w:cstheme="minorHAnsi"/>
-        </w:rPr>
-        <w:t>In terms of fixed-line infrastructure, there are limited networks mainly owned by public sector enterprises and used in public sector communication and emergency services. There are approximately 25,000 fixed-line subscribers across the country. Congo has also launched broadband internet services, including 2G, 3G, and 4G networks.</w:t>
-      </w:r>
-    </w:p>
-    <w:p>
-      <w:pPr>
-        <w:rPr>
-          <w:rFonts w:cstheme="minorHAnsi"/>
-          <w:b/>
-          <w:bCs/>
-        </w:rPr>
-      </w:pPr>
-      <w:r>
-        <w:rPr>
-          <w:rFonts w:cstheme="minorHAnsi"/>
-          <w:b/>
-          <w:bCs/>
-        </w:rPr>
-        <w:t>Regulatory Framework:</w:t>
-      </w:r>
-    </w:p>
-    <w:p>
-      <w:pPr>
-        <w:rPr>
-          <w:rFonts w:cstheme="minorHAnsi"/>
-        </w:rPr>
-      </w:pPr>
-      <w:r>
-        <w:rPr>
-          <w:rFonts w:cstheme="minorHAnsi"/>
-        </w:rPr>
-        <w:t>The telecommunications sector in Congo is regulated by the Regulatory Authority for Electronic Communications and Postal Services (ARCEP). The authority is responsible for licensing telecommunications operators, promoting healthy competition, ensuring transparency in the sector, and safeguarding consumers' interests.</w:t>
-      </w:r>
-    </w:p>
-    <w:p>
-      <w:pPr>
-        <w:rPr>
-          <w:rFonts w:cstheme="minorHAnsi"/>
-          <w:b/>
-          <w:bCs/>
-        </w:rPr>
-      </w:pPr>
+        <mc:AlternateContent>
+          <mc:Choice Requires="wps">
+            <w:drawing>
+              <wp:anchor distT="0" distB="0" distL="114300" distR="114300" simplePos="0" relativeHeight="251681792" behindDoc="0" locked="0" layoutInCell="1" allowOverlap="1" wp14:anchorId="4518AE32" wp14:editId="01F615B2">
+                <wp:simplePos x="0" y="0"/>
+                <wp:positionH relativeFrom="page">
+                  <wp:posOffset>129135</wp:posOffset>
+                </wp:positionH>
+                <wp:positionV relativeFrom="paragraph">
+                  <wp:posOffset>-776605</wp:posOffset>
+                </wp:positionV>
+                <wp:extent cx="7479687" cy="9761658"/>
+                <wp:effectExtent l="19050" t="19050" r="45085" b="30480"/>
+                <wp:wrapNone/>
+                <wp:docPr id="1543754537" name="Rectangle 1"/>
+                <wp:cNvGraphicFramePr/>
+                <a:graphic xmlns:a="http://schemas.openxmlformats.org/drawingml/2006/main">
+                  <a:graphicData uri="http://schemas.microsoft.com/office/word/2010/wordprocessingShape">
+                    <wps:wsp>
+                      <wps:cNvSpPr/>
+                      <wps:spPr>
+                        <a:xfrm>
+                          <a:off x="0" y="0"/>
+                          <a:ext cx="7479687" cy="9761658"/>
+                        </a:xfrm>
+                        <a:prstGeom prst="rect">
+                          <a:avLst/>
+                        </a:prstGeom>
+                        <a:noFill/>
+                        <a:ln w="57150">
+                          <a:solidFill>
+                            <a:schemeClr val="accent3">
+                              <a:lumMod val="20000"/>
+                              <a:lumOff val="80000"/>
+                            </a:schemeClr>
+                          </a:solidFill>
+                        </a:ln>
+                      </wps:spPr>
+                      <wps:style>
+                        <a:lnRef idx="2">
+                          <a:schemeClr val="accent1">
+                            <a:shade val="15000"/>
+                          </a:schemeClr>
+                        </a:lnRef>
+                        <a:fillRef idx="1">
+                          <a:schemeClr val="accent1"/>
+                        </a:fillRef>
+                        <a:effectRef idx="0">
+                          <a:schemeClr val="accent1"/>
+                        </a:effectRef>
+                        <a:fontRef idx="minor">
+                          <a:schemeClr val="lt1"/>
+                        </a:fontRef>
+                      </wps:style>
+                      <wps:bodyPr rot="0" spcFirstLastPara="0" vertOverflow="overflow" horzOverflow="overflow" vert="horz" wrap="square" lIns="91440" tIns="45720" rIns="91440" bIns="45720" numCol="1" spcCol="0" rtlCol="0" fromWordArt="0" anchor="ctr" anchorCtr="0" forceAA="0" compatLnSpc="1">
+                        <a:prstTxWarp prst="textNoShape">
+                          <a:avLst/>
+                        </a:prstTxWarp>
+                        <a:noAutofit/>
+                      </wps:bodyPr>
+                    </wps:wsp>
+                  </a:graphicData>
+                </a:graphic>
+                <wp14:sizeRelH relativeFrom="margin">
+                  <wp14:pctWidth>0</wp14:pctWidth>
+                </wp14:sizeRelH>
+                <wp14:sizeRelV relativeFrom="margin">
+                  <wp14:pctHeight>0</wp14:pctHeight>
+                </wp14:sizeRelV>
+              </wp:anchor>
+            </w:drawing>
+          </mc:Choice>
+          <mc:Fallback>
+            <w:pict>
+              <v:rect w14:anchorId="27284749" id="Rectangle 1" o:spid="_x0000_s1026" style="position:absolute;margin-left:10.15pt;margin-top:-61.15pt;width:588.95pt;height:768.65pt;z-index:251681792;visibility:visible;mso-wrap-style:square;mso-width-percent:0;mso-height-percent:0;mso-wrap-distance-left:9pt;mso-wrap-distance-top:0;mso-wrap-distance-right:9pt;mso-wrap-distance-bottom:0;mso-position-horizontal:absolute;mso-position-horizontal-relative:page;mso-position-vertical:absolute;mso-position-vertical-relative:text;mso-width-percent:0;mso-height-percent:0;mso-width-relative:margin;mso-height-relative:margin;v-text-anchor:middle" o:gfxdata="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" filled="f" strokecolor="#eaf1dd [662]" strokeweight="4.5pt">
+                <w10:wrap anchorx="page"/>
+              </v:rect>
+            </w:pict>
+          </mc:Fallback>
+        </mc:AlternateContent>
+      </w:r>
       <w:r>
         <w:rPr>
           <w:rFonts w:cstheme="minorHAnsi"/>
@@ -3608,7 +4606,6 @@
         <w:rPr>
           <w:rFonts w:cstheme="minorHAnsi"/>
         </w:rPr>
-        <w:lastRenderedPageBreak/>
         <w:t>T</w:t>
       </w:r>
       <w:r>
@@ -3680,7 +4677,105 @@
         <w:rPr>
           <w:rFonts w:cstheme="minorHAnsi"/>
         </w:rPr>
-        <w:t>The Republic of Congo, being a vast nation, has a mix of road conditions that range from all-weather paved roads to primitive tracks. The country installed its first ever 14km concrete highway in 2017 under the Chinese Exim bank funding. Access to good roads is crucial to economic development and the population's wellbeing and represents one of the country’s biggest challenges. The lack of adequate infrastructure, inclement weather, and security issues have made road transport in Congo expensive, slow, and often quite dangerous.</w:t>
+        <w:t xml:space="preserve">The Republic of Congo, being a vast nation, has a mix of road conditions that range from all-weather paved roads to primitive tracks. The country installed its first ever 14km concrete highway in 2017 under the Chinese Exim bank funding. Access to good roads is crucial to economic development and the population's wellbeing and represents one of the country’s biggest challenges. The lack of adequate </w:t>
+      </w:r>
+      <w:r>
+        <w:rPr>
+          <w:rFonts w:cstheme="minorHAnsi"/>
+          <w:b/>
+          <w:bCs/>
+          <w:noProof/>
+          <w:sz w:val="42"/>
+          <w:szCs w:val="42"/>
+          <w14:ligatures w14:val="standardContextual"/>
+        </w:rPr>
+        <w:lastRenderedPageBreak/>
+        <mc:AlternateContent>
+          <mc:Choice Requires="wps">
+            <w:drawing>
+              <wp:anchor distT="0" distB="0" distL="114300" distR="114300" simplePos="0" relativeHeight="251683840" behindDoc="0" locked="0" layoutInCell="1" allowOverlap="1" wp14:anchorId="325D7F01" wp14:editId="6E5F8C2A">
+                <wp:simplePos x="0" y="0"/>
+                <wp:positionH relativeFrom="page">
+                  <wp:posOffset>129540</wp:posOffset>
+                </wp:positionH>
+                <wp:positionV relativeFrom="paragraph">
+                  <wp:posOffset>-795250</wp:posOffset>
+                </wp:positionV>
+                <wp:extent cx="7479687" cy="9761658"/>
+                <wp:effectExtent l="19050" t="19050" r="45085" b="30480"/>
+                <wp:wrapNone/>
+                <wp:docPr id="994373732" name="Rectangle 1"/>
+                <wp:cNvGraphicFramePr/>
+                <a:graphic xmlns:a="http://schemas.openxmlformats.org/drawingml/2006/main">
+                  <a:graphicData uri="http://schemas.microsoft.com/office/word/2010/wordprocessingShape">
+                    <wps:wsp>
+                      <wps:cNvSpPr/>
+                      <wps:spPr>
+                        <a:xfrm>
+                          <a:off x="0" y="0"/>
+                          <a:ext cx="7479687" cy="9761658"/>
+                        </a:xfrm>
+                        <a:prstGeom prst="rect">
+                          <a:avLst/>
+                        </a:prstGeom>
+                        <a:noFill/>
+                        <a:ln w="57150">
+                          <a:solidFill>
+                            <a:schemeClr val="accent3">
+                              <a:lumMod val="20000"/>
+                              <a:lumOff val="80000"/>
+                            </a:schemeClr>
+                          </a:solidFill>
+                        </a:ln>
+                      </wps:spPr>
+                      <wps:style>
+                        <a:lnRef idx="2">
+                          <a:schemeClr val="accent1">
+                            <a:shade val="15000"/>
+                          </a:schemeClr>
+                        </a:lnRef>
+                        <a:fillRef idx="1">
+                          <a:schemeClr val="accent1"/>
+                        </a:fillRef>
+                        <a:effectRef idx="0">
+                          <a:schemeClr val="accent1"/>
+                        </a:effectRef>
+                        <a:fontRef idx="minor">
+                          <a:schemeClr val="lt1"/>
+                        </a:fontRef>
+                      </wps:style>
+                      <wps:bodyPr rot="0" spcFirstLastPara="0" vertOverflow="overflow" horzOverflow="overflow" vert="horz" wrap="square" lIns="91440" tIns="45720" rIns="91440" bIns="45720" numCol="1" spcCol="0" rtlCol="0" fromWordArt="0" anchor="ctr" anchorCtr="0" forceAA="0" compatLnSpc="1">
+                        <a:prstTxWarp prst="textNoShape">
+                          <a:avLst/>
+                        </a:prstTxWarp>
+                        <a:noAutofit/>
+                      </wps:bodyPr>
+                    </wps:wsp>
+                  </a:graphicData>
+                </a:graphic>
+                <wp14:sizeRelH relativeFrom="margin">
+                  <wp14:pctWidth>0</wp14:pctWidth>
+                </wp14:sizeRelH>
+                <wp14:sizeRelV relativeFrom="margin">
+                  <wp14:pctHeight>0</wp14:pctHeight>
+                </wp14:sizeRelV>
+              </wp:anchor>
+            </w:drawing>
+          </mc:Choice>
+          <mc:Fallback>
+            <w:pict>
+              <v:rect w14:anchorId="203CF199" id="Rectangle 1" o:spid="_x0000_s1026" style="position:absolute;margin-left:10.2pt;margin-top:-62.6pt;width:588.95pt;height:768.65pt;z-index:251683840;visibility:visible;mso-wrap-style:square;mso-width-percent:0;mso-height-percent:0;mso-wrap-distance-left:9pt;mso-wrap-distance-top:0;mso-wrap-distance-right:9pt;mso-wrap-distance-bottom:0;mso-position-horizontal:absolute;mso-position-horizontal-relative:page;mso-position-vertical:absolute;mso-position-vertical-relative:text;mso-width-percent:0;mso-height-percent:0;mso-width-relative:margin;mso-height-relative:margin;v-text-anchor:middle" o:gfxdata="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" filled="f" strokecolor="#eaf1dd [662]" strokeweight="4.5pt">
+                <w10:wrap anchorx="page"/>
+              </v:rect>
+            </w:pict>
+          </mc:Fallback>
+        </mc:AlternateContent>
+      </w:r>
+      <w:r>
+        <w:rPr>
+          <w:rFonts w:cstheme="minorHAnsi"/>
+        </w:rPr>
+        <w:t>infrastructure, inclement weather, and security issues have made road transport in Congo expensive, slow, and often quite dangerous.</w:t>
       </w:r>
     </w:p>
     <w:p>
@@ -3796,7 +4891,6 @@
         <w:rPr>
           <w:rFonts w:cstheme="minorHAnsi"/>
         </w:rPr>
-        <w:lastRenderedPageBreak/>
         <w:t>Lack of cooperation and coordination between local, national, and international road infrastructure actors.</w:t>
       </w:r>
     </w:p>
@@ -3923,6 +5017,98 @@
       <w:r>
         <w:rPr>
           <w:rFonts w:cstheme="minorHAnsi"/>
+          <w:b/>
+          <w:bCs/>
+          <w:noProof/>
+          <w:sz w:val="42"/>
+          <w:szCs w:val="42"/>
+          <w14:ligatures w14:val="standardContextual"/>
+        </w:rPr>
+        <w:lastRenderedPageBreak/>
+        <mc:AlternateContent>
+          <mc:Choice Requires="wps">
+            <w:drawing>
+              <wp:anchor distT="0" distB="0" distL="114300" distR="114300" simplePos="0" relativeHeight="251685888" behindDoc="0" locked="0" layoutInCell="1" allowOverlap="1" wp14:anchorId="7558EEF9" wp14:editId="234BCB98">
+                <wp:simplePos x="0" y="0"/>
+                <wp:positionH relativeFrom="page">
+                  <wp:posOffset>129540</wp:posOffset>
+                </wp:positionH>
+                <wp:positionV relativeFrom="paragraph">
+                  <wp:posOffset>-756515</wp:posOffset>
+                </wp:positionV>
+                <wp:extent cx="7479687" cy="9761658"/>
+                <wp:effectExtent l="19050" t="19050" r="45085" b="30480"/>
+                <wp:wrapNone/>
+                <wp:docPr id="864445033" name="Rectangle 1"/>
+                <wp:cNvGraphicFramePr/>
+                <a:graphic xmlns:a="http://schemas.openxmlformats.org/drawingml/2006/main">
+                  <a:graphicData uri="http://schemas.microsoft.com/office/word/2010/wordprocessingShape">
+                    <wps:wsp>
+                      <wps:cNvSpPr/>
+                      <wps:spPr>
+                        <a:xfrm>
+                          <a:off x="0" y="0"/>
+                          <a:ext cx="7479687" cy="9761658"/>
+                        </a:xfrm>
+                        <a:prstGeom prst="rect">
+                          <a:avLst/>
+                        </a:prstGeom>
+                        <a:noFill/>
+                        <a:ln w="57150">
+                          <a:solidFill>
+                            <a:schemeClr val="accent3">
+                              <a:lumMod val="20000"/>
+                              <a:lumOff val="80000"/>
+                            </a:schemeClr>
+                          </a:solidFill>
+                        </a:ln>
+                      </wps:spPr>
+                      <wps:style>
+                        <a:lnRef idx="2">
+                          <a:schemeClr val="accent1">
+                            <a:shade val="15000"/>
+                          </a:schemeClr>
+                        </a:lnRef>
+                        <a:fillRef idx="1">
+                          <a:schemeClr val="accent1"/>
+                        </a:fillRef>
+                        <a:effectRef idx="0">
+                          <a:schemeClr val="accent1"/>
+                        </a:effectRef>
+                        <a:fontRef idx="minor">
+                          <a:schemeClr val="lt1"/>
+                        </a:fontRef>
+                      </wps:style>
+                      <wps:bodyPr rot="0" spcFirstLastPara="0" vertOverflow="overflow" horzOverflow="overflow" vert="horz" wrap="square" lIns="91440" tIns="45720" rIns="91440" bIns="45720" numCol="1" spcCol="0" rtlCol="0" fromWordArt="0" anchor="ctr" anchorCtr="0" forceAA="0" compatLnSpc="1">
+                        <a:prstTxWarp prst="textNoShape">
+                          <a:avLst/>
+                        </a:prstTxWarp>
+                        <a:noAutofit/>
+                      </wps:bodyPr>
+                    </wps:wsp>
+                  </a:graphicData>
+                </a:graphic>
+                <wp14:sizeRelH relativeFrom="margin">
+                  <wp14:pctWidth>0</wp14:pctWidth>
+                </wp14:sizeRelH>
+                <wp14:sizeRelV relativeFrom="margin">
+                  <wp14:pctHeight>0</wp14:pctHeight>
+                </wp14:sizeRelV>
+              </wp:anchor>
+            </w:drawing>
+          </mc:Choice>
+          <mc:Fallback>
+            <w:pict>
+              <v:rect w14:anchorId="38A8198B" id="Rectangle 1" o:spid="_x0000_s1026" style="position:absolute;margin-left:10.2pt;margin-top:-59.55pt;width:588.95pt;height:768.65pt;z-index:251685888;visibility:visible;mso-wrap-style:square;mso-width-percent:0;mso-height-percent:0;mso-wrap-distance-left:9pt;mso-wrap-distance-top:0;mso-wrap-distance-right:9pt;mso-wrap-distance-bottom:0;mso-position-horizontal:absolute;mso-position-horizontal-relative:page;mso-position-vertical:absolute;mso-position-vertical-relative:text;mso-width-percent:0;mso-height-percent:0;mso-width-relative:margin;mso-height-relative:margin;v-text-anchor:middle" o:gfxdata="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" filled="f" strokecolor="#eaf1dd [662]" strokeweight="4.5pt">
+                <w10:wrap anchorx="page"/>
+              </v:rect>
+            </w:pict>
+          </mc:Fallback>
+        </mc:AlternateContent>
+      </w:r>
+      <w:r>
+        <w:rPr>
+          <w:rFonts w:cstheme="minorHAnsi"/>
         </w:rPr>
         <w:t>The state of roads in the Republic of Congo presents a challenge to the country's economic growth and advancement. A robust and efficient road network is crucial to support the transportation of goods and people across the country and enhance regional integration. Despite challenges, the government and international partners are focusing on infrastructure development and upgrading to improve road quality, expand the network, and increase accessibility to remote areas. Continued investment in the sector, engaging various stakeholders, and strengthening capacity-building initiatives will play an essential role in improving the road sector in Congo and its impact on the economy and the population's well-being.</w:t>
       </w:r>
@@ -4033,7 +5219,6 @@
         <w:rPr>
           <w:rFonts w:cstheme="minorHAnsi"/>
         </w:rPr>
-        <w:lastRenderedPageBreak/>
         <w:t xml:space="preserve">The Port of Pointe-Noire serves as a hub for import and export activities in Congo, accounting for over 80% of total cargo movement in the country. The port continues to experience tremendous economic growth with cargo throughput increasing from 3.7 million </w:t>
       </w:r>
       <w:proofErr w:type="spellStart"/>
@@ -4199,6 +5384,98 @@
       <w:r>
         <w:rPr>
           <w:rFonts w:cstheme="minorHAnsi"/>
+          <w:b/>
+          <w:bCs/>
+          <w:noProof/>
+          <w:sz w:val="42"/>
+          <w:szCs w:val="42"/>
+          <w14:ligatures w14:val="standardContextual"/>
+        </w:rPr>
+        <w:lastRenderedPageBreak/>
+        <mc:AlternateContent>
+          <mc:Choice Requires="wps">
+            <w:drawing>
+              <wp:anchor distT="0" distB="0" distL="114300" distR="114300" simplePos="0" relativeHeight="251687936" behindDoc="0" locked="0" layoutInCell="1" allowOverlap="1" wp14:anchorId="60FD347B" wp14:editId="32103B74">
+                <wp:simplePos x="0" y="0"/>
+                <wp:positionH relativeFrom="margin">
+                  <wp:posOffset>-781050</wp:posOffset>
+                </wp:positionH>
+                <wp:positionV relativeFrom="paragraph">
+                  <wp:posOffset>-776200</wp:posOffset>
+                </wp:positionV>
+                <wp:extent cx="7479687" cy="9761658"/>
+                <wp:effectExtent l="19050" t="19050" r="45085" b="30480"/>
+                <wp:wrapNone/>
+                <wp:docPr id="2141052400" name="Rectangle 1"/>
+                <wp:cNvGraphicFramePr/>
+                <a:graphic xmlns:a="http://schemas.openxmlformats.org/drawingml/2006/main">
+                  <a:graphicData uri="http://schemas.microsoft.com/office/word/2010/wordprocessingShape">
+                    <wps:wsp>
+                      <wps:cNvSpPr/>
+                      <wps:spPr>
+                        <a:xfrm>
+                          <a:off x="0" y="0"/>
+                          <a:ext cx="7479687" cy="9761658"/>
+                        </a:xfrm>
+                        <a:prstGeom prst="rect">
+                          <a:avLst/>
+                        </a:prstGeom>
+                        <a:noFill/>
+                        <a:ln w="57150">
+                          <a:solidFill>
+                            <a:schemeClr val="accent3">
+                              <a:lumMod val="20000"/>
+                              <a:lumOff val="80000"/>
+                            </a:schemeClr>
+                          </a:solidFill>
+                        </a:ln>
+                      </wps:spPr>
+                      <wps:style>
+                        <a:lnRef idx="2">
+                          <a:schemeClr val="accent1">
+                            <a:shade val="15000"/>
+                          </a:schemeClr>
+                        </a:lnRef>
+                        <a:fillRef idx="1">
+                          <a:schemeClr val="accent1"/>
+                        </a:fillRef>
+                        <a:effectRef idx="0">
+                          <a:schemeClr val="accent1"/>
+                        </a:effectRef>
+                        <a:fontRef idx="minor">
+                          <a:schemeClr val="lt1"/>
+                        </a:fontRef>
+                      </wps:style>
+                      <wps:bodyPr rot="0" spcFirstLastPara="0" vertOverflow="overflow" horzOverflow="overflow" vert="horz" wrap="square" lIns="91440" tIns="45720" rIns="91440" bIns="45720" numCol="1" spcCol="0" rtlCol="0" fromWordArt="0" anchor="ctr" anchorCtr="0" forceAA="0" compatLnSpc="1">
+                        <a:prstTxWarp prst="textNoShape">
+                          <a:avLst/>
+                        </a:prstTxWarp>
+                        <a:noAutofit/>
+                      </wps:bodyPr>
+                    </wps:wsp>
+                  </a:graphicData>
+                </a:graphic>
+                <wp14:sizeRelH relativeFrom="margin">
+                  <wp14:pctWidth>0</wp14:pctWidth>
+                </wp14:sizeRelH>
+                <wp14:sizeRelV relativeFrom="margin">
+                  <wp14:pctHeight>0</wp14:pctHeight>
+                </wp14:sizeRelV>
+              </wp:anchor>
+            </w:drawing>
+          </mc:Choice>
+          <mc:Fallback>
+            <w:pict>
+              <v:rect w14:anchorId="309652A7" id="Rectangle 1" o:spid="_x0000_s1026" style="position:absolute;margin-left:-61.5pt;margin-top:-61.1pt;width:588.95pt;height:768.65pt;z-index:251687936;visibility:visible;mso-wrap-style:square;mso-width-percent:0;mso-height-percent:0;mso-wrap-distance-left:9pt;mso-wrap-distance-top:0;mso-wrap-distance-right:9pt;mso-wrap-distance-bottom:0;mso-position-horizontal:absolute;mso-position-horizontal-relative:margin;mso-position-vertical:absolute;mso-position-vertical-relative:text;mso-width-percent:0;mso-height-percent:0;mso-width-relative:margin;mso-height-relative:margin;v-text-anchor:middle" o:gfxdata="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" filled="f" strokecolor="#eaf1dd [662]" strokeweight="4.5pt">
+                <w10:wrap anchorx="margin"/>
+              </v:rect>
+            </w:pict>
+          </mc:Fallback>
+        </mc:AlternateContent>
+      </w:r>
+      <w:r>
+        <w:rPr>
+          <w:rFonts w:cstheme="minorHAnsi"/>
         </w:rPr>
         <w:t>Inadequate legislation that limits private-sector participation in sea port development and management.</w:t>
       </w:r>
@@ -4288,137 +5565,228 @@
           <w:sz w:val="44"/>
           <w:szCs w:val="44"/>
         </w:rPr>
+        <w:t>Industrial Park</w:t>
+      </w:r>
+      <w:bookmarkEnd w:id="9"/>
+    </w:p>
+    <w:p>
+      <w:pPr>
+        <w:rPr>
+          <w:rFonts w:cstheme="minorHAnsi"/>
+        </w:rPr>
+      </w:pPr>
+      <w:r>
+        <w:rPr>
+          <w:rFonts w:cstheme="minorHAnsi"/>
+        </w:rPr>
+        <w:t xml:space="preserve"> </w:t>
+      </w:r>
+      <w:r>
+        <w:rPr>
+          <w:rFonts w:cstheme="minorHAnsi"/>
+        </w:rPr>
+        <w:t>The Republic of Congo is increasingly becoming a hub of industrialization in Central Africa. One of the key drivers of this growth is the development of industrial parks across the country. This report aims to provide an overview of industrial parks in the Republic of Congo.</w:t>
+      </w:r>
+    </w:p>
+    <w:p>
+      <w:pPr>
+        <w:rPr>
+          <w:rFonts w:cstheme="minorHAnsi"/>
+          <w:b/>
+          <w:bCs/>
+        </w:rPr>
+      </w:pPr>
+      <w:r>
+        <w:rPr>
+          <w:rFonts w:cstheme="minorHAnsi"/>
+          <w:b/>
+          <w:bCs/>
+        </w:rPr>
+        <w:t>Background:</w:t>
+      </w:r>
+    </w:p>
+    <w:p>
+      <w:pPr>
+        <w:rPr>
+          <w:rFonts w:cstheme="minorHAnsi"/>
+        </w:rPr>
+      </w:pPr>
+      <w:r>
+        <w:rPr>
+          <w:rFonts w:cstheme="minorHAnsi"/>
+        </w:rPr>
+        <w:t xml:space="preserve">Industrial parks are development zones designated for industrial purposes. They provide infrastructure, such as electricity, water, and transport networks, to facilitate the establishment of industries. The Republic of Congo has two major industrial parks: the Pointe-Noire Special Economic Zone and the </w:t>
+      </w:r>
+      <w:proofErr w:type="spellStart"/>
+      <w:r>
+        <w:rPr>
+          <w:rFonts w:cstheme="minorHAnsi"/>
+        </w:rPr>
+        <w:t>Owendo</w:t>
+      </w:r>
+      <w:proofErr w:type="spellEnd"/>
+      <w:r>
+        <w:rPr>
+          <w:rFonts w:cstheme="minorHAnsi"/>
+        </w:rPr>
+        <w:t xml:space="preserve"> Logistics and Industrial Platform.</w:t>
+      </w:r>
+    </w:p>
+    <w:p>
+      <w:pPr>
+        <w:rPr>
+          <w:rFonts w:cstheme="minorHAnsi"/>
+          <w:b/>
+          <w:bCs/>
+        </w:rPr>
+      </w:pPr>
+      <w:r>
+        <w:rPr>
+          <w:rFonts w:cstheme="minorHAnsi"/>
+          <w:b/>
+          <w:bCs/>
+        </w:rPr>
+        <w:t>Pointe-Noire Special Economic Zone:</w:t>
+      </w:r>
+    </w:p>
+    <w:p>
+      <w:pPr>
+        <w:rPr>
+          <w:rFonts w:cstheme="minorHAnsi"/>
+        </w:rPr>
+      </w:pPr>
+      <w:r>
+        <w:rPr>
+          <w:rFonts w:cstheme="minorHAnsi"/>
+        </w:rPr>
+        <w:t>The Pointe-Noire Special Economic Zone is a 791-hectare area established in 2011 with the aim of encouraging industrial growth in the southern region of Congo. The park provides infrastructure, including a deep-sea port, water supply, a power station, and a waste treatment facility. The park has attracted a range of investors, including those investing in mining, petrochemicals, and logistics. The growing number of companies in the park has created employment and contributed to the diversification of the country's economy.</w:t>
+      </w:r>
+    </w:p>
+    <w:p>
+      <w:pPr>
+        <w:rPr>
+          <w:rFonts w:cstheme="minorHAnsi"/>
+          <w:b/>
+          <w:bCs/>
+        </w:rPr>
+      </w:pPr>
+      <w:proofErr w:type="spellStart"/>
+      <w:r>
+        <w:rPr>
+          <w:rFonts w:cstheme="minorHAnsi"/>
+          <w:b/>
+          <w:bCs/>
+        </w:rPr>
+        <w:t>Owendo</w:t>
+      </w:r>
+      <w:proofErr w:type="spellEnd"/>
+      <w:r>
+        <w:rPr>
+          <w:rFonts w:cstheme="minorHAnsi"/>
+          <w:b/>
+          <w:bCs/>
+        </w:rPr>
+        <w:t xml:space="preserve"> Logistics and Industrial Platform:</w:t>
+      </w:r>
+    </w:p>
+    <w:p>
+      <w:pPr>
+        <w:rPr>
+          <w:rFonts w:cstheme="minorHAnsi"/>
+        </w:rPr>
+      </w:pPr>
+      <w:r>
+        <w:rPr>
+          <w:rFonts w:cstheme="minorHAnsi"/>
+          <w:b/>
+          <w:bCs/>
+          <w:noProof/>
+          <w:sz w:val="42"/>
+          <w:szCs w:val="42"/>
+          <w14:ligatures w14:val="standardContextual"/>
+        </w:rPr>
         <w:lastRenderedPageBreak/>
-        <w:t>Industrial Park</w:t>
-      </w:r>
-      <w:bookmarkEnd w:id="9"/>
-    </w:p>
-    <w:p>
-      <w:pPr>
-        <w:rPr>
-          <w:rFonts w:cstheme="minorHAnsi"/>
-        </w:rPr>
-      </w:pPr>
-      <w:r>
-        <w:rPr>
-          <w:rFonts w:cstheme="minorHAnsi"/>
-        </w:rPr>
-        <w:t xml:space="preserve"> </w:t>
-      </w:r>
-      <w:r>
-        <w:rPr>
-          <w:rFonts w:cstheme="minorHAnsi"/>
-        </w:rPr>
-        <w:t>The Republic of Congo is increasingly becoming a hub of industrialization in Central Africa. One of the key drivers of this growth is the development of industrial parks across the country. This report aims to provide an overview of industrial parks in the Republic of Congo.</w:t>
-      </w:r>
-    </w:p>
-    <w:p>
-      <w:pPr>
-        <w:rPr>
-          <w:rFonts w:cstheme="minorHAnsi"/>
-          <w:b/>
-          <w:bCs/>
-        </w:rPr>
-      </w:pPr>
-      <w:r>
-        <w:rPr>
-          <w:rFonts w:cstheme="minorHAnsi"/>
-          <w:b/>
-          <w:bCs/>
-        </w:rPr>
-        <w:t>Background:</w:t>
-      </w:r>
-    </w:p>
-    <w:p>
-      <w:pPr>
-        <w:rPr>
-          <w:rFonts w:cstheme="minorHAnsi"/>
-        </w:rPr>
-      </w:pPr>
-      <w:r>
-        <w:rPr>
-          <w:rFonts w:cstheme="minorHAnsi"/>
-        </w:rPr>
-        <w:t xml:space="preserve">Industrial parks are development zones designated for industrial purposes. They provide infrastructure, such as electricity, water, and transport networks, to facilitate the establishment of industries. The Republic of Congo has two major industrial parks: the Pointe-Noire Special Economic Zone and the </w:t>
-      </w:r>
-      <w:proofErr w:type="spellStart"/>
-      <w:r>
-        <w:rPr>
-          <w:rFonts w:cstheme="minorHAnsi"/>
-        </w:rPr>
-        <w:t>Owendo</w:t>
-      </w:r>
-      <w:proofErr w:type="spellEnd"/>
-      <w:r>
-        <w:rPr>
-          <w:rFonts w:cstheme="minorHAnsi"/>
-        </w:rPr>
-        <w:t xml:space="preserve"> Logistics and Industrial Platform.</w:t>
-      </w:r>
-    </w:p>
-    <w:p>
-      <w:pPr>
-        <w:rPr>
-          <w:rFonts w:cstheme="minorHAnsi"/>
-          <w:b/>
-          <w:bCs/>
-        </w:rPr>
-      </w:pPr>
-      <w:r>
-        <w:rPr>
-          <w:rFonts w:cstheme="minorHAnsi"/>
-          <w:b/>
-          <w:bCs/>
-        </w:rPr>
-        <w:t>Pointe-Noire Special Economic Zone:</w:t>
-      </w:r>
-    </w:p>
-    <w:p>
-      <w:pPr>
-        <w:rPr>
-          <w:rFonts w:cstheme="minorHAnsi"/>
-        </w:rPr>
-      </w:pPr>
-      <w:r>
-        <w:rPr>
-          <w:rFonts w:cstheme="minorHAnsi"/>
-        </w:rPr>
-        <w:t>The Pointe-Noire Special Economic Zone is a 791-hectare area established in 2011 with the aim of encouraging industrial growth in the southern region of Congo. The park provides infrastructure, including a deep-sea port, water supply, a power station, and a waste treatment facility. The park has attracted a range of investors, including those investing in mining, petrochemicals, and logistics. The growing number of companies in the park has created employment and contributed to the diversification of the country's economy.</w:t>
-      </w:r>
-    </w:p>
-    <w:p>
-      <w:pPr>
-        <w:rPr>
-          <w:rFonts w:cstheme="minorHAnsi"/>
-          <w:b/>
-          <w:bCs/>
-        </w:rPr>
-      </w:pPr>
-      <w:proofErr w:type="spellStart"/>
-      <w:r>
-        <w:rPr>
-          <w:rFonts w:cstheme="minorHAnsi"/>
-          <w:b/>
-          <w:bCs/>
-        </w:rPr>
-        <w:t>Owendo</w:t>
-      </w:r>
-      <w:proofErr w:type="spellEnd"/>
-      <w:r>
-        <w:rPr>
-          <w:rFonts w:cstheme="minorHAnsi"/>
-          <w:b/>
-          <w:bCs/>
-        </w:rPr>
-        <w:t xml:space="preserve"> Logistics and Industrial Platform:</w:t>
-      </w:r>
-    </w:p>
-    <w:p>
-      <w:pPr>
-        <w:rPr>
-          <w:rFonts w:cstheme="minorHAnsi"/>
-        </w:rPr>
-      </w:pPr>
+        <mc:AlternateContent>
+          <mc:Choice Requires="wps">
+            <w:drawing>
+              <wp:anchor distT="0" distB="0" distL="114300" distR="114300" simplePos="0" relativeHeight="251689984" behindDoc="0" locked="0" layoutInCell="1" allowOverlap="1" wp14:anchorId="3ED60C88" wp14:editId="197BCDF5">
+                <wp:simplePos x="0" y="0"/>
+                <wp:positionH relativeFrom="page">
+                  <wp:posOffset>129540</wp:posOffset>
+                </wp:positionH>
+                <wp:positionV relativeFrom="paragraph">
+                  <wp:posOffset>-796060</wp:posOffset>
+                </wp:positionV>
+                <wp:extent cx="7479687" cy="9761658"/>
+                <wp:effectExtent l="19050" t="19050" r="45085" b="30480"/>
+                <wp:wrapNone/>
+                <wp:docPr id="1014214906" name="Rectangle 1"/>
+                <wp:cNvGraphicFramePr/>
+                <a:graphic xmlns:a="http://schemas.openxmlformats.org/drawingml/2006/main">
+                  <a:graphicData uri="http://schemas.microsoft.com/office/word/2010/wordprocessingShape">
+                    <wps:wsp>
+                      <wps:cNvSpPr/>
+                      <wps:spPr>
+                        <a:xfrm>
+                          <a:off x="0" y="0"/>
+                          <a:ext cx="7479687" cy="9761658"/>
+                        </a:xfrm>
+                        <a:prstGeom prst="rect">
+                          <a:avLst/>
+                        </a:prstGeom>
+                        <a:noFill/>
+                        <a:ln w="57150">
+                          <a:solidFill>
+                            <a:schemeClr val="accent3">
+                              <a:lumMod val="20000"/>
+                              <a:lumOff val="80000"/>
+                            </a:schemeClr>
+                          </a:solidFill>
+                        </a:ln>
+                      </wps:spPr>
+                      <wps:style>
+                        <a:lnRef idx="2">
+                          <a:schemeClr val="accent1">
+                            <a:shade val="15000"/>
+                          </a:schemeClr>
+                        </a:lnRef>
+                        <a:fillRef idx="1">
+                          <a:schemeClr val="accent1"/>
+                        </a:fillRef>
+                        <a:effectRef idx="0">
+                          <a:schemeClr val="accent1"/>
+                        </a:effectRef>
+                        <a:fontRef idx="minor">
+                          <a:schemeClr val="lt1"/>
+                        </a:fontRef>
+                      </wps:style>
+                      <wps:bodyPr rot="0" spcFirstLastPara="0" vertOverflow="overflow" horzOverflow="overflow" vert="horz" wrap="square" lIns="91440" tIns="45720" rIns="91440" bIns="45720" numCol="1" spcCol="0" rtlCol="0" fromWordArt="0" anchor="ctr" anchorCtr="0" forceAA="0" compatLnSpc="1">
+                        <a:prstTxWarp prst="textNoShape">
+                          <a:avLst/>
+                        </a:prstTxWarp>
+                        <a:noAutofit/>
+                      </wps:bodyPr>
+                    </wps:wsp>
+                  </a:graphicData>
+                </a:graphic>
+                <wp14:sizeRelH relativeFrom="margin">
+                  <wp14:pctWidth>0</wp14:pctWidth>
+                </wp14:sizeRelH>
+                <wp14:sizeRelV relativeFrom="margin">
+                  <wp14:pctHeight>0</wp14:pctHeight>
+                </wp14:sizeRelV>
+              </wp:anchor>
+            </w:drawing>
+          </mc:Choice>
+          <mc:Fallback>
+            <w:pict>
+              <v:rect w14:anchorId="7326EE57" id="Rectangle 1" o:spid="_x0000_s1026" style="position:absolute;margin-left:10.2pt;margin-top:-62.7pt;width:588.95pt;height:768.65pt;z-index:251689984;visibility:visible;mso-wrap-style:square;mso-width-percent:0;mso-height-percent:0;mso-wrap-distance-left:9pt;mso-wrap-distance-top:0;mso-wrap-distance-right:9pt;mso-wrap-distance-bottom:0;mso-position-horizontal:absolute;mso-position-horizontal-relative:page;mso-position-vertical:absolute;mso-position-vertical-relative:text;mso-width-percent:0;mso-height-percent:0;mso-width-relative:margin;mso-height-relative:margin;v-text-anchor:middle" o:gfxdata="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" filled="f" strokecolor="#eaf1dd [662]" strokeweight="4.5pt">
+                <w10:wrap anchorx="page"/>
+              </v:rect>
+            </w:pict>
+          </mc:Fallback>
+        </mc:AlternateContent>
+      </w:r>
       <w:r>
         <w:rPr>
           <w:rFonts w:cstheme="minorHAnsi"/>
@@ -4590,14 +5958,7 @@
         <w:rPr>
           <w:rFonts w:cstheme="minorHAnsi"/>
         </w:rPr>
-        <w:t xml:space="preserve">Industrial parks are crucial to the Republic of Congo's industrial growth plans. The government has recognized their importance in attracting investment and creating employment by developing an enabling regulatory environment and providing the necessary infrastructure. However, continued </w:t>
-      </w:r>
-      <w:r>
-        <w:rPr>
-          <w:rFonts w:cstheme="minorHAnsi"/>
-        </w:rPr>
-        <w:lastRenderedPageBreak/>
-        <w:t>investment in infrastructure development and utility services, including electricity and water supply, will be critical to realizing the parks' potential</w:t>
+        <w:t>Industrial parks are crucial to the Republic of Congo's industrial growth plans. The government has recognized their importance in attracting investment and creating employment by developing an enabling regulatory environment and providing the necessary infrastructure. However, continued investment in infrastructure development and utility services, including electricity and water supply, will be critical to realizing the parks' potential</w:t>
       </w:r>
     </w:p>
     <w:p>
@@ -4693,7 +6054,105 @@
         <w:rPr>
           <w:rFonts w:cstheme="minorHAnsi"/>
         </w:rPr>
-        <w:t>The e-commerce industry in the Republic of Congo is still in its infancy, with limited adoption by both traders and consumers. The country's e-commerce market is relatively small, with only a few sites offering online trade services. The majority of these sites are small, start-up operations with a limited product range.</w:t>
+        <w:t xml:space="preserve">The e-commerce industry in the Republic of Congo is still in its infancy, with limited adoption by both traders and consumers. The country's e-commerce market is relatively small, with only a few sites </w:t>
+      </w:r>
+      <w:r>
+        <w:rPr>
+          <w:rFonts w:cstheme="minorHAnsi"/>
+          <w:b/>
+          <w:bCs/>
+          <w:noProof/>
+          <w:sz w:val="42"/>
+          <w:szCs w:val="42"/>
+          <w14:ligatures w14:val="standardContextual"/>
+        </w:rPr>
+        <w:lastRenderedPageBreak/>
+        <mc:AlternateContent>
+          <mc:Choice Requires="wps">
+            <w:drawing>
+              <wp:anchor distT="0" distB="0" distL="114300" distR="114300" simplePos="0" relativeHeight="251692032" behindDoc="0" locked="0" layoutInCell="1" allowOverlap="1" wp14:anchorId="2F47413E" wp14:editId="2BBED82A">
+                <wp:simplePos x="0" y="0"/>
+                <wp:positionH relativeFrom="margin">
+                  <wp:posOffset>-780415</wp:posOffset>
+                </wp:positionH>
+                <wp:positionV relativeFrom="paragraph">
+                  <wp:posOffset>-815570</wp:posOffset>
+                </wp:positionV>
+                <wp:extent cx="7479687" cy="9761658"/>
+                <wp:effectExtent l="19050" t="19050" r="45085" b="30480"/>
+                <wp:wrapNone/>
+                <wp:docPr id="2041643424" name="Rectangle 1"/>
+                <wp:cNvGraphicFramePr/>
+                <a:graphic xmlns:a="http://schemas.openxmlformats.org/drawingml/2006/main">
+                  <a:graphicData uri="http://schemas.microsoft.com/office/word/2010/wordprocessingShape">
+                    <wps:wsp>
+                      <wps:cNvSpPr/>
+                      <wps:spPr>
+                        <a:xfrm>
+                          <a:off x="0" y="0"/>
+                          <a:ext cx="7479687" cy="9761658"/>
+                        </a:xfrm>
+                        <a:prstGeom prst="rect">
+                          <a:avLst/>
+                        </a:prstGeom>
+                        <a:noFill/>
+                        <a:ln w="57150">
+                          <a:solidFill>
+                            <a:schemeClr val="accent3">
+                              <a:lumMod val="20000"/>
+                              <a:lumOff val="80000"/>
+                            </a:schemeClr>
+                          </a:solidFill>
+                        </a:ln>
+                      </wps:spPr>
+                      <wps:style>
+                        <a:lnRef idx="2">
+                          <a:schemeClr val="accent1">
+                            <a:shade val="15000"/>
+                          </a:schemeClr>
+                        </a:lnRef>
+                        <a:fillRef idx="1">
+                          <a:schemeClr val="accent1"/>
+                        </a:fillRef>
+                        <a:effectRef idx="0">
+                          <a:schemeClr val="accent1"/>
+                        </a:effectRef>
+                        <a:fontRef idx="minor">
+                          <a:schemeClr val="lt1"/>
+                        </a:fontRef>
+                      </wps:style>
+                      <wps:bodyPr rot="0" spcFirstLastPara="0" vertOverflow="overflow" horzOverflow="overflow" vert="horz" wrap="square" lIns="91440" tIns="45720" rIns="91440" bIns="45720" numCol="1" spcCol="0" rtlCol="0" fromWordArt="0" anchor="ctr" anchorCtr="0" forceAA="0" compatLnSpc="1">
+                        <a:prstTxWarp prst="textNoShape">
+                          <a:avLst/>
+                        </a:prstTxWarp>
+                        <a:noAutofit/>
+                      </wps:bodyPr>
+                    </wps:wsp>
+                  </a:graphicData>
+                </a:graphic>
+                <wp14:sizeRelH relativeFrom="margin">
+                  <wp14:pctWidth>0</wp14:pctWidth>
+                </wp14:sizeRelH>
+                <wp14:sizeRelV relativeFrom="margin">
+                  <wp14:pctHeight>0</wp14:pctHeight>
+                </wp14:sizeRelV>
+              </wp:anchor>
+            </w:drawing>
+          </mc:Choice>
+          <mc:Fallback>
+            <w:pict>
+              <v:rect w14:anchorId="24363393" id="Rectangle 1" o:spid="_x0000_s1026" style="position:absolute;margin-left:-61.45pt;margin-top:-64.2pt;width:588.95pt;height:768.65pt;z-index:251692032;visibility:visible;mso-wrap-style:square;mso-width-percent:0;mso-height-percent:0;mso-wrap-distance-left:9pt;mso-wrap-distance-top:0;mso-wrap-distance-right:9pt;mso-wrap-distance-bottom:0;mso-position-horizontal:absolute;mso-position-horizontal-relative:margin;mso-position-vertical:absolute;mso-position-vertical-relative:text;mso-width-percent:0;mso-height-percent:0;mso-width-relative:margin;mso-height-relative:margin;v-text-anchor:middle" o:gfxdata="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" filled="f" strokecolor="#eaf1dd [662]" strokeweight="4.5pt">
+                <w10:wrap anchorx="margin"/>
+              </v:rect>
+            </w:pict>
+          </mc:Fallback>
+        </mc:AlternateContent>
+      </w:r>
+      <w:r>
+        <w:rPr>
+          <w:rFonts w:cstheme="minorHAnsi"/>
+        </w:rPr>
+        <w:t>offering online trade services. The majority of these sites are small, start-up operations with a limited product range.</w:t>
       </w:r>
     </w:p>
     <w:p>
@@ -4826,7 +6285,6 @@
         <w:rPr>
           <w:rFonts w:cstheme="minorHAnsi"/>
         </w:rPr>
-        <w:lastRenderedPageBreak/>
         <w:t>Mobile Access: With the ever-increasing accessibility of mobile devices, the e-commerce sector in the country stands to benefit from the growing number of people owning smartphones and other mobile devices, suggesting a growth potential in mobile transactions.</w:t>
       </w:r>
     </w:p>
@@ -4908,21 +6366,101 @@
     <w:p>
       <w:r>
         <w:rPr>
+          <w:rFonts w:cstheme="minorHAnsi"/>
+          <w:b/>
+          <w:bCs/>
+          <w:noProof/>
+          <w:sz w:val="42"/>
+          <w:szCs w:val="42"/>
+          <w14:ligatures w14:val="standardContextual"/>
+        </w:rPr>
+        <w:lastRenderedPageBreak/>
+        <mc:AlternateContent>
+          <mc:Choice Requires="wps">
+            <w:drawing>
+              <wp:anchor distT="0" distB="0" distL="114300" distR="114300" simplePos="0" relativeHeight="251694080" behindDoc="0" locked="0" layoutInCell="1" allowOverlap="1" wp14:anchorId="2C519698" wp14:editId="6AF3ACB7">
+                <wp:simplePos x="0" y="0"/>
+                <wp:positionH relativeFrom="page">
+                  <wp:posOffset>109855</wp:posOffset>
+                </wp:positionH>
+                <wp:positionV relativeFrom="paragraph">
+                  <wp:posOffset>-776375</wp:posOffset>
+                </wp:positionV>
+                <wp:extent cx="7479687" cy="9761658"/>
+                <wp:effectExtent l="19050" t="19050" r="45085" b="30480"/>
+                <wp:wrapNone/>
+                <wp:docPr id="581413669" name="Rectangle 1"/>
+                <wp:cNvGraphicFramePr/>
+                <a:graphic xmlns:a="http://schemas.openxmlformats.org/drawingml/2006/main">
+                  <a:graphicData uri="http://schemas.microsoft.com/office/word/2010/wordprocessingShape">
+                    <wps:wsp>
+                      <wps:cNvSpPr/>
+                      <wps:spPr>
+                        <a:xfrm>
+                          <a:off x="0" y="0"/>
+                          <a:ext cx="7479687" cy="9761658"/>
+                        </a:xfrm>
+                        <a:prstGeom prst="rect">
+                          <a:avLst/>
+                        </a:prstGeom>
+                        <a:noFill/>
+                        <a:ln w="57150">
+                          <a:solidFill>
+                            <a:schemeClr val="accent3">
+                              <a:lumMod val="20000"/>
+                              <a:lumOff val="80000"/>
+                            </a:schemeClr>
+                          </a:solidFill>
+                        </a:ln>
+                      </wps:spPr>
+                      <wps:style>
+                        <a:lnRef idx="2">
+                          <a:schemeClr val="accent1">
+                            <a:shade val="15000"/>
+                          </a:schemeClr>
+                        </a:lnRef>
+                        <a:fillRef idx="1">
+                          <a:schemeClr val="accent1"/>
+                        </a:fillRef>
+                        <a:effectRef idx="0">
+                          <a:schemeClr val="accent1"/>
+                        </a:effectRef>
+                        <a:fontRef idx="minor">
+                          <a:schemeClr val="lt1"/>
+                        </a:fontRef>
+                      </wps:style>
+                      <wps:bodyPr rot="0" spcFirstLastPara="0" vertOverflow="overflow" horzOverflow="overflow" vert="horz" wrap="square" lIns="91440" tIns="45720" rIns="91440" bIns="45720" numCol="1" spcCol="0" rtlCol="0" fromWordArt="0" anchor="ctr" anchorCtr="0" forceAA="0" compatLnSpc="1">
+                        <a:prstTxWarp prst="textNoShape">
+                          <a:avLst/>
+                        </a:prstTxWarp>
+                        <a:noAutofit/>
+                      </wps:bodyPr>
+                    </wps:wsp>
+                  </a:graphicData>
+                </a:graphic>
+                <wp14:sizeRelH relativeFrom="margin">
+                  <wp14:pctWidth>0</wp14:pctWidth>
+                </wp14:sizeRelH>
+                <wp14:sizeRelV relativeFrom="margin">
+                  <wp14:pctHeight>0</wp14:pctHeight>
+                </wp14:sizeRelV>
+              </wp:anchor>
+            </w:drawing>
+          </mc:Choice>
+          <mc:Fallback>
+            <w:pict>
+              <v:rect w14:anchorId="1FDC0C85" id="Rectangle 1" o:spid="_x0000_s1026" style="position:absolute;margin-left:8.65pt;margin-top:-61.15pt;width:588.95pt;height:768.65pt;z-index:251694080;visibility:visible;mso-wrap-style:square;mso-width-percent:0;mso-height-percent:0;mso-wrap-distance-left:9pt;mso-wrap-distance-top:0;mso-wrap-distance-right:9pt;mso-wrap-distance-bottom:0;mso-position-horizontal:absolute;mso-position-horizontal-relative:page;mso-position-vertical:absolute;mso-position-vertical-relative:text;mso-width-percent:0;mso-height-percent:0;mso-width-relative:margin;mso-height-relative:margin;v-text-anchor:middle" o:gfxdata="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" filled="f" strokecolor="#eaf1dd [662]" strokeweight="4.5pt">
+                <w10:wrap anchorx="page"/>
+              </v:rect>
+            </w:pict>
+          </mc:Fallback>
+        </mc:AlternateContent>
+      </w:r>
+      <w:r>
+        <w:rPr>
           <w:rFonts w:asciiTheme="majorHAnsi" w:hAnsiTheme="majorHAnsi" w:cstheme="majorHAnsi"/>
         </w:rPr>
-        <w:t xml:space="preserve">In conclusion, Congo has a diverse and growing economy, with significant opportunities for investment and development in areas such as railway, </w:t>
-      </w:r>
-      <w:r>
-        <w:rPr>
-          <w:rFonts w:asciiTheme="majorHAnsi" w:hAnsiTheme="majorHAnsi" w:cstheme="majorHAnsi"/>
-        </w:rPr>
-        <w:t>dry port</w:t>
-      </w:r>
-      <w:r>
-        <w:rPr>
-          <w:rFonts w:asciiTheme="majorHAnsi" w:hAnsiTheme="majorHAnsi" w:cstheme="majorHAnsi"/>
-        </w:rPr>
-        <w:t>, grid, park, oil and gas, telecom, road, sea port, industrial park, and ecommerce. Addressing challenges in infrastructure and connectivity remains crucial for unlocking the full potential of each sector and driving sustained economic growth</w:t>
+        <w:t>In conclusion, Congo has a diverse and growing economy, with significant opportunities for investment and development in areas such as railway, dry port, grid, park, oil and gas, telecom, road, sea port, industrial park, and ecommerce. Addressing challenges in infrastructure and connectivity remains crucial for unlocking the full potential of each sector and driving sustained economic growth</w:t>
       </w:r>
     </w:p>
     <w:sectPr>
@@ -4964,206 +6502,61 @@
 
 <file path=word/footer1.xml><?xml version="1.0" encoding="utf-8"?>
 <w:ftr xmlns:wpc="http://schemas.microsoft.com/office/word/2010/wordprocessingCanvas" xmlns:cx="http://schemas.microsoft.com/office/drawing/2014/chartex" xmlns:cx1="http://schemas.microsoft.com/office/drawing/2015/9/8/chartex" xmlns:cx2="http://schemas.microsoft.com/office/drawing/2015/10/21/chartex" xmlns:cx3="http://schemas.microsoft.com/office/drawing/2016/5/9/chartex" xmlns:cx4="http://schemas.microsoft.com/office/drawing/2016/5/10/chartex" xmlns:cx5="http://schemas.microsoft.com/office/drawing/2016/5/11/chartex" xmlns:cx6="http://schemas.microsoft.com/office/drawing/2016/5/12/chartex" xmlns:cx7="http://schemas.microsoft.com/office/drawing/2016/5/13/chartex" xmlns:cx8="http://schemas.microsoft.com/office/drawing/2016/5/14/chartex" xmlns:mc="http://schemas.openxmlformats.org/markup-compatibility/2006" xmlns:aink="http://schemas.microsoft.com/office/drawing/2016/ink" xmlns:am3d="http://schemas.microsoft.com/office/drawing/2017/model3d" xmlns:o="urn:schemas-microsoft-com:office:office" xmlns:oel="http://schemas.microsoft.com/office/2019/extlst" xmlns:r="http://schemas.openxmlformats.org/officeDocument/2006/relationships" xmlns:m="http://schemas.openxmlformats.org/officeDocument/2006/math" xmlns:v="urn:schemas-microsoft-com:vml" xmlns:wp14="http://schemas.microsoft.com/office/word/2010/wordprocessingDrawing" xmlns:wp="http://schemas.openxmlformats.org/drawingml/2006/wordprocessingDrawing" xmlns:w10="urn:schemas-microsoft-com:office:word" xmlns:w="http://schemas.openxmlformats.org/wordprocessingml/2006/main" xmlns:w14="http://schemas.microsoft.com/office/word/2010/wordml" xmlns:w15="http://schemas.microsoft.com/office/word/2012/wordml" xmlns:w16cex="http://schemas.microsoft.com/office/word/2018/wordml/cex" xmlns:w16cid="http://schemas.microsoft.com/office/word/2016/wordml/cid" xmlns:w16="http://schemas.microsoft.com/office/word/2018/wordml" xmlns:w16sdtdh="http://schemas.microsoft.com/office/word/2020/wordml/sdtdatahash" xmlns:w16se="http://schemas.microsoft.com/office/word/2015/wordml/symex" xmlns:wpg="http://schemas.microsoft.com/office/word/2010/wordprocessingGroup" xmlns:wpi="http://schemas.microsoft.com/office/word/2010/wordprocessingInk" xmlns:wne="http://schemas.microsoft.com/office/word/2006/wordml" xmlns:wps="http://schemas.microsoft.com/office/word/2010/wordprocessingShape" mc:Ignorable="w14 w15 w16se w16cid w16 w16cex w16sdtdh wp14">
-  <w:tbl>
-    <w:tblPr>
-      <w:tblW w:w="5000" w:type="pct"/>
-      <w:jc w:val="center"/>
-      <w:tblCellMar>
-        <w:top w:w="144" w:type="dxa"/>
-        <w:left w:w="115" w:type="dxa"/>
-        <w:bottom w:w="144" w:type="dxa"/>
-        <w:right w:w="115" w:type="dxa"/>
-      </w:tblCellMar>
-      <w:tblLook w:val="04A0" w:firstRow="1" w:lastRow="0" w:firstColumn="1" w:lastColumn="0" w:noHBand="0" w:noVBand="1"/>
-    </w:tblPr>
-    <w:tblGrid>
-      <w:gridCol w:w="4686"/>
-      <w:gridCol w:w="4674"/>
-    </w:tblGrid>
-    <w:tr>
-      <w:trPr>
-        <w:trHeight w:hRule="exact" w:val="115"/>
-        <w:jc w:val="center"/>
-      </w:trPr>
-      <w:tc>
-        <w:tcPr>
-          <w:tcW w:w="4686" w:type="dxa"/>
-          <w:shd w:val="clear" w:color="auto" w:fill="4F81BD" w:themeFill="accent1"/>
-          <w:tcMar>
-            <w:top w:w="0" w:type="dxa"/>
-            <w:bottom w:w="0" w:type="dxa"/>
-          </w:tcMar>
-        </w:tcPr>
-        <w:p>
-          <w:pPr>
-            <w:pStyle w:val="Header"/>
-            <w:tabs>
-              <w:tab w:val="clear" w:pos="4680"/>
-              <w:tab w:val="clear" w:pos="9360"/>
-            </w:tabs>
-            <w:rPr>
-              <w:caps/>
-              <w:sz w:val="18"/>
-            </w:rPr>
-          </w:pPr>
-        </w:p>
-      </w:tc>
-      <w:tc>
-        <w:tcPr>
-          <w:tcW w:w="4674" w:type="dxa"/>
-          <w:shd w:val="clear" w:color="auto" w:fill="4F81BD" w:themeFill="accent1"/>
-          <w:tcMar>
-            <w:top w:w="0" w:type="dxa"/>
-            <w:bottom w:w="0" w:type="dxa"/>
-          </w:tcMar>
-        </w:tcPr>
-        <w:p>
-          <w:pPr>
-            <w:pStyle w:val="Header"/>
-            <w:tabs>
-              <w:tab w:val="clear" w:pos="4680"/>
-              <w:tab w:val="clear" w:pos="9360"/>
-            </w:tabs>
-            <w:jc w:val="right"/>
-            <w:rPr>
-              <w:caps/>
-              <w:sz w:val="18"/>
-            </w:rPr>
-          </w:pPr>
-        </w:p>
-      </w:tc>
-    </w:tr>
-    <w:tr>
-      <w:trPr>
-        <w:jc w:val="center"/>
-      </w:trPr>
-      <w:sdt>
-        <w:sdtPr>
-          <w:rPr>
-            <w:caps/>
-            <w:color w:val="808080" w:themeColor="background1" w:themeShade="80"/>
-            <w:sz w:val="18"/>
-            <w:szCs w:val="18"/>
-          </w:rPr>
-          <w:alias w:val="Author"/>
-          <w:tag w:val=""/>
-          <w:id w:val="1534151868"/>
-          <w:placeholder>
-            <w:docPart w:val="2135390601884A128D616D5DB67922BC"/>
-          </w:placeholder>
-          <w:dataBinding w:prefixMappings="xmlns:ns0='http://purl.org/dc/elements/1.1/' xmlns:ns1='http://schemas.openxmlformats.org/package/2006/metadata/core-properties' " w:xpath="/ns1:coreProperties[1]/ns0:creator[1]" w:storeItemID="{6C3C8BC8-F283-45AE-878A-BAB7291924A1}"/>
-          <w:text/>
-        </w:sdtPr>
-        <w:sdtContent>
-          <w:tc>
-            <w:tcPr>
-              <w:tcW w:w="4686" w:type="dxa"/>
-              <w:shd w:val="clear" w:color="auto" w:fill="auto"/>
-              <w:vAlign w:val="center"/>
-            </w:tcPr>
-            <w:p>
-              <w:pPr>
-                <w:pStyle w:val="Footer"/>
-                <w:tabs>
-                  <w:tab w:val="clear" w:pos="4680"/>
-                  <w:tab w:val="clear" w:pos="9360"/>
-                </w:tabs>
-                <w:rPr>
-                  <w:caps/>
-                  <w:color w:val="808080" w:themeColor="background1" w:themeShade="80"/>
-                  <w:sz w:val="18"/>
-                  <w:szCs w:val="18"/>
-                </w:rPr>
-              </w:pPr>
-              <w:r>
-                <w:rPr>
-                  <w:caps/>
-                  <w:color w:val="808080" w:themeColor="background1" w:themeShade="80"/>
-                  <w:sz w:val="18"/>
-                  <w:szCs w:val="18"/>
-                </w:rPr>
-                <w:t>emran mohammed</w:t>
-              </w:r>
-            </w:p>
-          </w:tc>
-        </w:sdtContent>
-      </w:sdt>
-      <w:tc>
-        <w:tcPr>
-          <w:tcW w:w="4674" w:type="dxa"/>
-          <w:shd w:val="clear" w:color="auto" w:fill="auto"/>
-          <w:vAlign w:val="center"/>
-        </w:tcPr>
-        <w:p>
-          <w:pPr>
-            <w:pStyle w:val="Footer"/>
-            <w:tabs>
-              <w:tab w:val="clear" w:pos="4680"/>
-              <w:tab w:val="clear" w:pos="9360"/>
-            </w:tabs>
-            <w:jc w:val="right"/>
-            <w:rPr>
-              <w:caps/>
-              <w:color w:val="808080" w:themeColor="background1" w:themeShade="80"/>
-              <w:sz w:val="18"/>
-              <w:szCs w:val="18"/>
-            </w:rPr>
-          </w:pPr>
-          <w:r>
-            <w:rPr>
-              <w:caps/>
-              <w:color w:val="808080" w:themeColor="background1" w:themeShade="80"/>
-              <w:sz w:val="18"/>
-              <w:szCs w:val="18"/>
-            </w:rPr>
-            <w:fldChar w:fldCharType="begin"/>
-          </w:r>
-          <w:r>
-            <w:rPr>
-              <w:caps/>
-              <w:color w:val="808080" w:themeColor="background1" w:themeShade="80"/>
-              <w:sz w:val="18"/>
-              <w:szCs w:val="18"/>
-            </w:rPr>
-            <w:instrText xml:space="preserve"> PAGE   \* MERGEFORMAT </w:instrText>
-          </w:r>
-          <w:r>
-            <w:rPr>
-              <w:caps/>
-              <w:color w:val="808080" w:themeColor="background1" w:themeShade="80"/>
-              <w:sz w:val="18"/>
-              <w:szCs w:val="18"/>
-            </w:rPr>
-            <w:fldChar w:fldCharType="separate"/>
-          </w:r>
-          <w:r>
-            <w:rPr>
-              <w:caps/>
-              <w:noProof/>
-              <w:color w:val="808080" w:themeColor="background1" w:themeShade="80"/>
-              <w:sz w:val="18"/>
-              <w:szCs w:val="18"/>
-            </w:rPr>
-            <w:t>2</w:t>
-          </w:r>
-          <w:r>
-            <w:rPr>
-              <w:caps/>
-              <w:noProof/>
-              <w:color w:val="808080" w:themeColor="background1" w:themeShade="80"/>
-              <w:sz w:val="18"/>
-              <w:szCs w:val="18"/>
-            </w:rPr>
-            <w:fldChar w:fldCharType="end"/>
-          </w:r>
-        </w:p>
-      </w:tc>
-    </w:tr>
-  </w:tbl>
   <w:p>
     <w:pPr>
       <w:pStyle w:val="Footer"/>
+      <w:rPr>
+        <w:rFonts w:cstheme="minorHAnsi"/>
+        <w:color w:val="000000" w:themeColor="text1"/>
+        <w:sz w:val="18"/>
+        <w:szCs w:val="18"/>
+      </w:rPr>
     </w:pPr>
+    <w:r>
+      <w:rPr>
+        <w:rFonts w:eastAsiaTheme="majorEastAsia" w:cstheme="minorHAnsi"/>
+        <w:color w:val="000000" w:themeColor="text1"/>
+        <w:sz w:val="18"/>
+        <w:szCs w:val="18"/>
+      </w:rPr>
+      <w:t>7/12/2023</w:t>
+    </w:r>
+    <w:r>
+      <w:rPr>
+        <w:rFonts w:eastAsiaTheme="majorEastAsia" w:cstheme="minorHAnsi"/>
+        <w:color w:val="000000" w:themeColor="text1"/>
+        <w:sz w:val="18"/>
+        <w:szCs w:val="18"/>
+      </w:rPr>
+      <w:ptab w:relativeTo="margin" w:alignment="center" w:leader="none"/>
+    </w:r>
+    <w:r>
+      <w:rPr>
+        <w:rFonts w:eastAsiaTheme="majorEastAsia" w:cstheme="minorHAnsi"/>
+        <w:color w:val="000000" w:themeColor="text1"/>
+        <w:sz w:val="18"/>
+        <w:szCs w:val="18"/>
+      </w:rPr>
+      <w:t>EMRAN MOHAMMED</w:t>
+    </w:r>
+    <w:r>
+      <w:rPr>
+        <w:rFonts w:eastAsiaTheme="majorEastAsia" w:cstheme="minorHAnsi"/>
+        <w:color w:val="000000" w:themeColor="text1"/>
+        <w:sz w:val="18"/>
+        <w:szCs w:val="18"/>
+      </w:rPr>
+      <w:ptab w:relativeTo="margin" w:alignment="right" w:leader="none"/>
+    </w:r>
+    <w:r>
+      <w:rPr>
+        <w:rFonts w:eastAsiaTheme="majorEastAsia" w:cstheme="minorHAnsi"/>
+        <w:color w:val="000000" w:themeColor="text1"/>
+        <w:sz w:val="18"/>
+        <w:szCs w:val="18"/>
+      </w:rPr>
+      <w:t>DAN ENERGY ETHIOPIA</w:t>
+    </w:r>
   </w:p>
 </w:ftr>
 </file>
@@ -7015,589 +8408,6 @@
 </w:styles>
 </file>
 
-<file path=word/glossary/document.xml><?xml version="1.0" encoding="utf-8"?>
-<w:glossaryDocument xmlns:wpc="http://schemas.microsoft.com/office/word/2010/wordprocessingCanvas" xmlns:cx="http://schemas.microsoft.com/office/drawing/2014/chartex" xmlns:cx1="http://schemas.microsoft.com/office/drawing/2015/9/8/chartex" xmlns:cx2="http://schemas.microsoft.com/office/drawing/2015/10/21/chartex" xmlns:cx3="http://schemas.microsoft.com/office/drawing/2016/5/9/chartex" xmlns:cx4="http://schemas.microsoft.com/office/drawing/2016/5/10/chartex" xmlns:cx5="http://schemas.microsoft.com/office/drawing/2016/5/11/chartex" xmlns:cx6="http://schemas.microsoft.com/office/drawing/2016/5/12/chartex" xmlns:cx7="http://schemas.microsoft.com/office/drawing/2016/5/13/chartex" xmlns:cx8="http://schemas.microsoft.com/office/drawing/2016/5/14/chartex" xmlns:mc="http://schemas.openxmlformats.org/markup-compatibility/2006" xmlns:aink="http://schemas.microsoft.com/office/drawing/2016/ink" xmlns:am3d="http://schemas.microsoft.com/office/drawing/2017/model3d" xmlns:o="urn:schemas-microsoft-com:office:office" xmlns:oel="http://schemas.microsoft.com/office/2019/extlst" xmlns:r="http://schemas.openxmlformats.org/officeDocument/2006/relationships" xmlns:m="http://schemas.openxmlformats.org/officeDocument/2006/math" xmlns:v="urn:schemas-microsoft-com:vml" xmlns:wp14="http://schemas.microsoft.com/office/word/2010/wordprocessingDrawing" xmlns:wp="http://schemas.openxmlformats.org/drawingml/2006/wordprocessingDrawing" xmlns:w10="urn:schemas-microsoft-com:office:word" xmlns:w="http://schemas.openxmlformats.org/wordprocessingml/2006/main" xmlns:w14="http://schemas.microsoft.com/office/word/2010/wordml" xmlns:w15="http://schemas.microsoft.com/office/word/2012/wordml" xmlns:w16cex="http://schemas.microsoft.com/office/word/2018/wordml/cex" xmlns:w16cid="http://schemas.microsoft.com/office/word/2016/wordml/cid" xmlns:w16="http://schemas.microsoft.com/office/word/2018/wordml" xmlns:w16sdtdh="http://schemas.microsoft.com/office/word/2020/wordml/sdtdatahash" xmlns:w16se="http://schemas.microsoft.com/office/word/2015/wordml/symex" xmlns:wpg="http://schemas.microsoft.com/office/word/2010/wordprocessingGroup" xmlns:wpi="http://schemas.microsoft.com/office/word/2010/wordprocessingInk" xmlns:wne="http://schemas.microsoft.com/office/word/2006/wordml" xmlns:wps="http://schemas.microsoft.com/office/word/2010/wordprocessingShape" mc:Ignorable="w14 w15 w16se w16cid w16 w16cex w16sdtdh wp14">
-  <w:docParts>
-    <w:docPart>
-      <w:docPartPr>
-        <w:name w:val="2135390601884A128D616D5DB67922BC"/>
-        <w:category>
-          <w:name w:val="General"/>
-          <w:gallery w:val="placeholder"/>
-        </w:category>
-        <w:types>
-          <w:type w:val="bbPlcHdr"/>
-        </w:types>
-        <w:behaviors>
-          <w:behavior w:val="content"/>
-        </w:behaviors>
-        <w:guid w:val="{92CE7609-D165-4948-A470-3653589866EC}"/>
-      </w:docPartPr>
-      <w:docPartBody>
-        <w:p>
-          <w:pPr>
-            <w:pStyle w:val="2135390601884A128D616D5DB67922BC"/>
-          </w:pPr>
-          <w:r>
-            <w:rPr>
-              <w:rStyle w:val="PlaceholderText"/>
-            </w:rPr>
-            <w:t>[Author]</w:t>
-          </w:r>
-        </w:p>
-      </w:docPartBody>
-    </w:docPart>
-  </w:docParts>
-</w:glossaryDocument>
-</file>
-
-<file path=word/glossary/fontTable.xml><?xml version="1.0" encoding="utf-8"?>
-<w:fonts xmlns:mc="http://schemas.openxmlformats.org/markup-compatibility/2006" xmlns:r="http://schemas.openxmlformats.org/officeDocument/2006/relationships" xmlns:w="http://schemas.openxmlformats.org/wordprocessingml/2006/main" xmlns:w14="http://schemas.microsoft.com/office/word/2010/wordml" xmlns:w15="http://schemas.microsoft.com/office/word/2012/wordml" xmlns:w16cex="http://schemas.microsoft.com/office/word/2018/wordml/cex" xmlns:w16cid="http://schemas.microsoft.com/office/word/2016/wordml/cid" xmlns:w16="http://schemas.microsoft.com/office/word/2018/wordml" xmlns:w16sdtdh="http://schemas.microsoft.com/office/word/2020/wordml/sdtdatahash" xmlns:w16se="http://schemas.microsoft.com/office/word/2015/wordml/symex" mc:Ignorable="w14 w15 w16se w16cid w16 w16cex w16sdtdh">
-  <w:font w:name="Times New Roman">
-    <w:panose1 w:val="02020603050405020304"/>
-    <w:charset w:val="00"/>
-    <w:family w:val="roman"/>
-    <w:pitch w:val="variable"/>
-    <w:sig w:usb0="E0002EFF" w:usb1="C000785B" w:usb2="00000009" w:usb3="00000000" w:csb0="000001FF" w:csb1="00000000"/>
-  </w:font>
-  <w:font w:name="Symbol">
-    <w:panose1 w:val="05050102010706020507"/>
-    <w:charset w:val="02"/>
-    <w:family w:val="roman"/>
-    <w:pitch w:val="variable"/>
-    <w:sig w:usb0="00000000" w:usb1="10000000" w:usb2="00000000" w:usb3="00000000" w:csb0="80000000" w:csb1="00000000"/>
-  </w:font>
-  <w:font w:name="Courier New">
-    <w:panose1 w:val="02070309020205020404"/>
-    <w:charset w:val="00"/>
-    <w:family w:val="modern"/>
-    <w:pitch w:val="fixed"/>
-    <w:sig w:usb0="E0002EFF" w:usb1="C0007843" w:usb2="00000009" w:usb3="00000000" w:csb0="000001FF" w:csb1="00000000"/>
-  </w:font>
-  <w:font w:name="Wingdings">
-    <w:panose1 w:val="05000000000000000000"/>
-    <w:charset w:val="02"/>
-    <w:family w:val="auto"/>
-    <w:pitch w:val="variable"/>
-    <w:sig w:usb0="00000000" w:usb1="10000000" w:usb2="00000000" w:usb3="00000000" w:csb0="80000000" w:csb1="00000000"/>
-  </w:font>
-  <w:font w:name="Calibri">
-    <w:panose1 w:val="020F0502020204030204"/>
-    <w:charset w:val="00"/>
-    <w:family w:val="swiss"/>
-    <w:pitch w:val="variable"/>
-    <w:sig w:usb0="E4002EFF" w:usb1="C200247B" w:usb2="00000009" w:usb3="00000000" w:csb0="000001FF" w:csb1="00000000"/>
-  </w:font>
-  <w:font w:name="Calibri Light">
-    <w:panose1 w:val="020F0302020204030204"/>
-    <w:charset w:val="00"/>
-    <w:family w:val="swiss"/>
-    <w:pitch w:val="variable"/>
-    <w:sig w:usb0="E4002EFF" w:usb1="C200247B" w:usb2="00000009" w:usb3="00000000" w:csb0="000001FF" w:csb1="00000000"/>
-  </w:font>
-</w:fonts>
-</file>
-
-<file path=word/glossary/settings.xml><?xml version="1.0" encoding="utf-8"?>
-<w:settings xmlns:mc="http://schemas.openxmlformats.org/markup-compatibility/2006" xmlns:o="urn:schemas-microsoft-com:office:office" xmlns:r="http://schemas.openxmlformats.org/officeDocument/2006/relationships" xmlns:m="http://schemas.openxmlformats.org/officeDocument/2006/math" xmlns:v="urn:schemas-microsoft-com:vml" xmlns:w10="urn:schemas-microsoft-com:office:word" xmlns:w="http://schemas.openxmlformats.org/wordprocessingml/2006/main" xmlns:w14="http://schemas.microsoft.com/office/word/2010/wordml" xmlns:w15="http://schemas.microsoft.com/office/word/2012/wordml" xmlns:w16cex="http://schemas.microsoft.com/office/word/2018/wordml/cex" xmlns:w16cid="http://schemas.microsoft.com/office/word/2016/wordml/cid" xmlns:w16="http://schemas.microsoft.com/office/word/2018/wordml" xmlns:w16sdtdh="http://schemas.microsoft.com/office/word/2020/wordml/sdtdatahash" xmlns:w16se="http://schemas.microsoft.com/office/word/2015/wordml/symex" xmlns:sl="http://schemas.openxmlformats.org/schemaLibrary/2006/main" mc:Ignorable="w14 w15 w16se w16cid w16 w16cex w16sdtdh">
-  <w:view w:val="normal"/>
-  <w:defaultTabStop w:val="720"/>
-  <w:characterSpacingControl w:val="doNotCompress"/>
-  <w:compat>
-    <w:useFELayout/>
-    <w:compatSetting w:name="compatibilityMode" w:uri="http://schemas.microsoft.com/office/word" w:val="15"/>
-    <w:compatSetting w:name="overrideTableStyleFontSizeAndJustification" w:uri="http://schemas.microsoft.com/office/word" w:val="1"/>
-    <w:compatSetting w:name="enableOpenTypeFeatures" w:uri="http://schemas.microsoft.com/office/word" w:val="1"/>
-    <w:compatSetting w:name="doNotFlipMirrorIndents" w:uri="http://schemas.microsoft.com/office/word" w:val="1"/>
-    <w:compatSetting w:name="differentiateMultirowTableHeaders" w:uri="http://schemas.microsoft.com/office/word" w:val="1"/>
-    <w:compatSetting w:name="useWord2013TrackBottomHyphenation" w:uri="http://schemas.microsoft.com/office/word" w:val="0"/>
-  </w:compat>
-  <w:rsids>
-    <w:rsidRoot w:val="00BB4AE1"/>
-    <w:rsid w:val="00BB4AE1"/>
-    <w:rsid w:val="00C95A44"/>
-  </w:rsids>
-  <m:mathPr>
-    <m:mathFont m:val="Cambria Math"/>
-    <m:brkBin m:val="before"/>
-    <m:brkBinSub m:val="--"/>
-    <m:smallFrac m:val="0"/>
-    <m:dispDef/>
-    <m:lMargin m:val="0"/>
-    <m:rMargin m:val="0"/>
-    <m:defJc m:val="centerGroup"/>
-    <m:wrapIndent m:val="1440"/>
-    <m:intLim m:val="subSup"/>
-    <m:naryLim m:val="undOvr"/>
-  </m:mathPr>
-  <w:themeFontLang w:val="en-US"/>
-  <w:clrSchemeMapping w:bg1="light1" w:t1="dark1" w:bg2="light2" w:t2="dark2" w:accent1="accent1" w:accent2="accent2" w:accent3="accent3" w:accent4="accent4" w:accent5="accent5" w:accent6="accent6" w:hyperlink="hyperlink" w:followedHyperlink="followedHyperlink"/>
-  <w:decimalSymbol w:val="."/>
-  <w:listSeparator w:val=","/>
-  <w15:chartTrackingRefBased/>
-</w:settings>
-</file>
-
-<file path=word/glossary/styles.xml><?xml version="1.0" encoding="utf-8"?>
-<w:styles xmlns:mc="http://schemas.openxmlformats.org/markup-compatibility/2006" xmlns:r="http://schemas.openxmlformats.org/officeDocument/2006/relationships" xmlns:w="http://schemas.openxmlformats.org/wordprocessingml/2006/main" xmlns:w14="http://schemas.microsoft.com/office/word/2010/wordml" xmlns:w15="http://schemas.microsoft.com/office/word/2012/wordml" xmlns:w16cex="http://schemas.microsoft.com/office/word/2018/wordml/cex" xmlns:w16cid="http://schemas.microsoft.com/office/word/2016/wordml/cid" xmlns:w16="http://schemas.microsoft.com/office/word/2018/wordml" xmlns:w16sdtdh="http://schemas.microsoft.com/office/word/2020/wordml/sdtdatahash" xmlns:w16se="http://schemas.microsoft.com/office/word/2015/wordml/symex" mc:Ignorable="w14 w15 w16se w16cid w16 w16cex w16sdtdh">
-  <w:docDefaults>
-    <w:rPrDefault>
-      <w:rPr>
-        <w:rFonts w:asciiTheme="minorHAnsi" w:eastAsiaTheme="minorEastAsia" w:hAnsiTheme="minorHAnsi" w:cstheme="minorBidi"/>
-        <w:kern w:val="2"/>
-        <w:sz w:val="22"/>
-        <w:szCs w:val="22"/>
-        <w:lang w:val="en-US" w:eastAsia="en-US" w:bidi="ar-SA"/>
-        <w14:ligatures w14:val="standardContextual"/>
-      </w:rPr>
-    </w:rPrDefault>
-    <w:pPrDefault>
-      <w:pPr>
-        <w:spacing w:after="160" w:line="259" w:lineRule="auto"/>
-      </w:pPr>
-    </w:pPrDefault>
-  </w:docDefaults>
-  <w:latentStyles w:defLockedState="0" w:defUIPriority="99" w:defSemiHidden="0" w:defUnhideWhenUsed="0" w:defQFormat="0" w:count="376">
-    <w:lsdException w:name="Normal" w:uiPriority="0" w:qFormat="1"/>
-    <w:lsdException w:name="heading 1" w:uiPriority="9" w:qFormat="1"/>
-    <w:lsdException w:name="heading 2" w:semiHidden="1" w:uiPriority="9" w:unhideWhenUsed="1" w:qFormat="1"/>
-    <w:lsdException w:name="heading 3" w:semiHidden="1" w:uiPriority="9" w:unhideWhenUsed="1" w:qFormat="1"/>
-    <w:lsdException w:name="heading 4" w:semiHidden="1" w:uiPriority="9" w:unhideWhenUsed="1" w:qFormat="1"/>
-    <w:lsdException w:name="heading 5" w:semiHidden="1" w:uiPriority="9" w:unhideWhenUsed="1" w:qFormat="1"/>
-    <w:lsdException w:name="heading 6" w:semiHidden="1" w:uiPriority="9" w:unhideWhenUsed="1" w:qFormat="1"/>
-    <w:lsdException w:name="heading 7" w:semiHidden="1" w:uiPriority="9" w:unhideWhenUsed="1" w:qFormat="1"/>
-    <w:lsdException w:name="heading 8" w:semiHidden="1" w:uiPriority="9" w:unhideWhenUsed="1" w:qFormat="1"/>
-    <w:lsdException w:name="heading 9" w:semiHidden="1" w:uiPriority="9" w:unhideWhenUsed="1" w:qFormat="1"/>
-    <w:lsdException w:name="index 1" w:semiHidden="1" w:unhideWhenUsed="1"/>
-    <w:lsdException w:name="index 2" w:semiHidden="1" w:unhideWhenUsed="1"/>
-    <w:lsdException w:name="index 3" w:semiHidden="1" w:unhideWhenUsed="1"/>
-    <w:lsdException w:name="index 4" w:semiHidden="1" w:unhideWhenUsed="1"/>
-    <w:lsdException w:name="index 5" w:semiHidden="1" w:unhideWhenUsed="1"/>
-    <w:lsdException w:name="index 6" w:semiHidden="1" w:unhideWhenUsed="1"/>
-    <w:lsdException w:name="index 7" w:semiHidden="1" w:unhideWhenUsed="1"/>
-    <w:lsdException w:name="index 8" w:semiHidden="1" w:unhideWhenUsed="1"/>
-    <w:lsdException w:name="index 9" w:semiHidden="1" w:unhideWhenUsed="1"/>
-    <w:lsdException w:name="toc 1" w:semiHidden="1" w:uiPriority="39" w:unhideWhenUsed="1"/>
-    <w:lsdException w:name="toc 2" w:semiHidden="1" w:uiPriority="39" w:unhideWhenUsed="1"/>
-    <w:lsdException w:name="toc 3" w:semiHidden="1" w:uiPriority="39" w:unhideWhenUsed="1"/>
-    <w:lsdException w:name="toc 4" w:semiHidden="1" w:uiPriority="39" w:unhideWhenUsed="1"/>
-    <w:lsdException w:name="toc 5" w:semiHidden="1" w:uiPriority="39" w:unhideWhenUsed="1"/>
-    <w:lsdException w:name="toc 6" w:semiHidden="1" w:uiPriority="39" w:unhideWhenUsed="1"/>
-    <w:lsdException w:name="toc 7" w:semiHidden="1" w:uiPriority="39" w:unhideWhenUsed="1"/>
-    <w:lsdException w:name="toc 8" w:semiHidden="1" w:uiPriority="39" w:unhideWhenUsed="1"/>
-    <w:lsdException w:name="toc 9" w:semiHidden="1" w:uiPriority="39" w:unhideWhenUsed="1"/>
-    <w:lsdException w:name="Normal Indent" w:semiHidden="1" w:unhideWhenUsed="1"/>
-    <w:lsdException w:name="footnote text" w:semiHidden="1" w:unhideWhenUsed="1"/>
-    <w:lsdException w:name="annotation text" w:semiHidden="1" w:unhideWhenUsed="1"/>
-    <w:lsdException w:name="header" w:semiHidden="1" w:unhideWhenUsed="1"/>
-    <w:lsdException w:name="footer" w:semiHidden="1" w:unhideWhenUsed="1"/>
-    <w:lsdException w:name="index heading" w:semiHidden="1" w:unhideWhenUsed="1"/>
-    <w:lsdException w:name="caption" w:semiHidden="1" w:uiPriority="35" w:unhideWhenUsed="1" w:qFormat="1"/>
-    <w:lsdException w:name="table of figures" w:semiHidden="1" w:unhideWhenUsed="1"/>
-    <w:lsdException w:name="envelope address" w:semiHidden="1" w:unhideWhenUsed="1"/>
-    <w:lsdException w:name="envelope return" w:semiHidden="1" w:unhideWhenUsed="1"/>
-    <w:lsdException w:name="footnote reference" w:semiHidden="1" w:unhideWhenUsed="1"/>
-    <w:lsdException w:name="annotation reference" w:semiHidden="1" w:unhideWhenUsed="1"/>
-    <w:lsdException w:name="line number" w:semiHidden="1" w:unhideWhenUsed="1"/>
-    <w:lsdException w:name="page number" w:semiHidden="1" w:unhideWhenUsed="1"/>
-    <w:lsdException w:name="endnote reference" w:semiHidden="1" w:unhideWhenUsed="1"/>
-    <w:lsdException w:name="endnote text" w:semiHidden="1" w:unhideWhenUsed="1"/>
-    <w:lsdException w:name="table of authorities" w:semiHidden="1" w:unhideWhenUsed="1"/>
-    <w:lsdException w:name="macro" w:semiHidden="1" w:unhideWhenUsed="1"/>
-    <w:lsdException w:name="toa heading" w:semiHidden="1" w:unhideWhenUsed="1"/>
-    <w:lsdException w:name="List" w:semiHidden="1" w:unhideWhenUsed="1"/>
-    <w:lsdException w:name="List Bullet" w:semiHidden="1" w:unhideWhenUsed="1"/>
-    <w:lsdException w:name="List Number" w:semiHidden="1" w:unhideWhenUsed="1"/>
-    <w:lsdException w:name="List 2" w:semiHidden="1" w:unhideWhenUsed="1"/>
-    <w:lsdException w:name="List 3" w:semiHidden="1" w:unhideWhenUsed="1"/>
-    <w:lsdException w:name="List 4" w:semiHidden="1" w:unhideWhenUsed="1"/>
-    <w:lsdException w:name="List 5" w:semiHidden="1" w:unhideWhenUsed="1"/>
-    <w:lsdException w:name="List Bullet 2" w:semiHidden="1" w:unhideWhenUsed="1"/>
-    <w:lsdException w:name="List Bullet 3" w:semiHidden="1" w:unhideWhenUsed="1"/>
-    <w:lsdException w:name="List Bullet 4" w:semiHidden="1" w:unhideWhenUsed="1"/>
-    <w:lsdException w:name="List Bullet 5" w:semiHidden="1" w:unhideWhenUsed="1"/>
-    <w:lsdException w:name="List Number 2" w:semiHidden="1" w:unhideWhenUsed="1"/>
-    <w:lsdException w:name="List Number 3" w:semiHidden="1" w:unhideWhenUsed="1"/>
-    <w:lsdException w:name="List Number 4" w:semiHidden="1" w:unhideWhenUsed="1"/>
-    <w:lsdException w:name="List Number 5" w:semiHidden="1" w:unhideWhenUsed="1"/>
-    <w:lsdException w:name="Title" w:uiPriority="10" w:qFormat="1"/>
-    <w:lsdException w:name="Closing" w:semiHidden="1" w:unhideWhenUsed="1"/>
-    <w:lsdException w:name="Signature" w:semiHidden="1" w:unhideWhenUsed="1"/>
-    <w:lsdException w:name="Default Paragraph Font" w:semiHidden="1" w:uiPriority="1" w:unhideWhenUsed="1"/>
-    <w:lsdException w:name="Body Text" w:semiHidden="1" w:unhideWhenUsed="1"/>
-    <w:lsdException w:name="Body Text Indent" w:semiHidden="1" w:unhideWhenUsed="1"/>
-    <w:lsdException w:name="List Continue" w:semiHidden="1" w:unhideWhenUsed="1"/>
-    <w:lsdException w:name="List Continue 2" w:semiHidden="1" w:unhideWhenUsed="1"/>
-    <w:lsdException w:name="List Continue 3" w:semiHidden="1" w:unhideWhenUsed="1"/>
-    <w:lsdException w:name="List Continue 4" w:semiHidden="1" w:unhideWhenUsed="1"/>
-    <w:lsdException w:name="List Continue 5" w:semiHidden="1" w:unhideWhenUsed="1"/>
-    <w:lsdException w:name="Message Header" w:semiHidden="1" w:unhideWhenUsed="1"/>
-    <w:lsdException w:name="Subtitle" w:uiPriority="11" w:qFormat="1"/>
-    <w:lsdException w:name="Salutation" w:semiHidden="1" w:unhideWhenUsed="1"/>
-    <w:lsdException w:name="Date" w:semiHidden="1" w:unhideWhenUsed="1"/>
-    <w:lsdException w:name="Body Text First Indent" w:semiHidden="1" w:unhideWhenUsed="1"/>
-    <w:lsdException w:name="Body Text First Indent 2" w:semiHidden="1" w:unhideWhenUsed="1"/>
-    <w:lsdException w:name="Note Heading" w:semiHidden="1" w:unhideWhenUsed="1"/>
-    <w:lsdException w:name="Body Text 2" w:semiHidden="1" w:unhideWhenUsed="1"/>
-    <w:lsdException w:name="Body Text 3" w:semiHidden="1" w:unhideWhenUsed="1"/>
-    <w:lsdException w:name="Body Text Indent 2" w:semiHidden="1" w:unhideWhenUsed="1"/>
-    <w:lsdException w:name="Body Text Indent 3" w:semiHidden="1" w:unhideWhenUsed="1"/>
-    <w:lsdException w:name="Block Text" w:semiHidden="1" w:unhideWhenUsed="1"/>
-    <w:lsdException w:name="Hyperlink" w:semiHidden="1" w:unhideWhenUsed="1"/>
-    <w:lsdException w:name="FollowedHyperlink" w:semiHidden="1" w:unhideWhenUsed="1"/>
-    <w:lsdException w:name="Strong" w:uiPriority="22" w:qFormat="1"/>
-    <w:lsdException w:name="Emphasis" w:uiPriority="20" w:qFormat="1"/>
-    <w:lsdException w:name="Document Map" w:semiHidden="1" w:unhideWhenUsed="1"/>
-    <w:lsdException w:name="Plain Text" w:semiHidden="1" w:unhideWhenUsed="1"/>
-    <w:lsdException w:name="E-mail Signature" w:semiHidden="1" w:unhideWhenUsed="1"/>
-    <w:lsdException w:name="HTML Top of Form" w:semiHidden="1" w:unhideWhenUsed="1"/>
-    <w:lsdException w:name="HTML Bottom of Form" w:semiHidden="1" w:unhideWhenUsed="1"/>
-    <w:lsdException w:name="Normal (Web)" w:semiHidden="1" w:unhideWhenUsed="1"/>
-    <w:lsdException w:name="HTML Acronym" w:semiHidden="1" w:unhideWhenUsed="1"/>
-    <w:lsdException w:name="HTML Address" w:semiHidden="1" w:unhideWhenUsed="1"/>
-    <w:lsdException w:name="HTML Cite" w:semiHidden="1" w:unhideWhenUsed="1"/>
-    <w:lsdException w:name="HTML Code" w:semiHidden="1" w:unhideWhenUsed="1"/>
-    <w:lsdException w:name="HTML Definition" w:semiHidden="1" w:unhideWhenUsed="1"/>
-    <w:lsdException w:name="HTML Keyboard" w:semiHidden="1" w:unhideWhenUsed="1"/>
-    <w:lsdException w:name="HTML Preformatted" w:semiHidden="1" w:unhideWhenUsed="1"/>
-    <w:lsdException w:name="HTML Sample" w:semiHidden="1" w:unhideWhenUsed="1"/>
-    <w:lsdException w:name="HTML Typewriter" w:semiHidden="1" w:unhideWhenUsed="1"/>
-    <w:lsdException w:name="HTML Variable" w:semiHidden="1" w:unhideWhenUsed="1"/>
-    <w:lsdException w:name="Normal Table" w:semiHidden="1" w:unhideWhenUsed="1"/>
-    <w:lsdException w:name="annotation subject" w:semiHidden="1" w:unhideWhenUsed="1"/>
-    <w:lsdException w:name="No List" w:semiHidden="1" w:unhideWhenUsed="1"/>
-    <w:lsdException w:name="Outline List 1" w:semiHidden="1" w:unhideWhenUsed="1"/>
-    <w:lsdException w:name="Outline List 2" w:semiHidden="1" w:unhideWhenUsed="1"/>
-    <w:lsdException w:name="Outline List 3" w:semiHidden="1" w:unhideWhenUsed="1"/>
-    <w:lsdException w:name="Table Simple 1" w:semiHidden="1" w:unhideWhenUsed="1"/>
-    <w:lsdException w:name="Table Simple 2" w:semiHidden="1" w:unhideWhenUsed="1"/>
-    <w:lsdException w:name="Table Simple 3" w:semiHidden="1" w:unhideWhenUsed="1"/>
-    <w:lsdException w:name="Table Classic 1" w:semiHidden="1" w:unhideWhenUsed="1"/>
-    <w:lsdException w:name="Table Classic 2" w:semiHidden="1" w:unhideWhenUsed="1"/>
-    <w:lsdException w:name="Table Classic 3" w:semiHidden="1" w:unhideWhenUsed="1"/>
-    <w:lsdException w:name="Table Classic 4" w:semiHidden="1" w:unhideWhenUsed="1"/>
-    <w:lsdException w:name="Table Colorful 1" w:semiHidden="1" w:unhideWhenUsed="1"/>
-    <w:lsdException w:name="Table Colorful 2" w:semiHidden="1" w:unhideWhenUsed="1"/>
-    <w:lsdException w:name="Table Colorful 3" w:semiHidden="1" w:unhideWhenUsed="1"/>
-    <w:lsdException w:name="Table Columns 1" w:semiHidden="1" w:unhideWhenUsed="1"/>
-    <w:lsdException w:name="Table Columns 2" w:semiHidden="1" w:unhideWhenUsed="1"/>
-    <w:lsdException w:name="Table Columns 3" w:semiHidden="1" w:unhideWhenUsed="1"/>
-    <w:lsdException w:name="Table Columns 4" w:semiHidden="1" w:unhideWhenUsed="1"/>
-    <w:lsdException w:name="Table Columns 5" w:semiHidden="1" w:unhideWhenUsed="1"/>
-    <w:lsdException w:name="Table Grid 1" w:semiHidden="1" w:unhideWhenUsed="1"/>
-    <w:lsdException w:name="Table Grid 2" w:semiHidden="1" w:unhideWhenUsed="1"/>
-    <w:lsdException w:name="Table Grid 3" w:semiHidden="1" w:unhideWhenUsed="1"/>
-    <w:lsdException w:name="Table Grid 4" w:semiHidden="1" w:unhideWhenUsed="1"/>
-    <w:lsdException w:name="Table Grid 5" w:semiHidden="1" w:unhideWhenUsed="1"/>
-    <w:lsdException w:name="Table Grid 6" w:semiHidden="1" w:unhideWhenUsed="1"/>
-    <w:lsdException w:name="Table Grid 7" w:semiHidden="1" w:unhideWhenUsed="1"/>
-    <w:lsdException w:name="Table Grid 8" w:semiHidden="1" w:unhideWhenUsed="1"/>
-    <w:lsdException w:name="Table List 1" w:semiHidden="1" w:unhideWhenUsed="1"/>
-    <w:lsdException w:name="Table List 2" w:semiHidden="1" w:unhideWhenUsed="1"/>
-    <w:lsdException w:name="Table List 3" w:semiHidden="1" w:unhideWhenUsed="1"/>
-    <w:lsdException w:name="Table List 4" w:semiHidden="1" w:unhideWhenUsed="1"/>
-    <w:lsdException w:name="Table List 5" w:semiHidden="1" w:unhideWhenUsed="1"/>
-    <w:lsdException w:name="Table List 6" w:semiHidden="1" w:unhideWhenUsed="1"/>
-    <w:lsdException w:name="Table List 7" w:semiHidden="1" w:unhideWhenUsed="1"/>
-    <w:lsdException w:name="Table List 8" w:semiHidden="1" w:unhideWhenUsed="1"/>
-    <w:lsdException w:name="Table 3D effects 1" w:semiHidden="1" w:unhideWhenUsed="1"/>
-    <w:lsdException w:name="Table 3D effects 2" w:semiHidden="1" w:unhideWhenUsed="1"/>
-    <w:lsdException w:name="Table 3D effects 3" w:semiHidden="1" w:unhideWhenUsed="1"/>
-    <w:lsdException w:name="Table Contemporary" w:semiHidden="1" w:unhideWhenUsed="1"/>
-    <w:lsdException w:name="Table Elegant" w:semiHidden="1" w:unhideWhenUsed="1"/>
-    <w:lsdException w:name="Table Professional" w:semiHidden="1" w:unhideWhenUsed="1"/>
-    <w:lsdException w:name="Table Subtle 1" w:semiHidden="1" w:unhideWhenUsed="1"/>
-    <w:lsdException w:name="Table Subtle 2" w:semiHidden="1" w:unhideWhenUsed="1"/>
-    <w:lsdException w:name="Table Web 1" w:semiHidden="1" w:unhideWhenUsed="1"/>
-    <w:lsdException w:name="Table Web 2" w:semiHidden="1" w:unhideWhenUsed="1"/>
-    <w:lsdException w:name="Table Web 3" w:semiHidden="1" w:unhideWhenUsed="1"/>
-    <w:lsdException w:name="Balloon Text" w:semiHidden="1" w:unhideWhenUsed="1"/>
-    <w:lsdException w:name="Table Grid" w:uiPriority="39"/>
-    <w:lsdException w:name="Table Theme" w:semiHidden="1" w:unhideWhenUsed="1"/>
-    <w:lsdException w:name="Placeholder Text" w:semiHidden="1"/>
-    <w:lsdException w:name="No Spacing" w:uiPriority="1" w:qFormat="1"/>
-    <w:lsdException w:name="Light Shading" w:uiPriority="60"/>
-    <w:lsdException w:name="Light List" w:uiPriority="61"/>
-    <w:lsdException w:name="Light Grid" w:uiPriority="62"/>
-    <w:lsdException w:name="Medium Shading 1" w:uiPriority="63"/>
-    <w:lsdException w:name="Medium Shading 2" w:uiPriority="64"/>
-    <w:lsdException w:name="Medium List 1" w:uiPriority="65"/>
-    <w:lsdException w:name="Medium List 2" w:uiPriority="66"/>
-    <w:lsdException w:name="Medium Grid 1" w:uiPriority="67"/>
-    <w:lsdException w:name="Medium Grid 2" w:uiPriority="68"/>
-    <w:lsdException w:name="Medium Grid 3" w:uiPriority="69"/>
-    <w:lsdException w:name="Dark List" w:uiPriority="70"/>
-    <w:lsdException w:name="Colorful Shading" w:uiPriority="71"/>
-    <w:lsdException w:name="Colorful List" w:uiPriority="72"/>
-    <w:lsdException w:name="Colorful Grid" w:uiPriority="73"/>
-    <w:lsdException w:name="Light Shading Accent 1" w:uiPriority="60"/>
-    <w:lsdException w:name="Light List Accent 1" w:uiPriority="61"/>
-    <w:lsdException w:name="Light Grid Accent 1" w:uiPriority="62"/>
-    <w:lsdException w:name="Medium Shading 1 Accent 1" w:uiPriority="63"/>
-    <w:lsdException w:name="Medium Shading 2 Accent 1" w:uiPriority="64"/>
-    <w:lsdException w:name="Medium List 1 Accent 1" w:uiPriority="65"/>
-    <w:lsdException w:name="Revision" w:semiHidden="1"/>
-    <w:lsdException w:name="List Paragraph" w:uiPriority="34" w:qFormat="1"/>
-    <w:lsdException w:name="Quote" w:uiPriority="29" w:qFormat="1"/>
-    <w:lsdException w:name="Intense Quote" w:uiPriority="30" w:qFormat="1"/>
-    <w:lsdException w:name="Medium List 2 Accent 1" w:uiPriority="66"/>
-    <w:lsdException w:name="Medium Grid 1 Accent 1" w:uiPriority="67"/>
-    <w:lsdException w:name="Medium Grid 2 Accent 1" w:uiPriority="68"/>
-    <w:lsdException w:name="Medium Grid 3 Accent 1" w:uiPriority="69"/>
-    <w:lsdException w:name="Dark List Accent 1" w:uiPriority="70"/>
-    <w:lsdException w:name="Colorful Shading Accent 1" w:uiPriority="71"/>
-    <w:lsdException w:name="Colorful List Accent 1" w:uiPriority="72"/>
-    <w:lsdException w:name="Colorful Grid Accent 1" w:uiPriority="73"/>
-    <w:lsdException w:name="Light Shading Accent 2" w:uiPriority="60"/>
-    <w:lsdException w:name="Light List Accent 2" w:uiPriority="61"/>
-    <w:lsdException w:name="Light Grid Accent 2" w:uiPriority="62"/>
-    <w:lsdException w:name="Medium Shading 1 Accent 2" w:uiPriority="63"/>
-    <w:lsdException w:name="Medium Shading 2 Accent 2" w:uiPriority="64"/>
-    <w:lsdException w:name="Medium List 1 Accent 2" w:uiPriority="65"/>
-    <w:lsdException w:name="Medium List 2 Accent 2" w:uiPriority="66"/>
-    <w:lsdException w:name="Medium Grid 1 Accent 2" w:uiPriority="67"/>
-    <w:lsdException w:name="Medium Grid 2 Accent 2" w:uiPriority="68"/>
-    <w:lsdException w:name="Medium Grid 3 Accent 2" w:uiPriority="69"/>
-    <w:lsdException w:name="Dark List Accent 2" w:uiPriority="70"/>
-    <w:lsdException w:name="Colorful Shading Accent 2" w:uiPriority="71"/>
-    <w:lsdException w:name="Colorful List Accent 2" w:uiPriority="72"/>
-    <w:lsdException w:name="Colorful Grid Accent 2" w:uiPriority="73"/>
-    <w:lsdException w:name="Light Shading Accent 3" w:uiPriority="60"/>
-    <w:lsdException w:name="Light List Accent 3" w:uiPriority="61"/>
-    <w:lsdException w:name="Light Grid Accent 3" w:uiPriority="62"/>
-    <w:lsdException w:name="Medium Shading 1 Accent 3" w:uiPriority="63"/>
-    <w:lsdException w:name="Medium Shading 2 Accent 3" w:uiPriority="64"/>
-    <w:lsdException w:name="Medium List 1 Accent 3" w:uiPriority="65"/>
-    <w:lsdException w:name="Medium List 2 Accent 3" w:uiPriority="66"/>
-    <w:lsdException w:name="Medium Grid 1 Accent 3" w:uiPriority="67"/>
-    <w:lsdException w:name="Medium Grid 2 Accent 3" w:uiPriority="68"/>
-    <w:lsdException w:name="Medium Grid 3 Accent 3" w:uiPriority="69"/>
-    <w:lsdException w:name="Dark List Accent 3" w:uiPriority="70"/>
-    <w:lsdException w:name="Colorful Shading Accent 3" w:uiPriority="71"/>
-    <w:lsdException w:name="Colorful List Accent 3" w:uiPriority="72"/>
-    <w:lsdException w:name="Colorful Grid Accent 3" w:uiPriority="73"/>
-    <w:lsdException w:name="Light Shading Accent 4" w:uiPriority="60"/>
-    <w:lsdException w:name="Light List Accent 4" w:uiPriority="61"/>
-    <w:lsdException w:name="Light Grid Accent 4" w:uiPriority="62"/>
-    <w:lsdException w:name="Medium Shading 1 Accent 4" w:uiPriority="63"/>
-    <w:lsdException w:name="Medium Shading 2 Accent 4" w:uiPriority="64"/>
-    <w:lsdException w:name="Medium List 1 Accent 4" w:uiPriority="65"/>
-    <w:lsdException w:name="Medium List 2 Accent 4" w:uiPriority="66"/>
-    <w:lsdException w:name="Medium Grid 1 Accent 4" w:uiPriority="67"/>
-    <w:lsdException w:name="Medium Grid 2 Accent 4" w:uiPriority="68"/>
-    <w:lsdException w:name="Medium Grid 3 Accent 4" w:uiPriority="69"/>
-    <w:lsdException w:name="Dark List Accent 4" w:uiPriority="70"/>
-    <w:lsdException w:name="Colorful Shading Accent 4" w:uiPriority="71"/>
-    <w:lsdException w:name="Colorful List Accent 4" w:uiPriority="72"/>
-    <w:lsdException w:name="Colorful Grid Accent 4" w:uiPriority="73"/>
-    <w:lsdException w:name="Light Shading Accent 5" w:uiPriority="60"/>
-    <w:lsdException w:name="Light List Accent 5" w:uiPriority="61"/>
-    <w:lsdException w:name="Light Grid Accent 5" w:uiPriority="62"/>
-    <w:lsdException w:name="Medium Shading 1 Accent 5" w:uiPriority="63"/>
-    <w:lsdException w:name="Medium Shading 2 Accent 5" w:uiPriority="64"/>
-    <w:lsdException w:name="Medium List 1 Accent 5" w:uiPriority="65"/>
-    <w:lsdException w:name="Medium List 2 Accent 5" w:uiPriority="66"/>
-    <w:lsdException w:name="Medium Grid 1 Accent 5" w:uiPriority="67"/>
-    <w:lsdException w:name="Medium Grid 2 Accent 5" w:uiPriority="68"/>
-    <w:lsdException w:name="Medium Grid 3 Accent 5" w:uiPriority="69"/>
-    <w:lsdException w:name="Dark List Accent 5" w:uiPriority="70"/>
-    <w:lsdException w:name="Colorful Shading Accent 5" w:uiPriority="71"/>
-    <w:lsdException w:name="Colorful List Accent 5" w:uiPriority="72"/>
-    <w:lsdException w:name="Colorful Grid Accent 5" w:uiPriority="73"/>
-    <w:lsdException w:name="Light Shading Accent 6" w:uiPriority="60"/>
-    <w:lsdException w:name="Light List Accent 6" w:uiPriority="61"/>
-    <w:lsdException w:name="Light Grid Accent 6" w:uiPriority="62"/>
-    <w:lsdException w:name="Medium Shading 1 Accent 6" w:uiPriority="63"/>
-    <w:lsdException w:name="Medium Shading 2 Accent 6" w:uiPriority="64"/>
-    <w:lsdException w:name="Medium List 1 Accent 6" w:uiPriority="65"/>
-    <w:lsdException w:name="Medium List 2 Accent 6" w:uiPriority="66"/>
-    <w:lsdException w:name="Medium Grid 1 Accent 6" w:uiPriority="67"/>
-    <w:lsdException w:name="Medium Grid 2 Accent 6" w:uiPriority="68"/>
-    <w:lsdException w:name="Medium Grid 3 Accent 6" w:uiPriority="69"/>
-    <w:lsdException w:name="Dark List Accent 6" w:uiPriority="70"/>
-    <w:lsdException w:name="Colorful Shading Accent 6" w:uiPriority="71"/>
-    <w:lsdException w:name="Colorful List Accent 6" w:uiPriority="72"/>
-    <w:lsdException w:name="Colorful Grid Accent 6" w:uiPriority="73"/>
-    <w:lsdException w:name="Subtle Emphasis" w:uiPriority="19" w:qFormat="1"/>
-    <w:lsdException w:name="Intense Emphasis" w:uiPriority="21" w:qFormat="1"/>
-    <w:lsdException w:name="Subtle Reference" w:uiPriority="31" w:qFormat="1"/>
-    <w:lsdException w:name="Intense Reference" w:uiPriority="32" w:qFormat="1"/>
-    <w:lsdException w:name="Book Title" w:uiPriority="33" w:qFormat="1"/>
-    <w:lsdException w:name="Bibliography" w:semiHidden="1" w:uiPriority="37" w:unhideWhenUsed="1"/>
-    <w:lsdException w:name="TOC Heading" w:semiHidden="1" w:uiPriority="39" w:unhideWhenUsed="1" w:qFormat="1"/>
-    <w:lsdException w:name="Plain Table 1" w:uiPriority="41"/>
-    <w:lsdException w:name="Plain Table 2" w:uiPriority="42"/>
-    <w:lsdException w:name="Plain Table 3" w:uiPriority="43"/>
-    <w:lsdException w:name="Plain Table 4" w:uiPriority="44"/>
-    <w:lsdException w:name="Plain Table 5" w:uiPriority="45"/>
-    <w:lsdException w:name="Grid Table Light" w:uiPriority="40"/>
-    <w:lsdException w:name="Grid Table 1 Light" w:uiPriority="46"/>
-    <w:lsdException w:name="Grid Table 2" w:uiPriority="47"/>
-    <w:lsdException w:name="Grid Table 3" w:uiPriority="48"/>
-    <w:lsdException w:name="Grid Table 4" w:uiPriority="49"/>
-    <w:lsdException w:name="Grid Table 5 Dark" w:uiPriority="50"/>
-    <w:lsdException w:name="Grid Table 6 Colorful" w:uiPriority="51"/>
-    <w:lsdException w:name="Grid Table 7 Colorful" w:uiPriority="52"/>
-    <w:lsdException w:name="Grid Table 1 Light Accent 1" w:uiPriority="46"/>
-    <w:lsdException w:name="Grid Table 2 Accent 1" w:uiPriority="47"/>
-    <w:lsdException w:name="Grid Table 3 Accent 1" w:uiPriority="48"/>
-    <w:lsdException w:name="Grid Table 4 Accent 1" w:uiPriority="49"/>
-    <w:lsdException w:name="Grid Table 5 Dark Accent 1" w:uiPriority="50"/>
-    <w:lsdException w:name="Grid Table 6 Colorful Accent 1" w:uiPriority="51"/>
-    <w:lsdException w:name="Grid Table 7 Colorful Accent 1" w:uiPriority="52"/>
-    <w:lsdException w:name="Grid Table 1 Light Accent 2" w:uiPriority="46"/>
-    <w:lsdException w:name="Grid Table 2 Accent 2" w:uiPriority="47"/>
-    <w:lsdException w:name="Grid Table 3 Accent 2" w:uiPriority="48"/>
-    <w:lsdException w:name="Grid Table 4 Accent 2" w:uiPriority="49"/>
-    <w:lsdException w:name="Grid Table 5 Dark Accent 2" w:uiPriority="50"/>
-    <w:lsdException w:name="Grid Table 6 Colorful Accent 2" w:uiPriority="51"/>
-    <w:lsdException w:name="Grid Table 7 Colorful Accent 2" w:uiPriority="52"/>
-    <w:lsdException w:name="Grid Table 1 Light Accent 3" w:uiPriority="46"/>
-    <w:lsdException w:name="Grid Table 2 Accent 3" w:uiPriority="47"/>
-    <w:lsdException w:name="Grid Table 3 Accent 3" w:uiPriority="48"/>
-    <w:lsdException w:name="Grid Table 4 Accent 3" w:uiPriority="49"/>
-    <w:lsdException w:name="Grid Table 5 Dark Accent 3" w:uiPriority="50"/>
-    <w:lsdException w:name="Grid Table 6 Colorful Accent 3" w:uiPriority="51"/>
-    <w:lsdException w:name="Grid Table 7 Colorful Accent 3" w:uiPriority="52"/>
-    <w:lsdException w:name="Grid Table 1 Light Accent 4" w:uiPriority="46"/>
-    <w:lsdException w:name="Grid Table 2 Accent 4" w:uiPriority="47"/>
-    <w:lsdException w:name="Grid Table 3 Accent 4" w:uiPriority="48"/>
-    <w:lsdException w:name="Grid Table 4 Accent 4" w:uiPriority="49"/>
-    <w:lsdException w:name="Grid Table 5 Dark Accent 4" w:uiPriority="50"/>
-    <w:lsdException w:name="Grid Table 6 Colorful Accent 4" w:uiPriority="51"/>
-    <w:lsdException w:name="Grid Table 7 Colorful Accent 4" w:uiPriority="52"/>
-    <w:lsdException w:name="Grid Table 1 Light Accent 5" w:uiPriority="46"/>
-    <w:lsdException w:name="Grid Table 2 Accent 5" w:uiPriority="47"/>
-    <w:lsdException w:name="Grid Table 3 Accent 5" w:uiPriority="48"/>
-    <w:lsdException w:name="Grid Table 4 Accent 5" w:uiPriority="49"/>
-    <w:lsdException w:name="Grid Table 5 Dark Accent 5" w:uiPriority="50"/>
-    <w:lsdException w:name="Grid Table 6 Colorful Accent 5" w:uiPriority="51"/>
-    <w:lsdException w:name="Grid Table 7 Colorful Accent 5" w:uiPriority="52"/>
-    <w:lsdException w:name="Grid Table 1 Light Accent 6" w:uiPriority="46"/>
-    <w:lsdException w:name="Grid Table 2 Accent 6" w:uiPriority="47"/>
-    <w:lsdException w:name="Grid Table 3 Accent 6" w:uiPriority="48"/>
-    <w:lsdException w:name="Grid Table 4 Accent 6" w:uiPriority="49"/>
-    <w:lsdException w:name="Grid Table 5 Dark Accent 6" w:uiPriority="50"/>
-    <w:lsdException w:name="Grid Table 6 Colorful Accent 6" w:uiPriority="51"/>
-    <w:lsdException w:name="Grid Table 7 Colorful Accent 6" w:uiPriority="52"/>
-    <w:lsdException w:name="List Table 1 Light" w:uiPriority="46"/>
-    <w:lsdException w:name="List Table 2" w:uiPriority="47"/>
-    <w:lsdException w:name="List Table 3" w:uiPriority="48"/>
-    <w:lsdException w:name="List Table 4" w:uiPriority="49"/>
-    <w:lsdException w:name="List Table 5 Dark" w:uiPriority="50"/>
-    <w:lsdException w:name="List Table 6 Colorful" w:uiPriority="51"/>
-    <w:lsdException w:name="List Table 7 Colorful" w:uiPriority="52"/>
-    <w:lsdException w:name="List Table 1 Light Accent 1" w:uiPriority="46"/>
-    <w:lsdException w:name="List Table 2 Accent 1" w:uiPriority="47"/>
-    <w:lsdException w:name="List Table 3 Accent 1" w:uiPriority="48"/>
-    <w:lsdException w:name="List Table 4 Accent 1" w:uiPriority="49"/>
-    <w:lsdException w:name="List Table 5 Dark Accent 1" w:uiPriority="50"/>
-    <w:lsdException w:name="List Table 6 Colorful Accent 1" w:uiPriority="51"/>
-    <w:lsdException w:name="List Table 7 Colorful Accent 1" w:uiPriority="52"/>
-    <w:lsdException w:name="List Table 1 Light Accent 2" w:uiPriority="46"/>
-    <w:lsdException w:name="List Table 2 Accent 2" w:uiPriority="47"/>
-    <w:lsdException w:name="List Table 3 Accent 2" w:uiPriority="48"/>
-    <w:lsdException w:name="List Table 4 Accent 2" w:uiPriority="49"/>
-    <w:lsdException w:name="List Table 5 Dark Accent 2" w:uiPriority="50"/>
-    <w:lsdException w:name="List Table 6 Colorful Accent 2" w:uiPriority="51"/>
-    <w:lsdException w:name="List Table 7 Colorful Accent 2" w:uiPriority="52"/>
-    <w:lsdException w:name="List Table 1 Light Accent 3" w:uiPriority="46"/>
-    <w:lsdException w:name="List Table 2 Accent 3" w:uiPriority="47"/>
-    <w:lsdException w:name="List Table 3 Accent 3" w:uiPriority="48"/>
-    <w:lsdException w:name="List Table 4 Accent 3" w:uiPriority="49"/>
-    <w:lsdException w:name="List Table 5 Dark Accent 3" w:uiPriority="50"/>
-    <w:lsdException w:name="List Table 6 Colorful Accent 3" w:uiPriority="51"/>
-    <w:lsdException w:name="List Table 7 Colorful Accent 3" w:uiPriority="52"/>
-    <w:lsdException w:name="List Table 1 Light Accent 4" w:uiPriority="46"/>
-    <w:lsdException w:name="List Table 2 Accent 4" w:uiPriority="47"/>
-    <w:lsdException w:name="List Table 3 Accent 4" w:uiPriority="48"/>
-    <w:lsdException w:name="List Table 4 Accent 4" w:uiPriority="49"/>
-    <w:lsdException w:name="List Table 5 Dark Accent 4" w:uiPriority="50"/>
-    <w:lsdException w:name="List Table 6 Colorful Accent 4" w:uiPriority="51"/>
-    <w:lsdException w:name="List Table 7 Colorful Accent 4" w:uiPriority="52"/>
-    <w:lsdException w:name="List Table 1 Light Accent 5" w:uiPriority="46"/>
-    <w:lsdException w:name="List Table 2 Accent 5" w:uiPriority="47"/>
-    <w:lsdException w:name="List Table 3 Accent 5" w:uiPriority="48"/>
-    <w:lsdException w:name="List Table 4 Accent 5" w:uiPriority="49"/>
-    <w:lsdException w:name="List Table 5 Dark Accent 5" w:uiPriority="50"/>
-    <w:lsdException w:name="List Table 6 Colorful Accent 5" w:uiPriority="51"/>
-    <w:lsdException w:name="List Table 7 Colorful Accent 5" w:uiPriority="52"/>
-    <w:lsdException w:name="List Table 1 Light Accent 6" w:uiPriority="46"/>
-    <w:lsdException w:name="List Table 2 Accent 6" w:uiPriority="47"/>
-    <w:lsdException w:name="List Table 3 Accent 6" w:uiPriority="48"/>
-    <w:lsdException w:name="List Table 4 Accent 6" w:uiPriority="49"/>
-    <w:lsdException w:name="List Table 5 Dark Accent 6" w:uiPriority="50"/>
-    <w:lsdException w:name="List Table 6 Colorful Accent 6" w:uiPriority="51"/>
-    <w:lsdException w:name="List Table 7 Colorful Accent 6" w:uiPriority="52"/>
-    <w:lsdException w:name="Mention" w:semiHidden="1" w:unhideWhenUsed="1"/>
-    <w:lsdException w:name="Smart Hyperlink" w:semiHidden="1" w:unhideWhenUsed="1"/>
-    <w:lsdException w:name="Hashtag" w:semiHidden="1" w:unhideWhenUsed="1"/>
-    <w:lsdException w:name="Unresolved Mention" w:semiHidden="1" w:unhideWhenUsed="1"/>
-    <w:lsdException w:name="Smart Link" w:semiHidden="1" w:unhideWhenUsed="1"/>
-  </w:latentStyles>
-  <w:style w:type="paragraph" w:default="1" w:styleId="Normal">
-    <w:name w:val="Normal"/>
-    <w:qFormat/>
-  </w:style>
-  <w:style w:type="character" w:default="1" w:styleId="DefaultParagraphFont">
-    <w:name w:val="Default Paragraph Font"/>
-    <w:uiPriority w:val="1"/>
-    <w:semiHidden/>
-    <w:unhideWhenUsed/>
-  </w:style>
-  <w:style w:type="table" w:default="1" w:styleId="TableNormal">
-    <w:name w:val="Normal Table"/>
-    <w:uiPriority w:val="99"/>
-    <w:semiHidden/>
-    <w:unhideWhenUsed/>
-    <w:tblPr>
-      <w:tblInd w:w="0" w:type="dxa"/>
-      <w:tblCellMar>
-        <w:top w:w="0" w:type="dxa"/>
-        <w:left w:w="108" w:type="dxa"/>
-        <w:bottom w:w="0" w:type="dxa"/>
-        <w:right w:w="108" w:type="dxa"/>
-      </w:tblCellMar>
-    </w:tblPr>
-  </w:style>
-  <w:style w:type="numbering" w:default="1" w:styleId="NoList">
-    <w:name w:val="No List"/>
-    <w:uiPriority w:val="99"/>
-    <w:semiHidden/>
-    <w:unhideWhenUsed/>
-  </w:style>
-  <w:style w:type="paragraph" w:customStyle="1" w:styleId="091937AAD1E641EA8C2E34EB6F521945">
-    <w:name w:val="091937AAD1E641EA8C2E34EB6F521945"/>
-    <w:rsid w:val="00BB4AE1"/>
-  </w:style>
-  <w:style w:type="paragraph" w:customStyle="1" w:styleId="860C8708D5E34F7E8284318B04E608BD">
-    <w:name w:val="860C8708D5E34F7E8284318B04E608BD"/>
-    <w:rsid w:val="00BB4AE1"/>
-  </w:style>
-  <w:style w:type="character" w:styleId="PlaceholderText">
-    <w:name w:val="Placeholder Text"/>
-    <w:basedOn w:val="DefaultParagraphFont"/>
-    <w:uiPriority w:val="99"/>
-    <w:semiHidden/>
-    <w:rsid w:val="00BB4AE1"/>
-    <w:rPr>
-      <w:color w:val="808080"/>
-    </w:rPr>
-  </w:style>
-  <w:style w:type="paragraph" w:customStyle="1" w:styleId="2135390601884A128D616D5DB67922BC">
-    <w:name w:val="2135390601884A128D616D5DB67922BC"/>
-    <w:rsid w:val="00BB4AE1"/>
-  </w:style>
-</w:styles>
-</file>
-
-<file path=word/glossary/webSettings.xml><?xml version="1.0" encoding="utf-8"?>
-<w:webSettings xmlns:mc="http://schemas.openxmlformats.org/markup-compatibility/2006" xmlns:r="http://schemas.openxmlformats.org/officeDocument/2006/relationships" xmlns:w="http://schemas.openxmlformats.org/wordprocessingml/2006/main" xmlns:w14="http://schemas.microsoft.com/office/word/2010/wordml" xmlns:w15="http://schemas.microsoft.com/office/word/2012/wordml" xmlns:w16cex="http://schemas.microsoft.com/office/word/2018/wordml/cex" xmlns:w16cid="http://schemas.microsoft.com/office/word/2016/wordml/cid" xmlns:w16="http://schemas.microsoft.com/office/word/2018/wordml" xmlns:w16sdtdh="http://schemas.microsoft.com/office/word/2020/wordml/sdtdatahash" xmlns:w16se="http://schemas.microsoft.com/office/word/2015/wordml/symex" mc:Ignorable="w14 w15 w16se w16cid w16 w16cex w16sdtdh">
-  <w:optimizeForBrowser/>
-  <w:allowPNG/>
-</w:webSettings>
-</file>
-
 <file path=word/theme/theme1.xml><?xml version="1.0" encoding="utf-8"?>
 <a:theme xmlns:a="http://schemas.openxmlformats.org/drawingml/2006/main" name="Office Theme">
   <a:themeElements>

</xml_diff>